<commit_message>
Hugh responded to Chris feedback docs NIS-element acquisition scripts
</commit_message>
<xml_diff>
--- a/Nikon_acquisition_software_guides/Acquisition_JOBS_script.docx
+++ b/Nikon_acquisition_software_guides/Acquisition_JOBS_script.docx
@@ -1,6 +1,6 @@
 
 <file path=word/document.xml><?xml version="1.0" encoding="utf-8"?>
-<w:document xmlns:wpc="http://schemas.microsoft.com/office/word/2010/wordprocessingCanvas" xmlns:cx="http://schemas.microsoft.com/office/drawing/2014/chartex" xmlns:cx1="http://schemas.microsoft.com/office/drawing/2015/9/8/chartex" xmlns:cx2="http://schemas.microsoft.com/office/drawing/2015/10/21/chartex" xmlns:cx3="http://schemas.microsoft.com/office/drawing/2016/5/9/chartex" xmlns:cx4="http://schemas.microsoft.com/office/drawing/2016/5/10/chartex" xmlns:cx5="http://schemas.microsoft.com/office/drawing/2016/5/11/chartex" xmlns:cx6="http://schemas.microsoft.com/office/drawing/2016/5/12/chartex" xmlns:cx7="http://schemas.microsoft.com/office/drawing/2016/5/13/chartex" xmlns:cx8="http://schemas.microsoft.com/office/drawing/2016/5/14/chartex" xmlns:mc="http://schemas.openxmlformats.org/markup-compatibility/2006" xmlns:aink="http://schemas.microsoft.com/office/drawing/2016/ink" xmlns:am3d="http://schemas.microsoft.com/office/drawing/2017/model3d" xmlns:o="urn:schemas-microsoft-com:office:office" xmlns:oel="http://schemas.microsoft.com/office/2019/extlst" xmlns:r="http://schemas.openxmlformats.org/officeDocument/2006/relationships" xmlns:m="http://schemas.openxmlformats.org/officeDocument/2006/math" xmlns:v="urn:schemas-microsoft-com:vml" xmlns:wp14="http://schemas.microsoft.com/office/word/2010/wordprocessingDrawing" xmlns:wp="http://schemas.openxmlformats.org/drawingml/2006/wordprocessingDrawing" xmlns:w10="urn:schemas-microsoft-com:office:word" xmlns:w="http://schemas.openxmlformats.org/wordprocessingml/2006/main" xmlns:w14="http://schemas.microsoft.com/office/word/2010/wordml" xmlns:w15="http://schemas.microsoft.com/office/word/2012/wordml" xmlns:w16cex="http://schemas.microsoft.com/office/word/2018/wordml/cex" xmlns:w16cid="http://schemas.microsoft.com/office/word/2016/wordml/cid" xmlns:w16="http://schemas.microsoft.com/office/word/2018/wordml" xmlns:w16sdtdh="http://schemas.microsoft.com/office/word/2020/wordml/sdtdatahash" xmlns:w16se="http://schemas.microsoft.com/office/word/2015/wordml/symex" xmlns:wpg="http://schemas.microsoft.com/office/word/2010/wordprocessingGroup" xmlns:wpi="http://schemas.microsoft.com/office/word/2010/wordprocessingInk" xmlns:wne="http://schemas.microsoft.com/office/word/2006/wordml" xmlns:wps="http://schemas.microsoft.com/office/word/2010/wordprocessingShape" mc:Ignorable="w14 w15 w16se w16cid w16 w16cex w16sdtdh wp14">
+<w:document xmlns:wpc="http://schemas.microsoft.com/office/word/2010/wordprocessingCanvas" xmlns:cx="http://schemas.microsoft.com/office/drawing/2014/chartex" xmlns:cx1="http://schemas.microsoft.com/office/drawing/2015/9/8/chartex" xmlns:cx2="http://schemas.microsoft.com/office/drawing/2015/10/21/chartex" xmlns:cx3="http://schemas.microsoft.com/office/drawing/2016/5/9/chartex" xmlns:cx4="http://schemas.microsoft.com/office/drawing/2016/5/10/chartex" xmlns:cx5="http://schemas.microsoft.com/office/drawing/2016/5/11/chartex" xmlns:cx6="http://schemas.microsoft.com/office/drawing/2016/5/12/chartex" xmlns:cx7="http://schemas.microsoft.com/office/drawing/2016/5/13/chartex" xmlns:cx8="http://schemas.microsoft.com/office/drawing/2016/5/14/chartex" xmlns:mc="http://schemas.openxmlformats.org/markup-compatibility/2006" xmlns:aink="http://schemas.microsoft.com/office/drawing/2016/ink" xmlns:am3d="http://schemas.microsoft.com/office/drawing/2017/model3d" xmlns:o="urn:schemas-microsoft-com:office:office" xmlns:r="http://schemas.openxmlformats.org/officeDocument/2006/relationships" xmlns:m="http://schemas.openxmlformats.org/officeDocument/2006/math" xmlns:v="urn:schemas-microsoft-com:vml" xmlns:wp14="http://schemas.microsoft.com/office/word/2010/wordprocessingDrawing" xmlns:wp="http://schemas.openxmlformats.org/drawingml/2006/wordprocessingDrawing" xmlns:w10="urn:schemas-microsoft-com:office:word" xmlns:w="http://schemas.openxmlformats.org/wordprocessingml/2006/main" xmlns:w14="http://schemas.microsoft.com/office/word/2010/wordml" xmlns:w15="http://schemas.microsoft.com/office/word/2012/wordml" xmlns:w16cid="http://schemas.microsoft.com/office/word/2016/wordml/cid" xmlns:w16se="http://schemas.microsoft.com/office/word/2015/wordml/symex" xmlns:wpg="http://schemas.microsoft.com/office/word/2010/wordprocessingGroup" xmlns:wpi="http://schemas.microsoft.com/office/word/2010/wordprocessingInk" xmlns:wne="http://schemas.microsoft.com/office/word/2006/wordml" xmlns:wps="http://schemas.microsoft.com/office/word/2010/wordprocessingShape" mc:Ignorable="w14 w15 w16se w16cid wp14">
   <w:body>
     <w:p>
       <w:pPr>
@@ -10,13 +10,8 @@
       <w:r>
         <w:t xml:space="preserve">User guide – </w:t>
       </w:r>
-      <w:proofErr w:type="spellStart"/>
-      <w:r>
-        <w:t>dOPM</w:t>
-      </w:r>
-      <w:proofErr w:type="spellEnd"/>
-      <w:r>
-        <w:t xml:space="preserve"> </w:t>
+      <w:r>
+        <w:t xml:space="preserve">dOPM </w:t>
       </w:r>
       <w:r>
         <w:t>Acquisition JOBS script</w:t>
@@ -134,124 +129,121 @@
       <w:r>
         <w:t xml:space="preserve">The </w:t>
       </w:r>
-      <w:proofErr w:type="spellStart"/>
-      <w:r>
-        <w:t>dOPM</w:t>
-      </w:r>
-      <w:proofErr w:type="spellEnd"/>
+      <w:r>
+        <w:t xml:space="preserve">dOPM </w:t>
+      </w:r>
+      <w:r>
+        <w:t xml:space="preserve">Acquisition JOBS </w:t>
+      </w:r>
+      <w:r>
+        <w:t xml:space="preserve">script makes use of </w:t>
+      </w:r>
+      <w:r>
+        <w:t xml:space="preserve">the </w:t>
+      </w:r>
+      <w:r>
+        <w:t xml:space="preserve">z-piezo </w:t>
+      </w:r>
+      <w:r>
+        <w:t xml:space="preserve">logical </w:t>
+      </w:r>
+      <w:r>
+        <w:t>device</w:t>
+      </w:r>
       <w:r>
         <w:t xml:space="preserve"> </w:t>
       </w:r>
       <w:r>
-        <w:t xml:space="preserve">Acquisition JOBS </w:t>
-      </w:r>
-      <w:r>
-        <w:t xml:space="preserve">script makes use of </w:t>
-      </w:r>
-      <w:r>
-        <w:t xml:space="preserve">the </w:t>
-      </w:r>
-      <w:r>
-        <w:t xml:space="preserve">z-piezo </w:t>
-      </w:r>
-      <w:r>
-        <w:t xml:space="preserve">logical </w:t>
-      </w:r>
-      <w:r>
-        <w:t>device</w:t>
-      </w:r>
+        <w:t>with</w:t>
+      </w:r>
+      <w:r>
+        <w:t>in NIS-</w:t>
+      </w:r>
+      <w:r>
+        <w:t>E</w:t>
+      </w:r>
+      <w:r>
+        <w:t xml:space="preserve">lements </w:t>
+      </w:r>
+      <w:r>
+        <w:t xml:space="preserve">to control the position of the dOPM scanning mirrors. The z-piezo </w:t>
+      </w:r>
+      <w:r>
+        <w:t xml:space="preserve">logical device </w:t>
+      </w:r>
+      <w:r>
+        <w:t xml:space="preserve">in NIS-Elements is intended </w:t>
+      </w:r>
+      <w:r>
+        <w:t xml:space="preserve">by Nikon </w:t>
+      </w:r>
+      <w:r>
+        <w:t xml:space="preserve">to be used </w:t>
+      </w:r>
+      <w:r>
+        <w:t xml:space="preserve">to control a piezo-electric objective positioning device </w:t>
+      </w:r>
+      <w:r>
+        <w:rPr>
+          <w:u w:val="single"/>
+        </w:rPr>
+        <w:t>in</w:t>
+      </w:r>
+      <w:r>
+        <w:rPr>
+          <w:u w:val="single"/>
+        </w:rPr>
+        <w:t xml:space="preserve"> conjunction</w:t>
+      </w:r>
+      <w:r>
+        <w:t xml:space="preserve"> with the </w:t>
+      </w:r>
+      <w:r>
+        <w:t>conventional</w:t>
+      </w:r>
+      <w:r>
+        <w:t>/main</w:t>
+      </w:r>
+      <w:r>
+        <w:t xml:space="preserve"> stepper-motor </w:t>
+      </w:r>
+      <w:r>
+        <w:t xml:space="preserve">within the Nikon frame </w:t>
+      </w:r>
+      <w:r>
+        <w:t xml:space="preserve">that controls the </w:t>
+      </w:r>
+      <w:r>
+        <w:t>objective</w:t>
+      </w:r>
+      <w:r>
+        <w:t xml:space="preserve"> z-position</w:t>
+      </w:r>
+      <w:r>
+        <w:t xml:space="preserve">. Therefore, NIS-Elements thinks that the </w:t>
+      </w:r>
+      <w:commentRangeStart w:id="2"/>
+      <w:del w:id="3" w:author="Sparks, Hugh D" w:date="2023-05-30T18:17:00Z">
+        <w:r>
+          <w:delText>stepper-motor</w:delText>
+        </w:r>
+        <w:r>
+          <w:delText xml:space="preserve"> </w:delText>
+        </w:r>
+        <w:r>
+          <w:delText>z</w:delText>
+        </w:r>
+        <w:r>
+          <w:delText>-position</w:delText>
+        </w:r>
+      </w:del>
+      <w:ins w:id="4" w:author="Sparks, Hugh D" w:date="2023-05-30T18:17:00Z">
+        <w:r>
+          <w:t>Ti2 ZDrive</w:t>
+        </w:r>
+      </w:ins>
       <w:r>
         <w:t xml:space="preserve"> </w:t>
-      </w:r>
-      <w:r>
-        <w:t>with</w:t>
-      </w:r>
-      <w:r>
-        <w:t>in NIS-</w:t>
-      </w:r>
-      <w:r>
-        <w:t>E</w:t>
-      </w:r>
-      <w:r>
-        <w:t xml:space="preserve">lements </w:t>
-      </w:r>
-      <w:r>
-        <w:t xml:space="preserve">to control the position of the </w:t>
-      </w:r>
-      <w:proofErr w:type="spellStart"/>
-      <w:r>
-        <w:t>dOPM</w:t>
-      </w:r>
-      <w:proofErr w:type="spellEnd"/>
-      <w:r>
-        <w:t xml:space="preserve"> scanning mirrors. The z-piezo </w:t>
-      </w:r>
-      <w:r>
-        <w:t xml:space="preserve">logical device </w:t>
-      </w:r>
-      <w:r>
-        <w:t xml:space="preserve">in NIS-Elements is intended </w:t>
-      </w:r>
-      <w:r>
-        <w:t xml:space="preserve">by Nikon </w:t>
-      </w:r>
-      <w:r>
-        <w:t xml:space="preserve">to be used </w:t>
-      </w:r>
-      <w:r>
-        <w:t xml:space="preserve">to control a piezo-electric objective positioning device </w:t>
-      </w:r>
-      <w:r>
-        <w:rPr>
-          <w:u w:val="single"/>
-        </w:rPr>
-        <w:t>in</w:t>
-      </w:r>
-      <w:r>
-        <w:rPr>
-          <w:u w:val="single"/>
-        </w:rPr>
-        <w:t xml:space="preserve"> conjunction</w:t>
-      </w:r>
-      <w:r>
-        <w:t xml:space="preserve"> with the </w:t>
-      </w:r>
-      <w:r>
-        <w:t>conventional</w:t>
-      </w:r>
-      <w:r>
-        <w:t>/main</w:t>
-      </w:r>
-      <w:r>
-        <w:t xml:space="preserve"> stepper-motor </w:t>
-      </w:r>
-      <w:r>
-        <w:t xml:space="preserve">within the Nikon frame </w:t>
-      </w:r>
-      <w:r>
-        <w:t xml:space="preserve">that controls the </w:t>
-      </w:r>
-      <w:r>
-        <w:t>objective</w:t>
-      </w:r>
-      <w:r>
-        <w:t xml:space="preserve"> z-position</w:t>
-      </w:r>
-      <w:r>
-        <w:t xml:space="preserve">. Therefore, NIS-Elements thinks that the </w:t>
-      </w:r>
-      <w:commentRangeStart w:id="2"/>
-      <w:r>
-        <w:t>stepper-motor</w:t>
-      </w:r>
-      <w:r>
-        <w:t xml:space="preserve"> </w:t>
-      </w:r>
-      <w:r>
-        <w:t>z</w:t>
-      </w:r>
-      <w:r>
-        <w:t xml:space="preserve">-position </w:t>
       </w:r>
       <w:commentRangeEnd w:id="2"/>
       <w:r>
@@ -345,23 +337,7 @@
           <w:b/>
           <w:bCs/>
         </w:rPr>
-        <w:t xml:space="preserve"> </w:t>
-      </w:r>
-      <w:proofErr w:type="spellStart"/>
-      <w:r>
-        <w:rPr>
-          <w:b/>
-          <w:bCs/>
-        </w:rPr>
-        <w:t>dOPM</w:t>
-      </w:r>
-      <w:proofErr w:type="spellEnd"/>
-      <w:r>
-        <w:rPr>
-          <w:b/>
-          <w:bCs/>
-        </w:rPr>
-        <w:t xml:space="preserve"> </w:t>
+        <w:t xml:space="preserve"> dOPM </w:t>
       </w:r>
       <w:r>
         <w:rPr>
@@ -435,23 +411,7 @@
           <w:b/>
           <w:bCs/>
         </w:rPr>
-        <w:t>non-</w:t>
-      </w:r>
-      <w:proofErr w:type="spellStart"/>
-      <w:r>
-        <w:rPr>
-          <w:b/>
-          <w:bCs/>
-        </w:rPr>
-        <w:t>dOPM</w:t>
-      </w:r>
-      <w:proofErr w:type="spellEnd"/>
-      <w:r>
-        <w:rPr>
-          <w:b/>
-          <w:bCs/>
-        </w:rPr>
-        <w:t xml:space="preserve"> </w:t>
+        <w:t xml:space="preserve">non-dOPM </w:t>
       </w:r>
       <w:r>
         <w:rPr>
@@ -537,11 +497,7 @@
         <w:t xml:space="preserve"> i</w:t>
       </w:r>
       <w:r>
-        <w:t>.e. </w:t>
-      </w:r>
-      <w:proofErr w:type="spellStart"/>
-      <w:r>
-        <w:t>Z</w:t>
+        <w:t>.e. Z</w:t>
       </w:r>
       <w:r>
         <w:rPr>
@@ -549,7 +505,6 @@
         </w:rPr>
         <w:t>Total</w:t>
       </w:r>
-      <w:proofErr w:type="spellEnd"/>
       <w:r>
         <w:t> = Z</w:t>
       </w:r>
@@ -599,11 +554,7 @@
         <w:t xml:space="preserve"> to the microscope objective. For any position list we always </w:t>
       </w:r>
       <w:r>
-        <w:t>work with </w:t>
-      </w:r>
-      <w:proofErr w:type="spellStart"/>
-      <w:r>
-        <w:t>Z</w:t>
+        <w:t>work with Z</w:t>
       </w:r>
       <w:r>
         <w:rPr>
@@ -611,7 +562,6 @@
         </w:rPr>
         <w:t>Total</w:t>
       </w:r>
-      <w:proofErr w:type="spellEnd"/>
       <w:r>
         <w:t> = Z</w:t>
       </w:r>
@@ -679,19 +629,11 @@
         </w:rPr>
         <w:t xml:space="preserve">Run </w:t>
       </w:r>
-      <w:proofErr w:type="spellStart"/>
       <w:r>
         <w:rPr>
           <w:rStyle w:val="Heading1Char"/>
         </w:rPr>
-        <w:t>dOPM</w:t>
-      </w:r>
-      <w:proofErr w:type="spellEnd"/>
-      <w:r>
-        <w:rPr>
-          <w:rStyle w:val="Heading1Char"/>
-        </w:rPr>
-        <w:t xml:space="preserve"> </w:t>
+        <w:t xml:space="preserve">dOPM </w:t>
       </w:r>
       <w:r>
         <w:rPr>
@@ -735,7 +677,7 @@
                     </pic:cNvPicPr>
                   </pic:nvPicPr>
                   <pic:blipFill>
-                    <a:blip r:embed="rId10">
+                    <a:blip r:embed="rId9">
                       <a:extLst>
                         <a:ext uri="{28A0092B-C50C-407E-A947-70E740481C1C}">
                           <a14:useLocalDpi xmlns:a14="http://schemas.microsoft.com/office/drawing/2010/main" val="0"/>
@@ -775,17 +717,9 @@
           <w:numId w:val="19"/>
         </w:numPr>
       </w:pPr>
-      <w:bookmarkStart w:id="3" w:name="_Hlk135673640"/>
-      <w:r>
-        <w:t>Run the ‘</w:t>
-      </w:r>
-      <w:proofErr w:type="spellStart"/>
-      <w:r>
-        <w:t>dOPM_acquisition</w:t>
-      </w:r>
-      <w:proofErr w:type="spellEnd"/>
-      <w:r>
-        <w:t>’ JOBS script</w:t>
+      <w:bookmarkStart w:id="5" w:name="_Hlk135673640"/>
+      <w:r>
+        <w:t>Run the ‘dOPM_acquisition’ JOBS script</w:t>
       </w:r>
       <w:r>
         <w:t>.</w:t>
@@ -818,7 +752,7 @@
         <w:t>.</w:t>
       </w:r>
     </w:p>
-    <w:bookmarkEnd w:id="3"/>
+    <w:bookmarkEnd w:id="5"/>
     <w:p>
       <w:pPr>
         <w:pStyle w:val="NoSpacing"/>
@@ -836,21 +770,7 @@
         <w:rPr>
           <w:rStyle w:val="Heading1Char"/>
         </w:rPr>
-        <w:t xml:space="preserve">efine </w:t>
-      </w:r>
-      <w:proofErr w:type="spellStart"/>
-      <w:r>
-        <w:rPr>
-          <w:rStyle w:val="Heading1Char"/>
-        </w:rPr>
-        <w:t>dOPM</w:t>
-      </w:r>
-      <w:proofErr w:type="spellEnd"/>
-      <w:r>
-        <w:rPr>
-          <w:rStyle w:val="Heading1Char"/>
-        </w:rPr>
-        <w:t xml:space="preserve"> view 1&amp;2 refocus offsets</w:t>
+        <w:t>efine dOPM view 1&amp;2 refocus offsets</w:t>
       </w:r>
       <w:r>
         <w:rPr>
@@ -874,7 +794,7 @@
                     </pic:cNvPicPr>
                   </pic:nvPicPr>
                   <pic:blipFill>
-                    <a:blip r:embed="rId11">
+                    <a:blip r:embed="rId10">
                       <a:extLst>
                         <a:ext uri="{28A0092B-C50C-407E-A947-70E740481C1C}">
                           <a14:useLocalDpi xmlns:a14="http://schemas.microsoft.com/office/drawing/2010/main" val="0"/>
@@ -924,13 +844,8 @@
         <w:t>-</w:t>
       </w:r>
       <w:r>
-        <w:t xml:space="preserve">refocus offset values for </w:t>
-      </w:r>
-      <w:proofErr w:type="spellStart"/>
-      <w:r>
-        <w:t>dOPM</w:t>
-      </w:r>
-      <w:proofErr w:type="spellEnd"/>
+        <w:t>refocus offset values for dOPM</w:t>
+      </w:r>
       <w:r>
         <w:t>.</w:t>
       </w:r>
@@ -947,20 +862,12 @@
           <w:lang w:eastAsia="en-GB"/>
         </w:rPr>
       </w:pPr>
-      <w:bookmarkStart w:id="4" w:name="_Toc135663486"/>
+      <w:bookmarkStart w:id="6" w:name="_Toc135663486"/>
       <w:r>
         <w:lastRenderedPageBreak/>
-        <w:t xml:space="preserve">Set </w:t>
-      </w:r>
-      <w:proofErr w:type="spellStart"/>
-      <w:r>
-        <w:t>z_retract</w:t>
-      </w:r>
-      <w:proofErr w:type="spellEnd"/>
-      <w:r>
-        <w:t xml:space="preserve"> parameter</w:t>
-      </w:r>
-      <w:bookmarkEnd w:id="4"/>
+        <w:t>Set z_retract parameter</w:t>
+      </w:r>
+      <w:bookmarkEnd w:id="6"/>
     </w:p>
     <w:p>
       <w:pPr>
@@ -997,7 +904,7 @@
                     </pic:cNvPicPr>
                   </pic:nvPicPr>
                   <pic:blipFill>
-                    <a:blip r:embed="rId12">
+                    <a:blip r:embed="rId11">
                       <a:extLst>
                         <a:ext uri="{28A0092B-C50C-407E-A947-70E740481C1C}">
                           <a14:useLocalDpi xmlns:a14="http://schemas.microsoft.com/office/drawing/2010/main" val="0"/>
@@ -1035,23 +942,45 @@
         </w:numPr>
       </w:pPr>
       <w:r>
-        <w:t xml:space="preserve">The </w:t>
-      </w:r>
-      <w:proofErr w:type="spellStart"/>
-      <w:r>
-        <w:t>z_retract</w:t>
-      </w:r>
-      <w:proofErr w:type="spellEnd"/>
-      <w:r>
-        <w:t xml:space="preserve"> variable specifies how far the microscope objective is retracted from the </w:t>
-      </w:r>
-      <w:commentRangeStart w:id="5"/>
-      <w:r>
-        <w:t xml:space="preserve">current zero offset </w:t>
-      </w:r>
-      <w:commentRangeEnd w:id="5"/>
-      <w:r>
-        <w:commentReference w:id="5"/>
+        <w:t xml:space="preserve">The z_retract variable specifies how far the microscope objective is retracted from the </w:t>
+      </w:r>
+      <w:commentRangeStart w:id="7"/>
+      <w:commentRangeStart w:id="8"/>
+      <w:del w:id="9" w:author="Sparks, Hugh D" w:date="2023-05-30T18:17:00Z">
+        <w:r>
+          <w:delText>current zero offset</w:delText>
+        </w:r>
+      </w:del>
+      <w:ins w:id="10" w:author="Sparks, Hugh D" w:date="2023-05-30T18:17:00Z">
+        <w:r>
+          <w:t xml:space="preserve">Ti2 ZDrive </w:t>
+        </w:r>
+      </w:ins>
+      <w:ins w:id="11" w:author="Sparks, Hugh D" w:date="2023-05-30T18:42:00Z">
+        <w:r>
+          <w:t>value</w:t>
+        </w:r>
+      </w:ins>
+      <w:bookmarkStart w:id="12" w:name="_GoBack"/>
+      <w:bookmarkEnd w:id="12"/>
+      <w:r>
+        <w:t xml:space="preserve"> </w:t>
+      </w:r>
+      <w:commentRangeEnd w:id="7"/>
+      <w:r>
+        <w:commentReference w:id="7"/>
+      </w:r>
+      <w:commentRangeEnd w:id="8"/>
+      <w:ins w:id="13" w:author="Sparks, Hugh D" w:date="2023-05-30T18:42:00Z">
+        <w:r>
+          <w:t xml:space="preserve">of the current position </w:t>
+        </w:r>
+      </w:ins>
+      <w:r>
+        <w:rPr>
+          <w:rStyle w:val="CommentReference"/>
+        </w:rPr>
+        <w:commentReference w:id="8"/>
       </w:r>
       <w:r>
         <w:t>before moving to the next position in the position list.</w:t>
@@ -1066,15 +995,7 @@
         </w:numPr>
       </w:pPr>
       <w:r>
-        <w:t xml:space="preserve">Set the </w:t>
-      </w:r>
-      <w:proofErr w:type="spellStart"/>
-      <w:r>
-        <w:t>z_retract</w:t>
-      </w:r>
-      <w:proofErr w:type="spellEnd"/>
-      <w:r>
-        <w:t xml:space="preserve"> variable to a number that avoids the chance of the objective colliding with the plate during stage movements. The value should be higher if you know that the base of the plate is not flat.</w:t>
+        <w:t>Set the z_retract variable to a number that avoids the chance of the objective colliding with the plate during stage movements. The value should be higher if you know that the base of the plate is not flat.</w:t>
       </w:r>
     </w:p>
     <w:p>
@@ -1092,21 +1013,7 @@
         <w:rPr>
           <w:rFonts w:cstheme="minorHAnsi"/>
         </w:rPr>
-        <w:t>µm, but this depends on the plate being used – see JOBS script ‘</w:t>
-      </w:r>
-      <w:proofErr w:type="spellStart"/>
-      <w:r>
-        <w:rPr>
-          <w:rFonts w:cstheme="minorHAnsi"/>
-        </w:rPr>
-        <w:t>GetPlateZProfile</w:t>
-      </w:r>
-      <w:proofErr w:type="spellEnd"/>
-      <w:r>
-        <w:rPr>
-          <w:rFonts w:cstheme="minorHAnsi"/>
-        </w:rPr>
-        <w:t>’ for a way to measure plate flatness.</w:t>
+        <w:t>µm, but this depends on the plate being used – see JOBS script ‘GetPlateZProfile’ for a way to measure plate flatness.</w:t>
       </w:r>
     </w:p>
     <w:p>
@@ -1160,7 +1067,7 @@
                     </pic:cNvPicPr>
                   </pic:nvPicPr>
                   <pic:blipFill>
-                    <a:blip r:embed="rId13">
+                    <a:blip r:embed="rId12">
                       <a:extLst>
                         <a:ext uri="{28A0092B-C50C-407E-A947-70E740481C1C}">
                           <a14:useLocalDpi xmlns:a14="http://schemas.microsoft.com/office/drawing/2010/main" val="0"/>
@@ -1268,7 +1175,7 @@
                     </pic:cNvPicPr>
                   </pic:nvPicPr>
                   <pic:blipFill>
-                    <a:blip r:embed="rId14" cstate="print">
+                    <a:blip r:embed="rId13" cstate="print">
                       <a:extLst>
                         <a:ext uri="{28A0092B-C50C-407E-A947-70E740481C1C}">
                           <a14:useLocalDpi xmlns:a14="http://schemas.microsoft.com/office/drawing/2010/main" val="0"/>
@@ -1407,7 +1314,7 @@
                     </pic:cNvPicPr>
                   </pic:nvPicPr>
                   <pic:blipFill>
-                    <a:blip r:embed="rId15" cstate="print">
+                    <a:blip r:embed="rId14" cstate="print">
                       <a:extLst>
                         <a:ext uri="{28A0092B-C50C-407E-A947-70E740481C1C}">
                           <a14:useLocalDpi xmlns:a14="http://schemas.microsoft.com/office/drawing/2010/main" val="0"/>
@@ -1497,21 +1404,7 @@
         <w:rPr>
           <w:rStyle w:val="Heading1Char"/>
         </w:rPr>
-        <w:t xml:space="preserve">Define </w:t>
-      </w:r>
-      <w:proofErr w:type="spellStart"/>
-      <w:r>
-        <w:rPr>
-          <w:rStyle w:val="Heading1Char"/>
-        </w:rPr>
-        <w:t>dOPM</w:t>
-      </w:r>
-      <w:proofErr w:type="spellEnd"/>
-      <w:r>
-        <w:rPr>
-          <w:rStyle w:val="Heading1Char"/>
-        </w:rPr>
-        <w:t xml:space="preserve"> volume acquisition – spectral channels</w:t>
+        <w:t>Define dOPM volume acquisition – spectral channels</w:t>
       </w:r>
       <w:r>
         <w:t xml:space="preserve"> </w:t>
@@ -1538,7 +1431,7 @@
                     </pic:cNvPicPr>
                   </pic:nvPicPr>
                   <pic:blipFill>
-                    <a:blip r:embed="rId16" cstate="print">
+                    <a:blip r:embed="rId15" cstate="print">
                       <a:extLst>
                         <a:ext uri="{28A0092B-C50C-407E-A947-70E740481C1C}">
                           <a14:useLocalDpi xmlns:a14="http://schemas.microsoft.com/office/drawing/2010/main" val="0"/>
@@ -1579,15 +1472,7 @@
         </w:numPr>
       </w:pPr>
       <w:r>
-        <w:t xml:space="preserve">Setup the </w:t>
-      </w:r>
-      <w:proofErr w:type="spellStart"/>
-      <w:r>
-        <w:t>dOPM</w:t>
-      </w:r>
-      <w:proofErr w:type="spellEnd"/>
-      <w:r>
-        <w:t xml:space="preserve"> ND acquisition parameters </w:t>
+        <w:t xml:space="preserve">Setup the dOPM ND acquisition parameters </w:t>
       </w:r>
       <w:r>
         <w:t>using the</w:t>
@@ -1623,15 +1508,7 @@
         <w:t xml:space="preserve">Select </w:t>
       </w:r>
       <w:r>
-        <w:t xml:space="preserve">suitable </w:t>
-      </w:r>
-      <w:proofErr w:type="spellStart"/>
-      <w:r>
-        <w:t>dOPM</w:t>
-      </w:r>
-      <w:proofErr w:type="spellEnd"/>
-      <w:r>
-        <w:t xml:space="preserve"> optical configurations</w:t>
+        <w:t>suitable dOPM optical configurations</w:t>
       </w:r>
       <w:r>
         <w:t>.</w:t>
@@ -1696,13 +1573,8 @@
       <w:r>
         <w:t>‘</w:t>
       </w:r>
-      <w:proofErr w:type="spellStart"/>
-      <w:r>
-        <w:t>StgMovePiezoZ</w:t>
-      </w:r>
-      <w:proofErr w:type="spellEnd"/>
-      <w:r>
-        <w:t>(dOPM_offset,0)</w:t>
+      <w:r>
+        <w:t>StgMovePiezoZ(dOPM_offset,0)</w:t>
       </w:r>
       <w:r>
         <w:t>’.</w:t>
@@ -1725,13 +1597,8 @@
       <w:r>
         <w:t>‘</w:t>
       </w:r>
-      <w:proofErr w:type="spellStart"/>
-      <w:r>
-        <w:t>StgMovePiezoZ</w:t>
-      </w:r>
-      <w:proofErr w:type="spellEnd"/>
-      <w:r>
-        <w:t>(dOPM_offset,0)</w:t>
+      <w:r>
+        <w:t>StgMovePiezoZ(dOPM_offset,0)</w:t>
       </w:r>
       <w:r>
         <w:t>’.</w:t>
@@ -1743,15 +1610,7 @@
       </w:pPr>
       <w:r>
         <w:lastRenderedPageBreak/>
-        <w:t xml:space="preserve">Define </w:t>
-      </w:r>
-      <w:proofErr w:type="spellStart"/>
-      <w:r>
-        <w:t>dOPM</w:t>
-      </w:r>
-      <w:proofErr w:type="spellEnd"/>
-      <w:r>
-        <w:t xml:space="preserve"> volume acquisition - z-scan settings </w:t>
+        <w:t xml:space="preserve">Define dOPM volume acquisition - z-scan settings </w:t>
       </w:r>
     </w:p>
     <w:p>
@@ -1777,7 +1636,7 @@
                     </pic:cNvPicPr>
                   </pic:nvPicPr>
                   <pic:blipFill>
-                    <a:blip r:embed="rId17" cstate="print">
+                    <a:blip r:embed="rId16" cstate="print">
                       <a:extLst>
                         <a:ext uri="{28A0092B-C50C-407E-A947-70E740481C1C}">
                           <a14:useLocalDpi xmlns:a14="http://schemas.microsoft.com/office/drawing/2010/main" val="0"/>
@@ -1821,15 +1680,7 @@
         <w:t>S</w:t>
       </w:r>
       <w:r>
-        <w:t xml:space="preserve">etup the </w:t>
-      </w:r>
-      <w:proofErr w:type="spellStart"/>
-      <w:r>
-        <w:t>dOPM</w:t>
-      </w:r>
-      <w:proofErr w:type="spellEnd"/>
-      <w:r>
-        <w:t xml:space="preserve"> ND acquisition parameters </w:t>
+        <w:t xml:space="preserve">etup the dOPM ND acquisition parameters </w:t>
       </w:r>
       <w:r>
         <w:t>using the ‘</w:t>
@@ -1862,44 +1713,76 @@
         </w:rPr>
         <w:t>NOTE:</w:t>
       </w:r>
-      <w:r>
-        <w:t xml:space="preserve"> there </w:t>
-      </w:r>
-      <w:commentRangeStart w:id="6"/>
-      <w:r>
-        <w:t xml:space="preserve">are two </w:t>
-      </w:r>
-      <w:r>
-        <w:t xml:space="preserve">other </w:t>
-      </w:r>
-      <w:r>
-        <w:t xml:space="preserve">tabs </w:t>
-      </w:r>
-      <w:r>
-        <w:t>(‘</w:t>
-      </w:r>
-      <w:proofErr w:type="spellStart"/>
-      <w:r>
-        <w:t>Xxx</w:t>
-      </w:r>
-      <w:proofErr w:type="spellEnd"/>
-      <w:r>
-        <w:t>’ and ‘</w:t>
-      </w:r>
-      <w:proofErr w:type="spellStart"/>
-      <w:r>
-        <w:t>yyy</w:t>
-      </w:r>
-      <w:proofErr w:type="spellEnd"/>
-      <w:r>
-        <w:t xml:space="preserve">’) and these </w:t>
-      </w:r>
-      <w:r>
-        <w:t>should be empty and unchecked</w:t>
-      </w:r>
-      <w:commentRangeEnd w:id="6"/>
-      <w:r>
-        <w:commentReference w:id="6"/>
+      <w:del w:id="14" w:author="Sparks, Hugh D" w:date="2023-05-30T18:18:00Z">
+        <w:r>
+          <w:delText xml:space="preserve"> </w:delText>
+        </w:r>
+      </w:del>
+      <w:ins w:id="15" w:author="Sparks, Hugh D" w:date="2023-05-30T18:18:00Z">
+        <w:r>
+          <w:t>For the NDacquisition</w:t>
+        </w:r>
+      </w:ins>
+      <w:ins w:id="16" w:author="Sparks, Hugh D" w:date="2023-05-30T18:19:00Z">
+        <w:r>
+          <w:t>, tick the ‘</w:t>
+        </w:r>
+      </w:ins>
+      <w:ins w:id="17" w:author="Sparks, Hugh D" w:date="2023-05-30T18:20:00Z">
+        <w:r>
+          <w:rPr>
+            <w:rFonts w:cstheme="minorHAnsi"/>
+          </w:rPr>
+          <w:t>λ</w:t>
+        </w:r>
+      </w:ins>
+      <w:ins w:id="18" w:author="Sparks, Hugh D" w:date="2023-05-30T18:19:00Z">
+        <w:r>
+          <w:t>’ and ‘Z’ tabs checked and</w:t>
+        </w:r>
+      </w:ins>
+      <w:ins w:id="19" w:author="Sparks, Hugh D" w:date="2023-05-30T18:18:00Z">
+        <w:r>
+          <w:t xml:space="preserve"> leave the ‘Time’, ‘XY’, ‘Large Image’</w:t>
+        </w:r>
+      </w:ins>
+      <w:ins w:id="20" w:author="Sparks, Hugh D" w:date="2023-05-30T18:19:00Z">
+        <w:r>
+          <w:t xml:space="preserve"> tabs unchecked. </w:t>
+        </w:r>
+      </w:ins>
+      <w:del w:id="21" w:author="Sparks, Hugh D" w:date="2023-05-30T18:18:00Z">
+        <w:r>
+          <w:delText xml:space="preserve">there </w:delText>
+        </w:r>
+        <w:commentRangeStart w:id="22"/>
+        <w:commentRangeStart w:id="23"/>
+        <w:r>
+          <w:delText xml:space="preserve">are two </w:delText>
+        </w:r>
+        <w:r>
+          <w:delText xml:space="preserve">other </w:delText>
+        </w:r>
+        <w:r>
+          <w:delText xml:space="preserve">tabs </w:delText>
+        </w:r>
+        <w:r>
+          <w:delText xml:space="preserve">(‘Xxx’ and ‘yyy’) and these </w:delText>
+        </w:r>
+        <w:r>
+          <w:delText>should be empty and unchecked</w:delText>
+        </w:r>
+        <w:commentRangeEnd w:id="22"/>
+        <w:r>
+          <w:commentReference w:id="22"/>
+        </w:r>
+      </w:del>
+      <w:commentRangeEnd w:id="23"/>
+      <w:r>
+        <w:rPr>
+          <w:rStyle w:val="CommentReference"/>
+        </w:rPr>
+        <w:commentReference w:id="23"/>
       </w:r>
       <w:r>
         <w:t>.</w:t>
@@ -1967,7 +1850,8 @@
           <w:numId w:val="19"/>
         </w:numPr>
       </w:pPr>
-      <w:commentRangeStart w:id="7"/>
+      <w:commentRangeStart w:id="24"/>
+      <w:commentRangeStart w:id="25"/>
       <w:r>
         <w:t xml:space="preserve">The </w:t>
       </w:r>
@@ -1975,15 +1859,7 @@
         <w:t>NIDAQ piezo is software timed</w:t>
       </w:r>
       <w:r>
-        <w:t xml:space="preserve">. Provided that there is sufficient time for the </w:t>
-      </w:r>
-      <w:proofErr w:type="spellStart"/>
-      <w:r>
-        <w:t>dOPM</w:t>
-      </w:r>
-      <w:proofErr w:type="spellEnd"/>
-      <w:r>
-        <w:t xml:space="preserve"> mirrors to settle </w:t>
+        <w:t xml:space="preserve">. Provided that there is sufficient time for the dOPM mirrors to settle </w:t>
       </w:r>
       <w:r>
         <w:t xml:space="preserve">and the camera exposure time is sufficiently long </w:t>
@@ -1991,13 +1867,8 @@
       <w:r>
         <w:t xml:space="preserve">then there will be no movement of the </w:t>
       </w:r>
-      <w:proofErr w:type="spellStart"/>
-      <w:r>
-        <w:t>dOPM</w:t>
-      </w:r>
-      <w:proofErr w:type="spellEnd"/>
-      <w:r>
-        <w:t xml:space="preserve"> </w:t>
+      <w:r>
+        <w:t xml:space="preserve">dOPM </w:t>
       </w:r>
       <w:r>
         <w:t>mirrors during image acquisition</w:t>
@@ -2042,40 +1913,72 @@
         <w:t>riggered NIDAQ piezo is hardware timed</w:t>
       </w:r>
       <w:r>
-        <w:t xml:space="preserve">. In this mode the </w:t>
-      </w:r>
-      <w:proofErr w:type="spellStart"/>
-      <w:r>
-        <w:t>dOPM</w:t>
-      </w:r>
-      <w:proofErr w:type="spellEnd"/>
-      <w:r>
-        <w:t xml:space="preserve"> mirrors move at a constant velocity during image acquisition. Therefore, t</w:t>
-      </w:r>
-      <w:r>
-        <w:t xml:space="preserve">here will be motion blur </w:t>
-      </w:r>
-      <w:r>
-        <w:t>if the time between images is long compared to the light-sheet thickness. T</w:t>
-      </w:r>
-      <w:r>
-        <w:t xml:space="preserve">he </w:t>
-      </w:r>
-      <w:r>
-        <w:t xml:space="preserve">image </w:t>
-      </w:r>
-      <w:r>
-        <w:t xml:space="preserve">acquisition will be </w:t>
-      </w:r>
-      <w:r>
-        <w:t>relatively fast.</w:t>
-      </w:r>
-      <w:commentRangeEnd w:id="7"/>
+        <w:t xml:space="preserve">. In this mode the dOPM mirrors </w:t>
+      </w:r>
+      <w:ins w:id="26" w:author="Sparks, Hugh D" w:date="2023-05-30T18:21:00Z">
+        <w:r>
+          <w:t xml:space="preserve">are moved on the rising edge of the global exposure signal from the cameras. This means that images are always acquired during motion. The </w:t>
+        </w:r>
+      </w:ins>
+      <w:ins w:id="27" w:author="Sparks, Hugh D" w:date="2023-05-30T18:22:00Z">
+        <w:r>
+          <w:t xml:space="preserve">mirrors do not necessarily move at a constant motion during the volume scan but can move in a stop/start motion depending on the exposure time , spacing between z-planes and the response time of the </w:t>
+        </w:r>
+      </w:ins>
+      <w:ins w:id="28" w:author="Sparks, Hugh D" w:date="2023-05-30T18:23:00Z">
+        <w:r>
+          <w:t xml:space="preserve">piezo. In summary the motion profile and the blur is a function of the </w:t>
+        </w:r>
+        <w:r>
+          <w:t xml:space="preserve">z-plane spacing, the speed of the piezo, </w:t>
+        </w:r>
+      </w:ins>
+      <w:ins w:id="29" w:author="Sparks, Hugh D" w:date="2023-05-30T18:24:00Z">
+        <w:r>
+          <w:t xml:space="preserve">and the exposure time and the motion is triggered by the rising edge of the cameras global exposure signal not the falling edge. Indeed this is complicated and therefore not recommended and needs to be evaluated </w:t>
+        </w:r>
+      </w:ins>
+      <w:ins w:id="30" w:author="Sparks, Hugh D" w:date="2023-05-30T18:25:00Z">
+        <w:r>
+          <w:t xml:space="preserve">for different parameter values. The speed benefit is traded against motion blur. </w:t>
+        </w:r>
+      </w:ins>
+      <w:del w:id="31" w:author="Sparks, Hugh D" w:date="2023-05-30T18:21:00Z">
+        <w:r>
+          <w:delText>move at a constant velocity during image acquisition. Therefore, t</w:delText>
+        </w:r>
+        <w:r>
+          <w:delText xml:space="preserve">here will be motion blur </w:delText>
+        </w:r>
+        <w:r>
+          <w:delText>if the time between images is long compared to the light-sheet thickness. T</w:delText>
+        </w:r>
+        <w:r>
+          <w:delText xml:space="preserve">he </w:delText>
+        </w:r>
+        <w:r>
+          <w:delText xml:space="preserve">image </w:delText>
+        </w:r>
+        <w:r>
+          <w:delText xml:space="preserve">acquisition will be </w:delText>
+        </w:r>
+        <w:r>
+          <w:delText>relatively fast.</w:delText>
+        </w:r>
+        <w:commentRangeEnd w:id="24"/>
+        <w:r>
+          <w:rPr>
+            <w:rStyle w:val="CommentReference"/>
+          </w:rPr>
+          <w:commentReference w:id="24"/>
+        </w:r>
+      </w:del>
+      <w:commentRangeEnd w:id="25"/>
       <w:r>
         <w:rPr>
           <w:rStyle w:val="CommentReference"/>
         </w:rPr>
-        <w:commentReference w:id="7"/>
+        <w:commentReference w:id="25"/>
       </w:r>
     </w:p>
     <w:p>
@@ -2125,6 +2028,7 @@
           <w:rFonts w:eastAsia="Times New Roman"/>
           <w:lang w:eastAsia="en-GB"/>
         </w:rPr>
+        <w:lastRenderedPageBreak/>
         <w:t>Wizard completed</w:t>
       </w:r>
     </w:p>
@@ -2157,7 +2061,7 @@
                     </pic:cNvPicPr>
                   </pic:nvPicPr>
                   <pic:blipFill>
-                    <a:blip r:embed="rId18" cstate="print">
+                    <a:blip r:embed="rId17" cstate="print">
                       <a:extLst>
                         <a:ext uri="{28A0092B-C50C-407E-A947-70E740481C1C}">
                           <a14:useLocalDpi xmlns:a14="http://schemas.microsoft.com/office/drawing/2010/main" val="0"/>
@@ -2198,7 +2102,6 @@
         </w:numPr>
       </w:pPr>
       <w:r>
-        <w:lastRenderedPageBreak/>
         <w:t>O</w:t>
       </w:r>
       <w:r>
@@ -2243,7 +2146,7 @@
                     </pic:cNvPicPr>
                   </pic:nvPicPr>
                   <pic:blipFill>
-                    <a:blip r:embed="rId19" cstate="print">
+                    <a:blip r:embed="rId18" cstate="print">
                       <a:extLst>
                         <a:ext uri="{28A0092B-C50C-407E-A947-70E740481C1C}">
                           <a14:useLocalDpi xmlns:a14="http://schemas.microsoft.com/office/drawing/2010/main" val="0"/>
@@ -2354,15 +2257,7 @@
         </w:numPr>
       </w:pPr>
       <w:r>
-        <w:t xml:space="preserve">Imaging 8 </w:t>
-      </w:r>
-      <w:proofErr w:type="spellStart"/>
-      <w:r>
-        <w:t>xyz</w:t>
-      </w:r>
-      <w:proofErr w:type="spellEnd"/>
-      <w:r>
-        <w:t xml:space="preserve"> – shown by progress bar ‘Points2’.</w:t>
+        <w:t>Imaging 8 xyz – shown by progress bar ‘Points2’.</w:t>
       </w:r>
     </w:p>
     <w:p>
@@ -2374,15 +2269,7 @@
         </w:numPr>
       </w:pPr>
       <w:r>
-        <w:t xml:space="preserve">Imaging both </w:t>
-      </w:r>
-      <w:proofErr w:type="spellStart"/>
-      <w:r>
-        <w:t>dOPM</w:t>
-      </w:r>
-      <w:proofErr w:type="spellEnd"/>
-      <w:r>
-        <w:t xml:space="preserve"> views </w:t>
+        <w:t xml:space="preserve">Imaging both dOPM views </w:t>
       </w:r>
       <w:r>
         <w:t xml:space="preserve">– </w:t>
@@ -2400,9 +2287,9 @@
         </w:numPr>
       </w:pPr>
       <w:r>
+        <w:lastRenderedPageBreak/>
         <w:t>A z-stack of 101 planes – shown by progress bar ‘</w:t>
       </w:r>
-      <w:proofErr w:type="spellStart"/>
       <w:r>
         <w:t>Z</w:t>
       </w:r>
@@ -2412,7 +2299,6 @@
       <w:r>
         <w:t>tack</w:t>
       </w:r>
-      <w:proofErr w:type="spellEnd"/>
       <w:r>
         <w:t>’.</w:t>
       </w:r>
@@ -2483,23 +2369,7 @@
           <w:b/>
           <w:bCs/>
         </w:rPr>
-        <w:t xml:space="preserve"> both </w:t>
-      </w:r>
-      <w:proofErr w:type="spellStart"/>
-      <w:r>
-        <w:rPr>
-          <w:b/>
-          <w:bCs/>
-        </w:rPr>
-        <w:t>dOPM</w:t>
-      </w:r>
-      <w:proofErr w:type="spellEnd"/>
-      <w:r>
-        <w:rPr>
-          <w:b/>
-          <w:bCs/>
-        </w:rPr>
-        <w:t xml:space="preserve"> views</w:t>
+        <w:t xml:space="preserve"> both dOPM views</w:t>
       </w:r>
       <w:r>
         <w:rPr>
@@ -2678,11 +2548,12 @@
 </file>
 
 <file path=word/comments.xml><?xml version="1.0" encoding="utf-8"?>
-<w:comments xmlns:wpc="http://schemas.microsoft.com/office/word/2010/wordprocessingCanvas" xmlns:cx="http://schemas.microsoft.com/office/drawing/2014/chartex" xmlns:cx1="http://schemas.microsoft.com/office/drawing/2015/9/8/chartex" xmlns:cx2="http://schemas.microsoft.com/office/drawing/2015/10/21/chartex" xmlns:cx3="http://schemas.microsoft.com/office/drawing/2016/5/9/chartex" xmlns:cx4="http://schemas.microsoft.com/office/drawing/2016/5/10/chartex" xmlns:cx5="http://schemas.microsoft.com/office/drawing/2016/5/11/chartex" xmlns:cx6="http://schemas.microsoft.com/office/drawing/2016/5/12/chartex" xmlns:cx7="http://schemas.microsoft.com/office/drawing/2016/5/13/chartex" xmlns:cx8="http://schemas.microsoft.com/office/drawing/2016/5/14/chartex" xmlns:mc="http://schemas.openxmlformats.org/markup-compatibility/2006" xmlns:aink="http://schemas.microsoft.com/office/drawing/2016/ink" xmlns:am3d="http://schemas.microsoft.com/office/drawing/2017/model3d" xmlns:o="urn:schemas-microsoft-com:office:office" xmlns:oel="http://schemas.microsoft.com/office/2019/extlst" xmlns:r="http://schemas.openxmlformats.org/officeDocument/2006/relationships" xmlns:m="http://schemas.openxmlformats.org/officeDocument/2006/math" xmlns:v="urn:schemas-microsoft-com:vml" xmlns:wp14="http://schemas.microsoft.com/office/word/2010/wordprocessingDrawing" xmlns:wp="http://schemas.openxmlformats.org/drawingml/2006/wordprocessingDrawing" xmlns:w10="urn:schemas-microsoft-com:office:word" xmlns:w="http://schemas.openxmlformats.org/wordprocessingml/2006/main" xmlns:w14="http://schemas.microsoft.com/office/word/2010/wordml" xmlns:w15="http://schemas.microsoft.com/office/word/2012/wordml" xmlns:w16cex="http://schemas.microsoft.com/office/word/2018/wordml/cex" xmlns:w16cid="http://schemas.microsoft.com/office/word/2016/wordml/cid" xmlns:w16="http://schemas.microsoft.com/office/word/2018/wordml" xmlns:w16sdtdh="http://schemas.microsoft.com/office/word/2020/wordml/sdtdatahash" xmlns:w16se="http://schemas.microsoft.com/office/word/2015/wordml/symex" xmlns:wpg="http://schemas.microsoft.com/office/word/2010/wordprocessingGroup" xmlns:wpi="http://schemas.microsoft.com/office/word/2010/wordprocessingInk" xmlns:wne="http://schemas.microsoft.com/office/word/2006/wordml" xmlns:wps="http://schemas.microsoft.com/office/word/2010/wordprocessingShape" mc:Ignorable="w14 w15 w16se w16cid w16 w16cex w16sdtdh wp14">
+<w:comments xmlns:wpc="http://schemas.microsoft.com/office/word/2010/wordprocessingCanvas" xmlns:cx="http://schemas.microsoft.com/office/drawing/2014/chartex" xmlns:cx1="http://schemas.microsoft.com/office/drawing/2015/9/8/chartex" xmlns:cx2="http://schemas.microsoft.com/office/drawing/2015/10/21/chartex" xmlns:cx3="http://schemas.microsoft.com/office/drawing/2016/5/9/chartex" xmlns:cx4="http://schemas.microsoft.com/office/drawing/2016/5/10/chartex" xmlns:cx5="http://schemas.microsoft.com/office/drawing/2016/5/11/chartex" xmlns:cx6="http://schemas.microsoft.com/office/drawing/2016/5/12/chartex" xmlns:cx7="http://schemas.microsoft.com/office/drawing/2016/5/13/chartex" xmlns:cx8="http://schemas.microsoft.com/office/drawing/2016/5/14/chartex" xmlns:mc="http://schemas.openxmlformats.org/markup-compatibility/2006" xmlns:aink="http://schemas.microsoft.com/office/drawing/2016/ink" xmlns:am3d="http://schemas.microsoft.com/office/drawing/2017/model3d" xmlns:o="urn:schemas-microsoft-com:office:office" xmlns:r="http://schemas.openxmlformats.org/officeDocument/2006/relationships" xmlns:m="http://schemas.openxmlformats.org/officeDocument/2006/math" xmlns:v="urn:schemas-microsoft-com:vml" xmlns:wp14="http://schemas.microsoft.com/office/word/2010/wordprocessingDrawing" xmlns:wp="http://schemas.openxmlformats.org/drawingml/2006/wordprocessingDrawing" xmlns:w10="urn:schemas-microsoft-com:office:word" xmlns:w="http://schemas.openxmlformats.org/wordprocessingml/2006/main" xmlns:w14="http://schemas.microsoft.com/office/word/2010/wordml" xmlns:w15="http://schemas.microsoft.com/office/word/2012/wordml" xmlns:w16cid="http://schemas.microsoft.com/office/word/2016/wordml/cid" xmlns:w16se="http://schemas.microsoft.com/office/word/2015/wordml/symex" xmlns:wpg="http://schemas.microsoft.com/office/word/2010/wordprocessingGroup" xmlns:wpi="http://schemas.microsoft.com/office/word/2010/wordprocessingInk" xmlns:wne="http://schemas.microsoft.com/office/word/2006/wordml" xmlns:wps="http://schemas.microsoft.com/office/word/2010/wordprocessingShape" mc:Ignorable="w14 w15 w16se w16cid wp14">
   <w:comment w:id="1" w:author="Chris Dunsby" w:date="2023-05-25T11:46:00Z" w:initials="DCW">
     <w:p>
       <w:pPr>
         <w:pStyle w:val="CommentText"/>
+        <w:ind w:left="720" w:hanging="720"/>
       </w:pPr>
       <w:r>
         <w:rPr>
@@ -2711,7 +2582,7 @@
       </w:r>
     </w:p>
   </w:comment>
-  <w:comment w:id="5" w:author="Chris Dunsby" w:date="2023-05-25T13:42:00Z" w:initials="DCW">
+  <w:comment w:id="7" w:author="Chris Dunsby" w:date="2023-05-25T13:42:00Z" w:initials="DCW">
     <w:p>
       <w:pPr>
         <w:pStyle w:val="CommentText"/>
@@ -2727,7 +2598,7 @@
       </w:r>
     </w:p>
   </w:comment>
-  <w:comment w:id="6" w:author="Dunsby, Christopher W" w:date="2023-05-25T18:39:00Z" w:initials="DCW">
+  <w:comment w:id="8" w:author="Sparks, Hugh D" w:date="2023-05-30T18:28:00Z" w:initials="SHD">
     <w:p>
       <w:pPr>
         <w:pStyle w:val="CommentText"/>
@@ -2739,11 +2610,27 @@
         <w:annotationRef/>
       </w:r>
       <w:r>
+        <w:t>fixed</w:t>
+      </w:r>
+    </w:p>
+  </w:comment>
+  <w:comment w:id="22" w:author="Dunsby, Christopher W" w:date="2023-05-25T18:39:00Z" w:initials="DCW">
+    <w:p>
+      <w:pPr>
+        <w:pStyle w:val="CommentText"/>
+      </w:pPr>
+      <w:r>
+        <w:rPr>
+          <w:rStyle w:val="CommentReference"/>
+        </w:rPr>
+        <w:annotationRef/>
+      </w:r>
+      <w:r>
         <w:t>I found this confusing. If there are two tabs to use, and one of them is the ‘z’ tab, then there should only be one other tab? Or are there three in total? What are the names of the other tabs? Useful to state this here.</w:t>
       </w:r>
     </w:p>
   </w:comment>
-  <w:comment w:id="7" w:author="Dunsby, Christopher W" w:date="2023-05-25T18:47:00Z" w:initials="DCW">
+  <w:comment w:id="23" w:author="Sparks, Hugh D" w:date="2023-05-30T18:26:00Z" w:initials="SHD">
     <w:p>
       <w:pPr>
         <w:pStyle w:val="CommentText"/>
@@ -2755,7 +2642,39 @@
         <w:annotationRef/>
       </w:r>
       <w:r>
+        <w:t>OK added tab names</w:t>
+      </w:r>
+    </w:p>
+  </w:comment>
+  <w:comment w:id="24" w:author="Dunsby, Christopher W" w:date="2023-05-25T18:47:00Z" w:initials="DCW">
+    <w:p>
+      <w:pPr>
+        <w:pStyle w:val="CommentText"/>
+      </w:pPr>
+      <w:r>
+        <w:rPr>
+          <w:rStyle w:val="CommentReference"/>
+        </w:rPr>
+        <w:annotationRef/>
+      </w:r>
+      <w:r>
         <w:t>Please check.</w:t>
+      </w:r>
+    </w:p>
+  </w:comment>
+  <w:comment w:id="25" w:author="Sparks, Hugh D" w:date="2023-05-30T18:26:00Z" w:initials="SHD">
+    <w:p>
+      <w:pPr>
+        <w:pStyle w:val="CommentText"/>
+      </w:pPr>
+      <w:r>
+        <w:rPr>
+          <w:rStyle w:val="CommentReference"/>
+        </w:rPr>
+        <w:annotationRef/>
+      </w:r>
+      <w:r>
+        <w:t>It depends on exposure time,z plane spacing, piezo response time and the fact that triggering of NIDAQ pattern is fixed to the rising edge of the camera global exposure and there is not a way to change the triggering to be on the falling edge.</w:t>
       </w:r>
     </w:p>
   </w:comment>
@@ -2763,12 +2682,15 @@
 </file>
 
 <file path=word/commentsExtended.xml><?xml version="1.0" encoding="utf-8"?>
-<w15:commentsEx xmlns:wpc="http://schemas.microsoft.com/office/word/2010/wordprocessingCanvas" xmlns:cx="http://schemas.microsoft.com/office/drawing/2014/chartex" xmlns:cx1="http://schemas.microsoft.com/office/drawing/2015/9/8/chartex" xmlns:cx2="http://schemas.microsoft.com/office/drawing/2015/10/21/chartex" xmlns:cx3="http://schemas.microsoft.com/office/drawing/2016/5/9/chartex" xmlns:cx4="http://schemas.microsoft.com/office/drawing/2016/5/10/chartex" xmlns:cx5="http://schemas.microsoft.com/office/drawing/2016/5/11/chartex" xmlns:cx6="http://schemas.microsoft.com/office/drawing/2016/5/12/chartex" xmlns:cx7="http://schemas.microsoft.com/office/drawing/2016/5/13/chartex" xmlns:cx8="http://schemas.microsoft.com/office/drawing/2016/5/14/chartex" xmlns:mc="http://schemas.openxmlformats.org/markup-compatibility/2006" xmlns:aink="http://schemas.microsoft.com/office/drawing/2016/ink" xmlns:am3d="http://schemas.microsoft.com/office/drawing/2017/model3d" xmlns:o="urn:schemas-microsoft-com:office:office" xmlns:oel="http://schemas.microsoft.com/office/2019/extlst" xmlns:r="http://schemas.openxmlformats.org/officeDocument/2006/relationships" xmlns:m="http://schemas.openxmlformats.org/officeDocument/2006/math" xmlns:v="urn:schemas-microsoft-com:vml" xmlns:wp14="http://schemas.microsoft.com/office/word/2010/wordprocessingDrawing" xmlns:wp="http://schemas.openxmlformats.org/drawingml/2006/wordprocessingDrawing" xmlns:w10="urn:schemas-microsoft-com:office:word" xmlns:w="http://schemas.openxmlformats.org/wordprocessingml/2006/main" xmlns:w14="http://schemas.microsoft.com/office/word/2010/wordml" xmlns:w15="http://schemas.microsoft.com/office/word/2012/wordml" xmlns:w16cex="http://schemas.microsoft.com/office/word/2018/wordml/cex" xmlns:w16cid="http://schemas.microsoft.com/office/word/2016/wordml/cid" xmlns:w16="http://schemas.microsoft.com/office/word/2018/wordml" xmlns:w16sdtdh="http://schemas.microsoft.com/office/word/2020/wordml/sdtdatahash" xmlns:w16se="http://schemas.microsoft.com/office/word/2015/wordml/symex" xmlns:wpg="http://schemas.microsoft.com/office/word/2010/wordprocessingGroup" xmlns:wpi="http://schemas.microsoft.com/office/word/2010/wordprocessingInk" xmlns:wne="http://schemas.microsoft.com/office/word/2006/wordml" xmlns:wps="http://schemas.microsoft.com/office/word/2010/wordprocessingShape" mc:Ignorable="w14 w15 w16se w16cid w16 w16cex w16sdtdh wp14">
+<w15:commentsEx xmlns:wpc="http://schemas.microsoft.com/office/word/2010/wordprocessingCanvas" xmlns:cx="http://schemas.microsoft.com/office/drawing/2014/chartex" xmlns:cx1="http://schemas.microsoft.com/office/drawing/2015/9/8/chartex" xmlns:cx2="http://schemas.microsoft.com/office/drawing/2015/10/21/chartex" xmlns:cx3="http://schemas.microsoft.com/office/drawing/2016/5/9/chartex" xmlns:cx4="http://schemas.microsoft.com/office/drawing/2016/5/10/chartex" xmlns:cx5="http://schemas.microsoft.com/office/drawing/2016/5/11/chartex" xmlns:cx6="http://schemas.microsoft.com/office/drawing/2016/5/12/chartex" xmlns:cx7="http://schemas.microsoft.com/office/drawing/2016/5/13/chartex" xmlns:cx8="http://schemas.microsoft.com/office/drawing/2016/5/14/chartex" xmlns:mc="http://schemas.openxmlformats.org/markup-compatibility/2006" xmlns:aink="http://schemas.microsoft.com/office/drawing/2016/ink" xmlns:am3d="http://schemas.microsoft.com/office/drawing/2017/model3d" xmlns:o="urn:schemas-microsoft-com:office:office" xmlns:r="http://schemas.openxmlformats.org/officeDocument/2006/relationships" xmlns:m="http://schemas.openxmlformats.org/officeDocument/2006/math" xmlns:v="urn:schemas-microsoft-com:vml" xmlns:wp14="http://schemas.microsoft.com/office/word/2010/wordprocessingDrawing" xmlns:wp="http://schemas.openxmlformats.org/drawingml/2006/wordprocessingDrawing" xmlns:w10="urn:schemas-microsoft-com:office:word" xmlns:w="http://schemas.openxmlformats.org/wordprocessingml/2006/main" xmlns:w14="http://schemas.microsoft.com/office/word/2010/wordml" xmlns:w15="http://schemas.microsoft.com/office/word/2012/wordml" xmlns:w16cid="http://schemas.microsoft.com/office/word/2016/wordml/cid" xmlns:w16se="http://schemas.microsoft.com/office/word/2015/wordml/symex" xmlns:wpg="http://schemas.microsoft.com/office/word/2010/wordprocessingGroup" xmlns:wpi="http://schemas.microsoft.com/office/word/2010/wordprocessingInk" xmlns:wne="http://schemas.microsoft.com/office/word/2006/wordml" xmlns:wps="http://schemas.microsoft.com/office/word/2010/wordprocessingShape" mc:Ignorable="w14 w15 w16se w16cid wp14">
   <w15:commentEx w15:paraId="6DEC2F0A" w15:done="0"/>
   <w15:commentEx w15:paraId="6211E9DD" w15:done="0"/>
   <w15:commentEx w15:paraId="1B4F508C" w15:done="0"/>
+  <w15:commentEx w15:paraId="25DE6C64" w15:paraIdParent="1B4F508C" w15:done="0"/>
   <w15:commentEx w15:paraId="584B23EA" w15:done="0"/>
+  <w15:commentEx w15:paraId="64BF20DD" w15:paraIdParent="584B23EA" w15:done="0"/>
   <w15:commentEx w15:paraId="49BBF490" w15:done="0"/>
+  <w15:commentEx w15:paraId="47B6FBAE" w15:paraIdParent="49BBF490" w15:done="0"/>
 </w15:commentsEx>
 </file>
 
@@ -2783,17 +2705,20 @@
 </file>
 
 <file path=word/commentsIds.xml><?xml version="1.0" encoding="utf-8"?>
-<w16cid:commentsIds xmlns:wpc="http://schemas.microsoft.com/office/word/2010/wordprocessingCanvas" xmlns:cx="http://schemas.microsoft.com/office/drawing/2014/chartex" xmlns:cx1="http://schemas.microsoft.com/office/drawing/2015/9/8/chartex" xmlns:cx2="http://schemas.microsoft.com/office/drawing/2015/10/21/chartex" xmlns:cx3="http://schemas.microsoft.com/office/drawing/2016/5/9/chartex" xmlns:cx4="http://schemas.microsoft.com/office/drawing/2016/5/10/chartex" xmlns:cx5="http://schemas.microsoft.com/office/drawing/2016/5/11/chartex" xmlns:cx6="http://schemas.microsoft.com/office/drawing/2016/5/12/chartex" xmlns:cx7="http://schemas.microsoft.com/office/drawing/2016/5/13/chartex" xmlns:cx8="http://schemas.microsoft.com/office/drawing/2016/5/14/chartex" xmlns:mc="http://schemas.openxmlformats.org/markup-compatibility/2006" xmlns:aink="http://schemas.microsoft.com/office/drawing/2016/ink" xmlns:am3d="http://schemas.microsoft.com/office/drawing/2017/model3d" xmlns:o="urn:schemas-microsoft-com:office:office" xmlns:oel="http://schemas.microsoft.com/office/2019/extlst" xmlns:r="http://schemas.openxmlformats.org/officeDocument/2006/relationships" xmlns:m="http://schemas.openxmlformats.org/officeDocument/2006/math" xmlns:v="urn:schemas-microsoft-com:vml" xmlns:wp14="http://schemas.microsoft.com/office/word/2010/wordprocessingDrawing" xmlns:wp="http://schemas.openxmlformats.org/drawingml/2006/wordprocessingDrawing" xmlns:w10="urn:schemas-microsoft-com:office:word" xmlns:w="http://schemas.openxmlformats.org/wordprocessingml/2006/main" xmlns:w14="http://schemas.microsoft.com/office/word/2010/wordml" xmlns:w15="http://schemas.microsoft.com/office/word/2012/wordml" xmlns:w16cex="http://schemas.microsoft.com/office/word/2018/wordml/cex" xmlns:w16cid="http://schemas.microsoft.com/office/word/2016/wordml/cid" xmlns:w16="http://schemas.microsoft.com/office/word/2018/wordml" xmlns:w16sdtdh="http://schemas.microsoft.com/office/word/2020/wordml/sdtdatahash" xmlns:w16se="http://schemas.microsoft.com/office/word/2015/wordml/symex" xmlns:wpg="http://schemas.microsoft.com/office/word/2010/wordprocessingGroup" xmlns:wpi="http://schemas.microsoft.com/office/word/2010/wordprocessingInk" xmlns:wne="http://schemas.microsoft.com/office/word/2006/wordml" xmlns:wps="http://schemas.microsoft.com/office/word/2010/wordprocessingShape" mc:Ignorable="w14 w15 w16se w16cid w16 w16cex w16sdtdh wp14">
+<w16cid:commentsIds xmlns:wpc="http://schemas.microsoft.com/office/word/2010/wordprocessingCanvas" xmlns:cx="http://schemas.microsoft.com/office/drawing/2014/chartex" xmlns:cx1="http://schemas.microsoft.com/office/drawing/2015/9/8/chartex" xmlns:cx2="http://schemas.microsoft.com/office/drawing/2015/10/21/chartex" xmlns:cx3="http://schemas.microsoft.com/office/drawing/2016/5/9/chartex" xmlns:cx4="http://schemas.microsoft.com/office/drawing/2016/5/10/chartex" xmlns:cx5="http://schemas.microsoft.com/office/drawing/2016/5/11/chartex" xmlns:cx6="http://schemas.microsoft.com/office/drawing/2016/5/12/chartex" xmlns:cx7="http://schemas.microsoft.com/office/drawing/2016/5/13/chartex" xmlns:cx8="http://schemas.microsoft.com/office/drawing/2016/5/14/chartex" xmlns:mc="http://schemas.openxmlformats.org/markup-compatibility/2006" xmlns:aink="http://schemas.microsoft.com/office/drawing/2016/ink" xmlns:am3d="http://schemas.microsoft.com/office/drawing/2017/model3d" xmlns:o="urn:schemas-microsoft-com:office:office" xmlns:r="http://schemas.openxmlformats.org/officeDocument/2006/relationships" xmlns:m="http://schemas.openxmlformats.org/officeDocument/2006/math" xmlns:v="urn:schemas-microsoft-com:vml" xmlns:wp14="http://schemas.microsoft.com/office/word/2010/wordprocessingDrawing" xmlns:wp="http://schemas.openxmlformats.org/drawingml/2006/wordprocessingDrawing" xmlns:w10="urn:schemas-microsoft-com:office:word" xmlns:w="http://schemas.openxmlformats.org/wordprocessingml/2006/main" xmlns:w14="http://schemas.microsoft.com/office/word/2010/wordml" xmlns:w15="http://schemas.microsoft.com/office/word/2012/wordml" xmlns:w16cid="http://schemas.microsoft.com/office/word/2016/wordml/cid" xmlns:w16se="http://schemas.microsoft.com/office/word/2015/wordml/symex" xmlns:wpg="http://schemas.microsoft.com/office/word/2010/wordprocessingGroup" xmlns:wpi="http://schemas.microsoft.com/office/word/2010/wordprocessingInk" xmlns:wne="http://schemas.microsoft.com/office/word/2006/wordml" xmlns:wps="http://schemas.microsoft.com/office/word/2010/wordprocessingShape" mc:Ignorable="w14 w15 w16se w16cid wp14">
   <w16cid:commentId w16cid:paraId="6DEC2F0A" w16cid:durableId="2819C90F"/>
   <w16cid:commentId w16cid:paraId="6211E9DD" w16cid:durableId="281A192B"/>
   <w16cid:commentId w16cid:paraId="1B4F508C" w16cid:durableId="2819E460"/>
+  <w16cid:commentId w16cid:paraId="25DE6C64" w16cid:durableId="2820BEB7"/>
   <w16cid:commentId w16cid:paraId="584B23EA" w16cid:durableId="281A29E0"/>
+  <w16cid:commentId w16cid:paraId="64BF20DD" w16cid:durableId="2820BE3E"/>
   <w16cid:commentId w16cid:paraId="49BBF490" w16cid:durableId="281A2BC4"/>
+  <w16cid:commentId w16cid:paraId="47B6FBAE" w16cid:durableId="2820BE44"/>
 </w16cid:commentsIds>
 </file>
 
 <file path=word/numbering.xml><?xml version="1.0" encoding="utf-8"?>
-<w:numbering xmlns:wpc="http://schemas.microsoft.com/office/word/2010/wordprocessingCanvas" xmlns:cx="http://schemas.microsoft.com/office/drawing/2014/chartex" xmlns:cx1="http://schemas.microsoft.com/office/drawing/2015/9/8/chartex" xmlns:cx2="http://schemas.microsoft.com/office/drawing/2015/10/21/chartex" xmlns:cx3="http://schemas.microsoft.com/office/drawing/2016/5/9/chartex" xmlns:cx4="http://schemas.microsoft.com/office/drawing/2016/5/10/chartex" xmlns:cx5="http://schemas.microsoft.com/office/drawing/2016/5/11/chartex" xmlns:cx6="http://schemas.microsoft.com/office/drawing/2016/5/12/chartex" xmlns:cx7="http://schemas.microsoft.com/office/drawing/2016/5/13/chartex" xmlns:cx8="http://schemas.microsoft.com/office/drawing/2016/5/14/chartex" xmlns:mc="http://schemas.openxmlformats.org/markup-compatibility/2006" xmlns:aink="http://schemas.microsoft.com/office/drawing/2016/ink" xmlns:am3d="http://schemas.microsoft.com/office/drawing/2017/model3d" xmlns:o="urn:schemas-microsoft-com:office:office" xmlns:oel="http://schemas.microsoft.com/office/2019/extlst" xmlns:r="http://schemas.openxmlformats.org/officeDocument/2006/relationships" xmlns:m="http://schemas.openxmlformats.org/officeDocument/2006/math" xmlns:v="urn:schemas-microsoft-com:vml" xmlns:wp14="http://schemas.microsoft.com/office/word/2010/wordprocessingDrawing" xmlns:wp="http://schemas.openxmlformats.org/drawingml/2006/wordprocessingDrawing" xmlns:w10="urn:schemas-microsoft-com:office:word" xmlns:w="http://schemas.openxmlformats.org/wordprocessingml/2006/main" xmlns:w14="http://schemas.microsoft.com/office/word/2010/wordml" xmlns:w15="http://schemas.microsoft.com/office/word/2012/wordml" xmlns:w16cex="http://schemas.microsoft.com/office/word/2018/wordml/cex" xmlns:w16cid="http://schemas.microsoft.com/office/word/2016/wordml/cid" xmlns:w16="http://schemas.microsoft.com/office/word/2018/wordml" xmlns:w16sdtdh="http://schemas.microsoft.com/office/word/2020/wordml/sdtdatahash" xmlns:w16se="http://schemas.microsoft.com/office/word/2015/wordml/symex" xmlns:wpg="http://schemas.microsoft.com/office/word/2010/wordprocessingGroup" xmlns:wpi="http://schemas.microsoft.com/office/word/2010/wordprocessingInk" xmlns:wne="http://schemas.microsoft.com/office/word/2006/wordml" xmlns:wps="http://schemas.microsoft.com/office/word/2010/wordprocessingShape" mc:Ignorable="w14 w15 w16se w16cid w16 w16cex w16sdtdh wp14">
+<w:numbering xmlns:wpc="http://schemas.microsoft.com/office/word/2010/wordprocessingCanvas" xmlns:cx="http://schemas.microsoft.com/office/drawing/2014/chartex" xmlns:cx1="http://schemas.microsoft.com/office/drawing/2015/9/8/chartex" xmlns:cx2="http://schemas.microsoft.com/office/drawing/2015/10/21/chartex" xmlns:cx3="http://schemas.microsoft.com/office/drawing/2016/5/9/chartex" xmlns:cx4="http://schemas.microsoft.com/office/drawing/2016/5/10/chartex" xmlns:cx5="http://schemas.microsoft.com/office/drawing/2016/5/11/chartex" xmlns:cx6="http://schemas.microsoft.com/office/drawing/2016/5/12/chartex" xmlns:cx7="http://schemas.microsoft.com/office/drawing/2016/5/13/chartex" xmlns:cx8="http://schemas.microsoft.com/office/drawing/2016/5/14/chartex" xmlns:mc="http://schemas.openxmlformats.org/markup-compatibility/2006" xmlns:aink="http://schemas.microsoft.com/office/drawing/2016/ink" xmlns:am3d="http://schemas.microsoft.com/office/drawing/2017/model3d" xmlns:o="urn:schemas-microsoft-com:office:office" xmlns:r="http://schemas.openxmlformats.org/officeDocument/2006/relationships" xmlns:m="http://schemas.openxmlformats.org/officeDocument/2006/math" xmlns:v="urn:schemas-microsoft-com:vml" xmlns:wp14="http://schemas.microsoft.com/office/word/2010/wordprocessingDrawing" xmlns:wp="http://schemas.openxmlformats.org/drawingml/2006/wordprocessingDrawing" xmlns:w10="urn:schemas-microsoft-com:office:word" xmlns:w="http://schemas.openxmlformats.org/wordprocessingml/2006/main" xmlns:w14="http://schemas.microsoft.com/office/word/2010/wordml" xmlns:w15="http://schemas.microsoft.com/office/word/2012/wordml" xmlns:w16cid="http://schemas.microsoft.com/office/word/2016/wordml/cid" xmlns:w16se="http://schemas.microsoft.com/office/word/2015/wordml/symex" xmlns:wpg="http://schemas.microsoft.com/office/word/2010/wordprocessingGroup" xmlns:wpi="http://schemas.microsoft.com/office/word/2010/wordprocessingInk" xmlns:wne="http://schemas.microsoft.com/office/word/2006/wordml" xmlns:wps="http://schemas.microsoft.com/office/word/2010/wordprocessingShape" mc:Ignorable="w14 w15 w16se w16cid wp14">
   <w:abstractNum w:abstractNumId="0" w15:restartNumberingAfterBreak="0">
     <w:nsid w:val="01984927"/>
     <w:multiLevelType w:val="multilevel"/>
@@ -5422,82 +5347,85 @@
       </w:rPr>
     </w:lvl>
   </w:abstractNum>
-  <w:num w:numId="1" w16cid:durableId="1045177913">
+  <w:num w:numId="1">
     <w:abstractNumId w:val="6"/>
   </w:num>
-  <w:num w:numId="2" w16cid:durableId="1064065043">
+  <w:num w:numId="2">
     <w:abstractNumId w:val="15"/>
   </w:num>
-  <w:num w:numId="3" w16cid:durableId="1728989397">
+  <w:num w:numId="3">
     <w:abstractNumId w:val="22"/>
   </w:num>
-  <w:num w:numId="4" w16cid:durableId="1227257215">
+  <w:num w:numId="4">
     <w:abstractNumId w:val="21"/>
   </w:num>
-  <w:num w:numId="5" w16cid:durableId="2108958896">
+  <w:num w:numId="5">
     <w:abstractNumId w:val="9"/>
   </w:num>
-  <w:num w:numId="6" w16cid:durableId="1887445813">
+  <w:num w:numId="6">
     <w:abstractNumId w:val="18"/>
   </w:num>
-  <w:num w:numId="7" w16cid:durableId="1309939567">
+  <w:num w:numId="7">
     <w:abstractNumId w:val="10"/>
   </w:num>
-  <w:num w:numId="8" w16cid:durableId="1909877563">
+  <w:num w:numId="8">
     <w:abstractNumId w:val="0"/>
   </w:num>
-  <w:num w:numId="9" w16cid:durableId="641271475">
+  <w:num w:numId="9">
     <w:abstractNumId w:val="4"/>
   </w:num>
-  <w:num w:numId="10" w16cid:durableId="2078018632">
+  <w:num w:numId="10">
     <w:abstractNumId w:val="7"/>
   </w:num>
-  <w:num w:numId="11" w16cid:durableId="209390649">
+  <w:num w:numId="11">
     <w:abstractNumId w:val="16"/>
   </w:num>
-  <w:num w:numId="12" w16cid:durableId="564410596">
+  <w:num w:numId="12">
     <w:abstractNumId w:val="20"/>
   </w:num>
-  <w:num w:numId="13" w16cid:durableId="1724211965">
+  <w:num w:numId="13">
     <w:abstractNumId w:val="14"/>
   </w:num>
-  <w:num w:numId="14" w16cid:durableId="209346408">
+  <w:num w:numId="14">
     <w:abstractNumId w:val="3"/>
   </w:num>
-  <w:num w:numId="15" w16cid:durableId="553394741">
+  <w:num w:numId="15">
     <w:abstractNumId w:val="17"/>
   </w:num>
-  <w:num w:numId="16" w16cid:durableId="328367028">
+  <w:num w:numId="16">
     <w:abstractNumId w:val="11"/>
   </w:num>
-  <w:num w:numId="17" w16cid:durableId="468792256">
+  <w:num w:numId="17">
     <w:abstractNumId w:val="1"/>
   </w:num>
-  <w:num w:numId="18" w16cid:durableId="1582133506">
+  <w:num w:numId="18">
     <w:abstractNumId w:val="19"/>
   </w:num>
-  <w:num w:numId="19" w16cid:durableId="1756853834">
+  <w:num w:numId="19">
     <w:abstractNumId w:val="12"/>
   </w:num>
-  <w:num w:numId="20" w16cid:durableId="348262378">
+  <w:num w:numId="20">
     <w:abstractNumId w:val="8"/>
   </w:num>
-  <w:num w:numId="21" w16cid:durableId="1059591843">
+  <w:num w:numId="21">
     <w:abstractNumId w:val="2"/>
   </w:num>
-  <w:num w:numId="22" w16cid:durableId="753552350">
+  <w:num w:numId="22">
     <w:abstractNumId w:val="5"/>
   </w:num>
-  <w:num w:numId="23" w16cid:durableId="1235239458">
+  <w:num w:numId="23">
     <w:abstractNumId w:val="13"/>
   </w:num>
 </w:numbering>
 </file>
 
 <file path=word/people.xml><?xml version="1.0" encoding="utf-8"?>
-<w15:people xmlns:wpc="http://schemas.microsoft.com/office/word/2010/wordprocessingCanvas" xmlns:cx="http://schemas.microsoft.com/office/drawing/2014/chartex" xmlns:cx1="http://schemas.microsoft.com/office/drawing/2015/9/8/chartex" xmlns:cx2="http://schemas.microsoft.com/office/drawing/2015/10/21/chartex" xmlns:cx3="http://schemas.microsoft.com/office/drawing/2016/5/9/chartex" xmlns:cx4="http://schemas.microsoft.com/office/drawing/2016/5/10/chartex" xmlns:cx5="http://schemas.microsoft.com/office/drawing/2016/5/11/chartex" xmlns:cx6="http://schemas.microsoft.com/office/drawing/2016/5/12/chartex" xmlns:cx7="http://schemas.microsoft.com/office/drawing/2016/5/13/chartex" xmlns:cx8="http://schemas.microsoft.com/office/drawing/2016/5/14/chartex" xmlns:mc="http://schemas.openxmlformats.org/markup-compatibility/2006" xmlns:aink="http://schemas.microsoft.com/office/drawing/2016/ink" xmlns:am3d="http://schemas.microsoft.com/office/drawing/2017/model3d" xmlns:o="urn:schemas-microsoft-com:office:office" xmlns:oel="http://schemas.microsoft.com/office/2019/extlst" xmlns:r="http://schemas.openxmlformats.org/officeDocument/2006/relationships" xmlns:m="http://schemas.openxmlformats.org/officeDocument/2006/math" xmlns:v="urn:schemas-microsoft-com:vml" xmlns:wp14="http://schemas.microsoft.com/office/word/2010/wordprocessingDrawing" xmlns:wp="http://schemas.openxmlformats.org/drawingml/2006/wordprocessingDrawing" xmlns:w10="urn:schemas-microsoft-com:office:word" xmlns:w="http://schemas.openxmlformats.org/wordprocessingml/2006/main" xmlns:w14="http://schemas.microsoft.com/office/word/2010/wordml" xmlns:w15="http://schemas.microsoft.com/office/word/2012/wordml" xmlns:w16cex="http://schemas.microsoft.com/office/word/2018/wordml/cex" xmlns:w16cid="http://schemas.microsoft.com/office/word/2016/wordml/cid" xmlns:w16="http://schemas.microsoft.com/office/word/2018/wordml" xmlns:w16sdtdh="http://schemas.microsoft.com/office/word/2020/wordml/sdtdatahash" xmlns:w16se="http://schemas.microsoft.com/office/word/2015/wordml/symex" xmlns:wpg="http://schemas.microsoft.com/office/word/2010/wordprocessingGroup" xmlns:wpi="http://schemas.microsoft.com/office/word/2010/wordprocessingInk" xmlns:wne="http://schemas.microsoft.com/office/word/2006/wordml" xmlns:wps="http://schemas.microsoft.com/office/word/2010/wordprocessingShape" mc:Ignorable="w14 w15 w16se w16cid w16 w16cex w16sdtdh wp14">
+<w15:people xmlns:wpc="http://schemas.microsoft.com/office/word/2010/wordprocessingCanvas" xmlns:cx="http://schemas.microsoft.com/office/drawing/2014/chartex" xmlns:cx1="http://schemas.microsoft.com/office/drawing/2015/9/8/chartex" xmlns:cx2="http://schemas.microsoft.com/office/drawing/2015/10/21/chartex" xmlns:cx3="http://schemas.microsoft.com/office/drawing/2016/5/9/chartex" xmlns:cx4="http://schemas.microsoft.com/office/drawing/2016/5/10/chartex" xmlns:cx5="http://schemas.microsoft.com/office/drawing/2016/5/11/chartex" xmlns:cx6="http://schemas.microsoft.com/office/drawing/2016/5/12/chartex" xmlns:cx7="http://schemas.microsoft.com/office/drawing/2016/5/13/chartex" xmlns:cx8="http://schemas.microsoft.com/office/drawing/2016/5/14/chartex" xmlns:mc="http://schemas.openxmlformats.org/markup-compatibility/2006" xmlns:aink="http://schemas.microsoft.com/office/drawing/2016/ink" xmlns:am3d="http://schemas.microsoft.com/office/drawing/2017/model3d" xmlns:o="urn:schemas-microsoft-com:office:office" xmlns:r="http://schemas.openxmlformats.org/officeDocument/2006/relationships" xmlns:m="http://schemas.openxmlformats.org/officeDocument/2006/math" xmlns:v="urn:schemas-microsoft-com:vml" xmlns:wp14="http://schemas.microsoft.com/office/word/2010/wordprocessingDrawing" xmlns:wp="http://schemas.openxmlformats.org/drawingml/2006/wordprocessingDrawing" xmlns:w10="urn:schemas-microsoft-com:office:word" xmlns:w="http://schemas.openxmlformats.org/wordprocessingml/2006/main" xmlns:w14="http://schemas.microsoft.com/office/word/2010/wordml" xmlns:w15="http://schemas.microsoft.com/office/word/2012/wordml" xmlns:w16cid="http://schemas.microsoft.com/office/word/2016/wordml/cid" xmlns:w16se="http://schemas.microsoft.com/office/word/2015/wordml/symex" xmlns:wpg="http://schemas.microsoft.com/office/word/2010/wordprocessingGroup" xmlns:wpi="http://schemas.microsoft.com/office/word/2010/wordprocessingInk" xmlns:wne="http://schemas.microsoft.com/office/word/2006/wordml" xmlns:wps="http://schemas.microsoft.com/office/word/2010/wordprocessingShape" mc:Ignorable="w14 w15 w16se w16cid wp14">
   <w15:person w15:author="Chris Dunsby">
     <w15:presenceInfo w15:providerId="AD" w15:userId="S::cwd@ic.ac.uk::7d230c85-f939-436d-a3a6-37621e78bc96"/>
+  </w15:person>
+  <w15:person w15:author="Sparks, Hugh D">
+    <w15:presenceInfo w15:providerId="AD" w15:userId="S::hs5110@ic.ac.uk::c2dbdba6-3c9d-4e18-982d-830239637aca"/>
   </w15:person>
   <w15:person w15:author="Dunsby, Christopher W">
     <w15:presenceInfo w15:providerId="AD" w15:userId="S::cwd@ic.ac.uk::7d230c85-f939-436d-a3a6-37621e78bc96"/>
@@ -5506,7 +5434,7 @@
 </file>
 
 <file path=word/styles.xml><?xml version="1.0" encoding="utf-8"?>
-<w:styles xmlns:mc="http://schemas.openxmlformats.org/markup-compatibility/2006" xmlns:r="http://schemas.openxmlformats.org/officeDocument/2006/relationships" xmlns:w="http://schemas.openxmlformats.org/wordprocessingml/2006/main" xmlns:w14="http://schemas.microsoft.com/office/word/2010/wordml" xmlns:w15="http://schemas.microsoft.com/office/word/2012/wordml" xmlns:w16cex="http://schemas.microsoft.com/office/word/2018/wordml/cex" xmlns:w16cid="http://schemas.microsoft.com/office/word/2016/wordml/cid" xmlns:w16="http://schemas.microsoft.com/office/word/2018/wordml" xmlns:w16sdtdh="http://schemas.microsoft.com/office/word/2020/wordml/sdtdatahash" xmlns:w16se="http://schemas.microsoft.com/office/word/2015/wordml/symex" mc:Ignorable="w14 w15 w16se w16cid w16 w16cex w16sdtdh">
+<w:styles xmlns:mc="http://schemas.openxmlformats.org/markup-compatibility/2006" xmlns:r="http://schemas.openxmlformats.org/officeDocument/2006/relationships" xmlns:w="http://schemas.openxmlformats.org/wordprocessingml/2006/main" xmlns:w14="http://schemas.microsoft.com/office/word/2010/wordml" xmlns:w15="http://schemas.microsoft.com/office/word/2012/wordml" xmlns:w16cid="http://schemas.microsoft.com/office/word/2016/wordml/cid" xmlns:w16se="http://schemas.microsoft.com/office/word/2015/wordml/symex" mc:Ignorable="w14 w15 w16se w16cid">
   <w:docDefaults>
     <w:rPrDefault>
       <w:rPr>
@@ -6210,6 +6138,36 @@
       <w:szCs w:val="20"/>
     </w:rPr>
   </w:style>
+  <w:style w:type="paragraph" w:styleId="BalloonText">
+    <w:name w:val="Balloon Text"/>
+    <w:basedOn w:val="Normal"/>
+    <w:link w:val="BalloonTextChar"/>
+    <w:uiPriority w:val="99"/>
+    <w:semiHidden/>
+    <w:unhideWhenUsed/>
+    <w:rsid w:val="00CC08D7"/>
+    <w:pPr>
+      <w:spacing w:after="0" w:line="240" w:lineRule="auto"/>
+    </w:pPr>
+    <w:rPr>
+      <w:rFonts w:ascii="Segoe UI" w:hAnsi="Segoe UI" w:cs="Segoe UI"/>
+      <w:sz w:val="18"/>
+      <w:szCs w:val="18"/>
+    </w:rPr>
+  </w:style>
+  <w:style w:type="character" w:customStyle="1" w:styleId="BalloonTextChar">
+    <w:name w:val="Balloon Text Char"/>
+    <w:basedOn w:val="DefaultParagraphFont"/>
+    <w:link w:val="BalloonText"/>
+    <w:uiPriority w:val="99"/>
+    <w:semiHidden/>
+    <w:rsid w:val="00CC08D7"/>
+    <w:rPr>
+      <w:rFonts w:ascii="Segoe UI" w:hAnsi="Segoe UI" w:cs="Segoe UI"/>
+      <w:sz w:val="18"/>
+      <w:szCs w:val="18"/>
+    </w:rPr>
+  </w:style>
 </w:styles>
 </file>
 
@@ -6513,7 +6471,7 @@
 </file>
 
 <file path=customXml/itemProps1.xml><?xml version="1.0" encoding="utf-8"?>
-<ds:datastoreItem xmlns:ds="http://schemas.openxmlformats.org/officeDocument/2006/customXml" ds:itemID="{3C9B41D8-8739-412D-92E7-E297632BC226}">
+<ds:datastoreItem xmlns:ds="http://schemas.openxmlformats.org/officeDocument/2006/customXml" ds:itemID="{C7B06765-459D-4663-B739-6FCFC0F8624D}">
   <ds:schemaRefs>
     <ds:schemaRef ds:uri="http://schemas.openxmlformats.org/officeDocument/2006/bibliography"/>
   </ds:schemaRefs>

</xml_diff>

<commit_message>
Chris response to Hugh's changes
</commit_message>
<xml_diff>
--- a/Nikon_acquisition_software_guides/Acquisition_JOBS_script.docx
+++ b/Nikon_acquisition_software_guides/Acquisition_JOBS_script.docx
@@ -1,6 +1,6 @@
 
 <file path=word/document.xml><?xml version="1.0" encoding="utf-8"?>
-<w:document xmlns:wpc="http://schemas.microsoft.com/office/word/2010/wordprocessingCanvas" xmlns:cx="http://schemas.microsoft.com/office/drawing/2014/chartex" xmlns:cx1="http://schemas.microsoft.com/office/drawing/2015/9/8/chartex" xmlns:cx2="http://schemas.microsoft.com/office/drawing/2015/10/21/chartex" xmlns:cx3="http://schemas.microsoft.com/office/drawing/2016/5/9/chartex" xmlns:cx4="http://schemas.microsoft.com/office/drawing/2016/5/10/chartex" xmlns:cx5="http://schemas.microsoft.com/office/drawing/2016/5/11/chartex" xmlns:cx6="http://schemas.microsoft.com/office/drawing/2016/5/12/chartex" xmlns:cx7="http://schemas.microsoft.com/office/drawing/2016/5/13/chartex" xmlns:cx8="http://schemas.microsoft.com/office/drawing/2016/5/14/chartex" xmlns:mc="http://schemas.openxmlformats.org/markup-compatibility/2006" xmlns:aink="http://schemas.microsoft.com/office/drawing/2016/ink" xmlns:am3d="http://schemas.microsoft.com/office/drawing/2017/model3d" xmlns:o="urn:schemas-microsoft-com:office:office" xmlns:r="http://schemas.openxmlformats.org/officeDocument/2006/relationships" xmlns:m="http://schemas.openxmlformats.org/officeDocument/2006/math" xmlns:v="urn:schemas-microsoft-com:vml" xmlns:wp14="http://schemas.microsoft.com/office/word/2010/wordprocessingDrawing" xmlns:wp="http://schemas.openxmlformats.org/drawingml/2006/wordprocessingDrawing" xmlns:w10="urn:schemas-microsoft-com:office:word" xmlns:w="http://schemas.openxmlformats.org/wordprocessingml/2006/main" xmlns:w14="http://schemas.microsoft.com/office/word/2010/wordml" xmlns:w15="http://schemas.microsoft.com/office/word/2012/wordml" xmlns:w16cid="http://schemas.microsoft.com/office/word/2016/wordml/cid" xmlns:w16se="http://schemas.microsoft.com/office/word/2015/wordml/symex" xmlns:wpg="http://schemas.microsoft.com/office/word/2010/wordprocessingGroup" xmlns:wpi="http://schemas.microsoft.com/office/word/2010/wordprocessingInk" xmlns:wne="http://schemas.microsoft.com/office/word/2006/wordml" xmlns:wps="http://schemas.microsoft.com/office/word/2010/wordprocessingShape" mc:Ignorable="w14 w15 w16se w16cid wp14">
+<w:document xmlns:wpc="http://schemas.microsoft.com/office/word/2010/wordprocessingCanvas" xmlns:cx="http://schemas.microsoft.com/office/drawing/2014/chartex" xmlns:cx1="http://schemas.microsoft.com/office/drawing/2015/9/8/chartex" xmlns:cx2="http://schemas.microsoft.com/office/drawing/2015/10/21/chartex" xmlns:cx3="http://schemas.microsoft.com/office/drawing/2016/5/9/chartex" xmlns:cx4="http://schemas.microsoft.com/office/drawing/2016/5/10/chartex" xmlns:cx5="http://schemas.microsoft.com/office/drawing/2016/5/11/chartex" xmlns:cx6="http://schemas.microsoft.com/office/drawing/2016/5/12/chartex" xmlns:cx7="http://schemas.microsoft.com/office/drawing/2016/5/13/chartex" xmlns:cx8="http://schemas.microsoft.com/office/drawing/2016/5/14/chartex" xmlns:mc="http://schemas.openxmlformats.org/markup-compatibility/2006" xmlns:aink="http://schemas.microsoft.com/office/drawing/2016/ink" xmlns:am3d="http://schemas.microsoft.com/office/drawing/2017/model3d" xmlns:o="urn:schemas-microsoft-com:office:office" xmlns:oel="http://schemas.microsoft.com/office/2019/extlst" xmlns:r="http://schemas.openxmlformats.org/officeDocument/2006/relationships" xmlns:m="http://schemas.openxmlformats.org/officeDocument/2006/math" xmlns:v="urn:schemas-microsoft-com:vml" xmlns:wp14="http://schemas.microsoft.com/office/word/2010/wordprocessingDrawing" xmlns:wp="http://schemas.openxmlformats.org/drawingml/2006/wordprocessingDrawing" xmlns:w10="urn:schemas-microsoft-com:office:word" xmlns:w="http://schemas.openxmlformats.org/wordprocessingml/2006/main" xmlns:w14="http://schemas.microsoft.com/office/word/2010/wordml" xmlns:w15="http://schemas.microsoft.com/office/word/2012/wordml" xmlns:w16cex="http://schemas.microsoft.com/office/word/2018/wordml/cex" xmlns:w16cid="http://schemas.microsoft.com/office/word/2016/wordml/cid" xmlns:w16="http://schemas.microsoft.com/office/word/2018/wordml" xmlns:w16sdtdh="http://schemas.microsoft.com/office/word/2020/wordml/sdtdatahash" xmlns:w16se="http://schemas.microsoft.com/office/word/2015/wordml/symex" xmlns:wpg="http://schemas.microsoft.com/office/word/2010/wordprocessingGroup" xmlns:wpi="http://schemas.microsoft.com/office/word/2010/wordprocessingInk" xmlns:wne="http://schemas.microsoft.com/office/word/2006/wordml" xmlns:wps="http://schemas.microsoft.com/office/word/2010/wordprocessingShape" mc:Ignorable="w14 w15 w16se w16cid w16 w16cex w16sdtdh wp14">
   <w:body>
     <w:p>
       <w:pPr>
@@ -10,8 +10,13 @@
       <w:r>
         <w:t xml:space="preserve">User guide – </w:t>
       </w:r>
-      <w:r>
-        <w:t xml:space="preserve">dOPM </w:t>
+      <w:proofErr w:type="spellStart"/>
+      <w:r>
+        <w:t>dOPM</w:t>
+      </w:r>
+      <w:proofErr w:type="spellEnd"/>
+      <w:r>
+        <w:t xml:space="preserve"> </w:t>
       </w:r>
       <w:r>
         <w:t>Acquisition JOBS script</w:t>
@@ -99,17 +104,9 @@
           <w:numId w:val="22"/>
         </w:numPr>
       </w:pPr>
-      <w:commentRangeStart w:id="1"/>
       <w:r>
         <w:t>The NIS-Elements help tool helps explain how you can use JOBS scripts and gives examples of why they are useful.</w:t>
       </w:r>
-      <w:commentRangeEnd w:id="1"/>
-      <w:r>
-        <w:rPr>
-          <w:rStyle w:val="CommentReference"/>
-        </w:rPr>
-        <w:commentReference w:id="1"/>
-      </w:r>
     </w:p>
     <w:p>
       <w:pPr>
@@ -129,8 +126,13 @@
       <w:r>
         <w:t xml:space="preserve">The </w:t>
       </w:r>
-      <w:r>
-        <w:t xml:space="preserve">dOPM </w:t>
+      <w:proofErr w:type="spellStart"/>
+      <w:r>
+        <w:t>dOPM</w:t>
+      </w:r>
+      <w:proofErr w:type="spellEnd"/>
+      <w:r>
+        <w:t xml:space="preserve"> </w:t>
       </w:r>
       <w:r>
         <w:t xml:space="preserve">Acquisition JOBS </w:t>
@@ -166,7 +168,15 @@
         <w:t xml:space="preserve">lements </w:t>
       </w:r>
       <w:r>
-        <w:t xml:space="preserve">to control the position of the dOPM scanning mirrors. The z-piezo </w:t>
+        <w:t xml:space="preserve">to control the position of the </w:t>
+      </w:r>
+      <w:proofErr w:type="spellStart"/>
+      <w:r>
+        <w:t>dOPM</w:t>
+      </w:r>
+      <w:proofErr w:type="spellEnd"/>
+      <w:r>
+        <w:t xml:space="preserve"> scanning mirrors. The z-piezo </w:t>
       </w:r>
       <w:r>
         <w:t xml:space="preserve">logical device </w:t>
@@ -222,80 +232,66 @@
       <w:r>
         <w:t xml:space="preserve">. Therefore, NIS-Elements thinks that the </w:t>
       </w:r>
-      <w:commentRangeStart w:id="2"/>
-      <w:del w:id="3" w:author="Sparks, Hugh D" w:date="2023-05-30T18:17:00Z">
-        <w:r>
-          <w:delText>stepper-motor</w:delText>
-        </w:r>
-        <w:r>
-          <w:delText xml:space="preserve"> </w:delText>
-        </w:r>
-        <w:r>
-          <w:delText>z</w:delText>
-        </w:r>
-        <w:r>
-          <w:delText>-position</w:delText>
-        </w:r>
-      </w:del>
-      <w:ins w:id="4" w:author="Sparks, Hugh D" w:date="2023-05-30T18:17:00Z">
-        <w:r>
-          <w:t>Ti2 ZDrive</w:t>
-        </w:r>
-      </w:ins>
+      <w:r>
+        <w:t xml:space="preserve">Ti2 </w:t>
+      </w:r>
+      <w:proofErr w:type="spellStart"/>
+      <w:r>
+        <w:t>ZDrive</w:t>
+      </w:r>
+      <w:proofErr w:type="spellEnd"/>
+      <w:r>
+        <w:t xml:space="preserve"> and the z-piezo position should be summed to determine the </w:t>
+      </w:r>
+      <w:r>
+        <w:t xml:space="preserve">overall position of the </w:t>
+      </w:r>
+      <w:r>
+        <w:t>objective</w:t>
+      </w:r>
+      <w:r>
+        <w:t xml:space="preserve"> relative to the </w:t>
+      </w:r>
+      <w:r>
+        <w:t>sample</w:t>
+      </w:r>
+      <w:r>
+        <w:t xml:space="preserve">. </w:t>
+      </w:r>
+      <w:r>
+        <w:t xml:space="preserve">However, we are not using the z-piezo logical device </w:t>
+      </w:r>
+      <w:r>
+        <w:t xml:space="preserve">for </w:t>
+      </w:r>
+      <w:r>
+        <w:t>its</w:t>
+      </w:r>
+      <w:r>
+        <w:t xml:space="preserve"> intended purpose</w:t>
+      </w:r>
+      <w:r>
+        <w:t xml:space="preserve"> and therefore care is required</w:t>
+      </w:r>
+      <w:r>
+        <w:t xml:space="preserve">. </w:t>
+      </w:r>
+      <w:proofErr w:type="gramStart"/>
+      <w:r>
+        <w:t>With this in mind</w:t>
+      </w:r>
+      <w:r>
+        <w:t>,</w:t>
+      </w:r>
       <w:r>
         <w:t xml:space="preserve"> </w:t>
       </w:r>
-      <w:commentRangeEnd w:id="2"/>
-      <w:r>
-        <w:rPr>
-          <w:rStyle w:val="CommentReference"/>
-        </w:rPr>
-        <w:commentReference w:id="2"/>
-      </w:r>
-      <w:r>
-        <w:t xml:space="preserve">and the z-piezo position should be summed to determine the </w:t>
-      </w:r>
-      <w:r>
-        <w:t xml:space="preserve">overall position of the </w:t>
-      </w:r>
-      <w:r>
-        <w:t>objective</w:t>
-      </w:r>
-      <w:r>
-        <w:t xml:space="preserve"> relative to the </w:t>
-      </w:r>
-      <w:r>
-        <w:t>sample</w:t>
-      </w:r>
-      <w:r>
-        <w:t xml:space="preserve">. </w:t>
-      </w:r>
-      <w:r>
-        <w:t xml:space="preserve">However, we are not using the z-piezo logical device </w:t>
-      </w:r>
-      <w:r>
-        <w:t xml:space="preserve">for </w:t>
-      </w:r>
-      <w:r>
-        <w:t>its</w:t>
-      </w:r>
-      <w:r>
-        <w:t xml:space="preserve"> intended purpose</w:t>
-      </w:r>
-      <w:r>
-        <w:t xml:space="preserve"> and therefore care is required</w:t>
-      </w:r>
-      <w:r>
-        <w:t>. With this in mind</w:t>
-      </w:r>
-      <w:r>
-        <w:t>,</w:t>
-      </w:r>
-      <w:r>
-        <w:t xml:space="preserve"> </w:t>
-      </w:r>
-      <w:r>
-        <w:t xml:space="preserve">it is important </w:t>
+      <w:r>
+        <w:t>it</w:t>
+      </w:r>
+      <w:proofErr w:type="gramEnd"/>
+      <w:r>
+        <w:t xml:space="preserve"> is important </w:t>
       </w:r>
       <w:r>
         <w:rPr>
@@ -337,7 +333,23 @@
           <w:b/>
           <w:bCs/>
         </w:rPr>
-        <w:t xml:space="preserve"> dOPM </w:t>
+        <w:t xml:space="preserve"> </w:t>
+      </w:r>
+      <w:proofErr w:type="spellStart"/>
+      <w:r>
+        <w:rPr>
+          <w:b/>
+          <w:bCs/>
+        </w:rPr>
+        <w:t>dOPM</w:t>
+      </w:r>
+      <w:proofErr w:type="spellEnd"/>
+      <w:r>
+        <w:rPr>
+          <w:b/>
+          <w:bCs/>
+        </w:rPr>
+        <w:t xml:space="preserve"> </w:t>
       </w:r>
       <w:r>
         <w:rPr>
@@ -385,6 +397,7 @@
         </w:rPr>
         <w:t xml:space="preserve"> </w:t>
       </w:r>
+      <w:proofErr w:type="gramStart"/>
       <w:r>
         <w:rPr>
           <w:b/>
@@ -392,6 +405,7 @@
         </w:rPr>
         <w:t>e.g.</w:t>
       </w:r>
+      <w:proofErr w:type="gramEnd"/>
       <w:r>
         <w:rPr>
           <w:b/>
@@ -411,7 +425,23 @@
           <w:b/>
           <w:bCs/>
         </w:rPr>
-        <w:t xml:space="preserve">non-dOPM </w:t>
+        <w:t>non-</w:t>
+      </w:r>
+      <w:proofErr w:type="spellStart"/>
+      <w:r>
+        <w:rPr>
+          <w:b/>
+          <w:bCs/>
+        </w:rPr>
+        <w:t>dOPM</w:t>
+      </w:r>
+      <w:proofErr w:type="spellEnd"/>
+      <w:r>
+        <w:rPr>
+          <w:b/>
+          <w:bCs/>
+        </w:rPr>
+        <w:t xml:space="preserve"> </w:t>
       </w:r>
       <w:r>
         <w:rPr>
@@ -494,10 +524,22 @@
         <w:t>,</w:t>
       </w:r>
       <w:r>
-        <w:t xml:space="preserve"> i</w:t>
-      </w:r>
-      <w:r>
-        <w:t>.e. Z</w:t>
+        <w:t xml:space="preserve"> </w:t>
+      </w:r>
+      <w:proofErr w:type="gramStart"/>
+      <w:r>
+        <w:t>i</w:t>
+      </w:r>
+      <w:r>
+        <w:t>.e.</w:t>
+      </w:r>
+      <w:proofErr w:type="gramEnd"/>
+      <w:r>
+        <w:t> </w:t>
+      </w:r>
+      <w:proofErr w:type="spellStart"/>
+      <w:r>
+        <w:t>Z</w:t>
       </w:r>
       <w:r>
         <w:rPr>
@@ -505,6 +547,7 @@
         </w:rPr>
         <w:t>Total</w:t>
       </w:r>
+      <w:proofErr w:type="spellEnd"/>
       <w:r>
         <w:t> = Z</w:t>
       </w:r>
@@ -554,7 +597,11 @@
         <w:t xml:space="preserve"> to the microscope objective. For any position list we always </w:t>
       </w:r>
       <w:r>
-        <w:t>work with Z</w:t>
+        <w:t>work with </w:t>
+      </w:r>
+      <w:proofErr w:type="spellStart"/>
+      <w:r>
+        <w:t>Z</w:t>
       </w:r>
       <w:r>
         <w:rPr>
@@ -562,6 +609,7 @@
         </w:rPr>
         <w:t>Total</w:t>
       </w:r>
+      <w:proofErr w:type="spellEnd"/>
       <w:r>
         <w:t> = Z</w:t>
       </w:r>
@@ -629,11 +677,19 @@
         </w:rPr>
         <w:t xml:space="preserve">Run </w:t>
       </w:r>
+      <w:proofErr w:type="spellStart"/>
       <w:r>
         <w:rPr>
           <w:rStyle w:val="Heading1Char"/>
         </w:rPr>
-        <w:t xml:space="preserve">dOPM </w:t>
+        <w:t>dOPM</w:t>
+      </w:r>
+      <w:proofErr w:type="spellEnd"/>
+      <w:r>
+        <w:rPr>
+          <w:rStyle w:val="Heading1Char"/>
+        </w:rPr>
+        <w:t xml:space="preserve"> </w:t>
       </w:r>
       <w:r>
         <w:rPr>
@@ -677,7 +733,7 @@
                     </pic:cNvPicPr>
                   </pic:nvPicPr>
                   <pic:blipFill>
-                    <a:blip r:embed="rId9">
+                    <a:blip r:embed="rId6">
                       <a:extLst>
                         <a:ext uri="{28A0092B-C50C-407E-A947-70E740481C1C}">
                           <a14:useLocalDpi xmlns:a14="http://schemas.microsoft.com/office/drawing/2010/main" val="0"/>
@@ -717,9 +773,17 @@
           <w:numId w:val="19"/>
         </w:numPr>
       </w:pPr>
-      <w:bookmarkStart w:id="5" w:name="_Hlk135673640"/>
-      <w:r>
-        <w:t>Run the ‘dOPM_acquisition’ JOBS script</w:t>
+      <w:bookmarkStart w:id="1" w:name="_Hlk135673640"/>
+      <w:r>
+        <w:t>Run the ‘</w:t>
+      </w:r>
+      <w:proofErr w:type="spellStart"/>
+      <w:r>
+        <w:t>dOPM_acquisition</w:t>
+      </w:r>
+      <w:proofErr w:type="spellEnd"/>
+      <w:r>
+        <w:t>’ JOBS script</w:t>
       </w:r>
       <w:r>
         <w:t>.</w:t>
@@ -752,7 +816,7 @@
         <w:t>.</w:t>
       </w:r>
     </w:p>
-    <w:bookmarkEnd w:id="5"/>
+    <w:bookmarkEnd w:id="1"/>
     <w:p>
       <w:pPr>
         <w:pStyle w:val="NoSpacing"/>
@@ -770,7 +834,21 @@
         <w:rPr>
           <w:rStyle w:val="Heading1Char"/>
         </w:rPr>
-        <w:t>efine dOPM view 1&amp;2 refocus offsets</w:t>
+        <w:t xml:space="preserve">efine </w:t>
+      </w:r>
+      <w:proofErr w:type="spellStart"/>
+      <w:r>
+        <w:rPr>
+          <w:rStyle w:val="Heading1Char"/>
+        </w:rPr>
+        <w:t>dOPM</w:t>
+      </w:r>
+      <w:proofErr w:type="spellEnd"/>
+      <w:r>
+        <w:rPr>
+          <w:rStyle w:val="Heading1Char"/>
+        </w:rPr>
+        <w:t xml:space="preserve"> view 1&amp;2 refocus offsets</w:t>
       </w:r>
       <w:r>
         <w:rPr>
@@ -794,7 +872,7 @@
                     </pic:cNvPicPr>
                   </pic:nvPicPr>
                   <pic:blipFill>
-                    <a:blip r:embed="rId10">
+                    <a:blip r:embed="rId7">
                       <a:extLst>
                         <a:ext uri="{28A0092B-C50C-407E-A947-70E740481C1C}">
                           <a14:useLocalDpi xmlns:a14="http://schemas.microsoft.com/office/drawing/2010/main" val="0"/>
@@ -844,8 +922,13 @@
         <w:t>-</w:t>
       </w:r>
       <w:r>
-        <w:t>refocus offset values for dOPM</w:t>
-      </w:r>
+        <w:t xml:space="preserve">refocus offset values for </w:t>
+      </w:r>
+      <w:proofErr w:type="spellStart"/>
+      <w:r>
+        <w:t>dOPM</w:t>
+      </w:r>
+      <w:proofErr w:type="spellEnd"/>
       <w:r>
         <w:t>.</w:t>
       </w:r>
@@ -862,12 +945,20 @@
           <w:lang w:eastAsia="en-GB"/>
         </w:rPr>
       </w:pPr>
-      <w:bookmarkStart w:id="6" w:name="_Toc135663486"/>
+      <w:bookmarkStart w:id="2" w:name="_Toc135663486"/>
       <w:r>
         <w:lastRenderedPageBreak/>
-        <w:t>Set z_retract parameter</w:t>
-      </w:r>
-      <w:bookmarkEnd w:id="6"/>
+        <w:t xml:space="preserve">Set </w:t>
+      </w:r>
+      <w:proofErr w:type="spellStart"/>
+      <w:r>
+        <w:t>z_retract</w:t>
+      </w:r>
+      <w:proofErr w:type="spellEnd"/>
+      <w:r>
+        <w:t xml:space="preserve"> parameter</w:t>
+      </w:r>
+      <w:bookmarkEnd w:id="2"/>
     </w:p>
     <w:p>
       <w:pPr>
@@ -904,7 +995,7 @@
                     </pic:cNvPicPr>
                   </pic:nvPicPr>
                   <pic:blipFill>
-                    <a:blip r:embed="rId11">
+                    <a:blip r:embed="rId8">
                       <a:extLst>
                         <a:ext uri="{28A0092B-C50C-407E-A947-70E740481C1C}">
                           <a14:useLocalDpi xmlns:a14="http://schemas.microsoft.com/office/drawing/2010/main" val="0"/>
@@ -942,45 +1033,35 @@
         </w:numPr>
       </w:pPr>
       <w:r>
-        <w:t xml:space="preserve">The z_retract variable specifies how far the microscope objective is retracted from the </w:t>
-      </w:r>
-      <w:commentRangeStart w:id="7"/>
-      <w:commentRangeStart w:id="8"/>
-      <w:del w:id="9" w:author="Sparks, Hugh D" w:date="2023-05-30T18:17:00Z">
-        <w:r>
-          <w:delText>current zero offset</w:delText>
-        </w:r>
-      </w:del>
-      <w:ins w:id="10" w:author="Sparks, Hugh D" w:date="2023-05-30T18:17:00Z">
-        <w:r>
-          <w:t xml:space="preserve">Ti2 ZDrive </w:t>
-        </w:r>
-      </w:ins>
-      <w:ins w:id="11" w:author="Sparks, Hugh D" w:date="2023-05-30T18:42:00Z">
-        <w:r>
-          <w:t>value</w:t>
-        </w:r>
-      </w:ins>
-      <w:bookmarkStart w:id="12" w:name="_GoBack"/>
-      <w:bookmarkEnd w:id="12"/>
+        <w:t xml:space="preserve">The </w:t>
+      </w:r>
+      <w:proofErr w:type="spellStart"/>
+      <w:r>
+        <w:t>z_retract</w:t>
+      </w:r>
+      <w:proofErr w:type="spellEnd"/>
+      <w:r>
+        <w:t xml:space="preserve"> variable specifies how far the microscope objective is retracted from the </w:t>
+      </w:r>
+      <w:r>
+        <w:t xml:space="preserve">Ti2 </w:t>
+      </w:r>
+      <w:proofErr w:type="spellStart"/>
+      <w:r>
+        <w:t>ZDrive</w:t>
+      </w:r>
+      <w:proofErr w:type="spellEnd"/>
       <w:r>
         <w:t xml:space="preserve"> </w:t>
       </w:r>
-      <w:commentRangeEnd w:id="7"/>
-      <w:r>
-        <w:commentReference w:id="7"/>
-      </w:r>
-      <w:commentRangeEnd w:id="8"/>
-      <w:ins w:id="13" w:author="Sparks, Hugh D" w:date="2023-05-30T18:42:00Z">
-        <w:r>
-          <w:t xml:space="preserve">of the current position </w:t>
-        </w:r>
-      </w:ins>
-      <w:r>
-        <w:rPr>
-          <w:rStyle w:val="CommentReference"/>
-        </w:rPr>
-        <w:commentReference w:id="8"/>
+      <w:r>
+        <w:t>value</w:t>
+      </w:r>
+      <w:r>
+        <w:t xml:space="preserve"> </w:t>
+      </w:r>
+      <w:r>
+        <w:t xml:space="preserve">of the current position </w:t>
       </w:r>
       <w:r>
         <w:t>before moving to the next position in the position list.</w:t>
@@ -995,7 +1076,15 @@
         </w:numPr>
       </w:pPr>
       <w:r>
-        <w:t>Set the z_retract variable to a number that avoids the chance of the objective colliding with the plate during stage movements. The value should be higher if you know that the base of the plate is not flat.</w:t>
+        <w:t xml:space="preserve">Set the </w:t>
+      </w:r>
+      <w:proofErr w:type="spellStart"/>
+      <w:r>
+        <w:t>z_retract</w:t>
+      </w:r>
+      <w:proofErr w:type="spellEnd"/>
+      <w:r>
+        <w:t xml:space="preserve"> variable to a number that avoids the chance of the objective colliding with the plate during stage movements. The value should be higher if you know that the base of the plate is not flat.</w:t>
       </w:r>
     </w:p>
     <w:p>
@@ -1013,7 +1102,21 @@
         <w:rPr>
           <w:rFonts w:cstheme="minorHAnsi"/>
         </w:rPr>
-        <w:t>µm, but this depends on the plate being used – see JOBS script ‘GetPlateZProfile’ for a way to measure plate flatness.</w:t>
+        <w:t>µm, but this depends on the plate being used – see JOBS script ‘</w:t>
+      </w:r>
+      <w:proofErr w:type="spellStart"/>
+      <w:r>
+        <w:rPr>
+          <w:rFonts w:cstheme="minorHAnsi"/>
+        </w:rPr>
+        <w:t>GetPlateZProfile</w:t>
+      </w:r>
+      <w:proofErr w:type="spellEnd"/>
+      <w:r>
+        <w:rPr>
+          <w:rFonts w:cstheme="minorHAnsi"/>
+        </w:rPr>
+        <w:t>’ for a way to measure plate flatness.</w:t>
       </w:r>
     </w:p>
     <w:p>
@@ -1067,7 +1170,7 @@
                     </pic:cNvPicPr>
                   </pic:nvPicPr>
                   <pic:blipFill>
-                    <a:blip r:embed="rId12">
+                    <a:blip r:embed="rId9">
                       <a:extLst>
                         <a:ext uri="{28A0092B-C50C-407E-A947-70E740481C1C}">
                           <a14:useLocalDpi xmlns:a14="http://schemas.microsoft.com/office/drawing/2010/main" val="0"/>
@@ -1175,7 +1278,7 @@
                     </pic:cNvPicPr>
                   </pic:nvPicPr>
                   <pic:blipFill>
-                    <a:blip r:embed="rId13" cstate="print">
+                    <a:blip r:embed="rId10" cstate="print">
                       <a:extLst>
                         <a:ext uri="{28A0092B-C50C-407E-A947-70E740481C1C}">
                           <a14:useLocalDpi xmlns:a14="http://schemas.microsoft.com/office/drawing/2010/main" val="0"/>
@@ -1314,7 +1417,7 @@
                     </pic:cNvPicPr>
                   </pic:nvPicPr>
                   <pic:blipFill>
-                    <a:blip r:embed="rId14" cstate="print">
+                    <a:blip r:embed="rId11" cstate="print">
                       <a:extLst>
                         <a:ext uri="{28A0092B-C50C-407E-A947-70E740481C1C}">
                           <a14:useLocalDpi xmlns:a14="http://schemas.microsoft.com/office/drawing/2010/main" val="0"/>
@@ -1373,7 +1476,11 @@
         <w:t xml:space="preserve"> position list</w:t>
       </w:r>
       <w:r>
-        <w:t xml:space="preserve"> from a </w:t>
+        <w:t xml:space="preserve"> from </w:t>
+      </w:r>
+      <w:proofErr w:type="gramStart"/>
+      <w:r>
+        <w:t xml:space="preserve">a </w:t>
       </w:r>
       <w:r>
         <w:t xml:space="preserve"> </w:t>
@@ -1381,6 +1488,7 @@
       <w:r>
         <w:t>.</w:t>
       </w:r>
+      <w:proofErr w:type="gramEnd"/>
       <w:r>
         <w:t xml:space="preserve">xml or </w:t>
       </w:r>
@@ -1404,7 +1512,21 @@
         <w:rPr>
           <w:rStyle w:val="Heading1Char"/>
         </w:rPr>
-        <w:t>Define dOPM volume acquisition – spectral channels</w:t>
+        <w:t xml:space="preserve">Define </w:t>
+      </w:r>
+      <w:proofErr w:type="spellStart"/>
+      <w:r>
+        <w:rPr>
+          <w:rStyle w:val="Heading1Char"/>
+        </w:rPr>
+        <w:t>dOPM</w:t>
+      </w:r>
+      <w:proofErr w:type="spellEnd"/>
+      <w:r>
+        <w:rPr>
+          <w:rStyle w:val="Heading1Char"/>
+        </w:rPr>
+        <w:t xml:space="preserve"> volume acquisition – spectral channels</w:t>
       </w:r>
       <w:r>
         <w:t xml:space="preserve"> </w:t>
@@ -1431,7 +1553,7 @@
                     </pic:cNvPicPr>
                   </pic:nvPicPr>
                   <pic:blipFill>
-                    <a:blip r:embed="rId15" cstate="print">
+                    <a:blip r:embed="rId12" cstate="print">
                       <a:extLst>
                         <a:ext uri="{28A0092B-C50C-407E-A947-70E740481C1C}">
                           <a14:useLocalDpi xmlns:a14="http://schemas.microsoft.com/office/drawing/2010/main" val="0"/>
@@ -1472,7 +1594,15 @@
         </w:numPr>
       </w:pPr>
       <w:r>
-        <w:t xml:space="preserve">Setup the dOPM ND acquisition parameters </w:t>
+        <w:t xml:space="preserve">Setup the </w:t>
+      </w:r>
+      <w:proofErr w:type="spellStart"/>
+      <w:r>
+        <w:t>dOPM</w:t>
+      </w:r>
+      <w:proofErr w:type="spellEnd"/>
+      <w:r>
+        <w:t xml:space="preserve"> ND acquisition parameters </w:t>
       </w:r>
       <w:r>
         <w:t>using the</w:t>
@@ -1508,7 +1638,15 @@
         <w:t xml:space="preserve">Select </w:t>
       </w:r>
       <w:r>
-        <w:t>suitable dOPM optical configurations</w:t>
+        <w:t xml:space="preserve">suitable </w:t>
+      </w:r>
+      <w:proofErr w:type="spellStart"/>
+      <w:r>
+        <w:t>dOPM</w:t>
+      </w:r>
+      <w:proofErr w:type="spellEnd"/>
+      <w:r>
+        <w:t xml:space="preserve"> optical configurations</w:t>
       </w:r>
       <w:r>
         <w:t>.</w:t>
@@ -1573,8 +1711,13 @@
       <w:r>
         <w:t>‘</w:t>
       </w:r>
-      <w:r>
-        <w:t>StgMovePiezoZ(dOPM_offset,0)</w:t>
+      <w:proofErr w:type="spellStart"/>
+      <w:r>
+        <w:t>StgMovePiezoZ</w:t>
+      </w:r>
+      <w:proofErr w:type="spellEnd"/>
+      <w:r>
+        <w:t>(dOPM_offset,0)</w:t>
       </w:r>
       <w:r>
         <w:t>’.</w:t>
@@ -1597,8 +1740,13 @@
       <w:r>
         <w:t>‘</w:t>
       </w:r>
-      <w:r>
-        <w:t>StgMovePiezoZ(dOPM_offset,0)</w:t>
+      <w:proofErr w:type="spellStart"/>
+      <w:r>
+        <w:t>StgMovePiezoZ</w:t>
+      </w:r>
+      <w:proofErr w:type="spellEnd"/>
+      <w:r>
+        <w:t>(dOPM_offset,0)</w:t>
       </w:r>
       <w:r>
         <w:t>’.</w:t>
@@ -1610,7 +1758,15 @@
       </w:pPr>
       <w:r>
         <w:lastRenderedPageBreak/>
-        <w:t xml:space="preserve">Define dOPM volume acquisition - z-scan settings </w:t>
+        <w:t xml:space="preserve">Define </w:t>
+      </w:r>
+      <w:proofErr w:type="spellStart"/>
+      <w:r>
+        <w:t>dOPM</w:t>
+      </w:r>
+      <w:proofErr w:type="spellEnd"/>
+      <w:r>
+        <w:t xml:space="preserve"> volume acquisition - z-scan settings </w:t>
       </w:r>
     </w:p>
     <w:p>
@@ -1636,7 +1792,7 @@
                     </pic:cNvPicPr>
                   </pic:nvPicPr>
                   <pic:blipFill>
-                    <a:blip r:embed="rId16" cstate="print">
+                    <a:blip r:embed="rId13" cstate="print">
                       <a:extLst>
                         <a:ext uri="{28A0092B-C50C-407E-A947-70E740481C1C}">
                           <a14:useLocalDpi xmlns:a14="http://schemas.microsoft.com/office/drawing/2010/main" val="0"/>
@@ -1680,7 +1836,15 @@
         <w:t>S</w:t>
       </w:r>
       <w:r>
-        <w:t xml:space="preserve">etup the dOPM ND acquisition parameters </w:t>
+        <w:t xml:space="preserve">etup the </w:t>
+      </w:r>
+      <w:proofErr w:type="spellStart"/>
+      <w:r>
+        <w:t>dOPM</w:t>
+      </w:r>
+      <w:proofErr w:type="spellEnd"/>
+      <w:r>
+        <w:t xml:space="preserve"> ND acquisition parameters </w:t>
       </w:r>
       <w:r>
         <w:t>using the ‘</w:t>
@@ -1713,80 +1877,93 @@
         </w:rPr>
         <w:t>NOTE:</w:t>
       </w:r>
-      <w:del w:id="14" w:author="Sparks, Hugh D" w:date="2023-05-30T18:18:00Z">
+      <w:ins w:id="3" w:author="Dunsby, Christopher W" w:date="2023-05-31T13:42:00Z">
+        <w:r>
+          <w:rPr>
+            <w:b/>
+            <w:bCs/>
+          </w:rPr>
+          <w:t xml:space="preserve"> </w:t>
+        </w:r>
+      </w:ins>
+      <w:r>
+        <w:t xml:space="preserve">For the </w:t>
+      </w:r>
+      <w:proofErr w:type="spellStart"/>
+      <w:r>
+        <w:t>ND</w:t>
+      </w:r>
+      <w:ins w:id="4" w:author="Dunsby, Christopher W" w:date="2023-05-31T13:43:00Z">
+        <w:r>
+          <w:t>A</w:t>
+        </w:r>
+      </w:ins>
+      <w:del w:id="5" w:author="Dunsby, Christopher W" w:date="2023-05-31T13:42:00Z">
+        <w:r>
+          <w:delText>a</w:delText>
+        </w:r>
+      </w:del>
+      <w:r>
+        <w:t>cquisition</w:t>
+      </w:r>
+      <w:proofErr w:type="spellEnd"/>
+      <w:r>
+        <w:t xml:space="preserve">, </w:t>
+      </w:r>
+      <w:del w:id="6" w:author="Dunsby, Christopher W" w:date="2023-05-31T13:42:00Z">
+        <w:r>
+          <w:delText xml:space="preserve">tick </w:delText>
+        </w:r>
+      </w:del>
+      <w:ins w:id="7" w:author="Dunsby, Christopher W" w:date="2023-05-31T13:42:00Z">
+        <w:r>
+          <w:t>check</w:t>
+        </w:r>
+        <w:r>
+          <w:t xml:space="preserve"> </w:t>
+        </w:r>
+      </w:ins>
+      <w:r>
+        <w:t>the ‘</w:t>
+      </w:r>
+      <w:r>
+        <w:rPr>
+          <w:rFonts w:cstheme="minorHAnsi"/>
+        </w:rPr>
+        <w:t>λ</w:t>
+      </w:r>
+      <w:r>
+        <w:t xml:space="preserve">’ and ‘Z’ tabs </w:t>
+      </w:r>
+      <w:del w:id="8" w:author="Dunsby, Christopher W" w:date="2023-05-31T13:42:00Z">
+        <w:r>
+          <w:delText xml:space="preserve">checked </w:delText>
+        </w:r>
+      </w:del>
+      <w:r>
+        <w:t>and leave the ‘Time’, ‘XY’</w:t>
+      </w:r>
+      <w:ins w:id="9" w:author="Dunsby, Christopher W" w:date="2023-05-31T13:43:00Z">
+        <w:r>
+          <w:t xml:space="preserve"> and</w:t>
+        </w:r>
+      </w:ins>
+      <w:del w:id="10" w:author="Dunsby, Christopher W" w:date="2023-05-31T13:43:00Z">
+        <w:r>
+          <w:delText>,</w:delText>
+        </w:r>
+      </w:del>
+      <w:r>
+        <w:t xml:space="preserve"> ‘Large Image’ tabs unchecked.</w:t>
+      </w:r>
+      <w:del w:id="11" w:author="Dunsby, Christopher W" w:date="2023-05-31T13:43:00Z">
         <w:r>
           <w:delText xml:space="preserve"> </w:delText>
         </w:r>
-      </w:del>
-      <w:ins w:id="15" w:author="Sparks, Hugh D" w:date="2023-05-30T18:18:00Z">
         <w:r>
-          <w:t>For the NDacquisition</w:t>
-        </w:r>
-      </w:ins>
-      <w:ins w:id="16" w:author="Sparks, Hugh D" w:date="2023-05-30T18:19:00Z">
-        <w:r>
-          <w:t>, tick the ‘</w:t>
-        </w:r>
-      </w:ins>
-      <w:ins w:id="17" w:author="Sparks, Hugh D" w:date="2023-05-30T18:20:00Z">
-        <w:r>
-          <w:rPr>
-            <w:rFonts w:cstheme="minorHAnsi"/>
-          </w:rPr>
-          <w:t>λ</w:t>
-        </w:r>
-      </w:ins>
-      <w:ins w:id="18" w:author="Sparks, Hugh D" w:date="2023-05-30T18:19:00Z">
-        <w:r>
-          <w:t>’ and ‘Z’ tabs checked and</w:t>
-        </w:r>
-      </w:ins>
-      <w:ins w:id="19" w:author="Sparks, Hugh D" w:date="2023-05-30T18:18:00Z">
-        <w:r>
-          <w:t xml:space="preserve"> leave the ‘Time’, ‘XY’, ‘Large Image’</w:t>
-        </w:r>
-      </w:ins>
-      <w:ins w:id="20" w:author="Sparks, Hugh D" w:date="2023-05-30T18:19:00Z">
-        <w:r>
-          <w:t xml:space="preserve"> tabs unchecked. </w:t>
-        </w:r>
-      </w:ins>
-      <w:del w:id="21" w:author="Sparks, Hugh D" w:date="2023-05-30T18:18:00Z">
-        <w:r>
-          <w:delText xml:space="preserve">there </w:delText>
-        </w:r>
-        <w:commentRangeStart w:id="22"/>
-        <w:commentRangeStart w:id="23"/>
-        <w:r>
-          <w:delText xml:space="preserve">are two </w:delText>
-        </w:r>
-        <w:r>
-          <w:delText xml:space="preserve">other </w:delText>
-        </w:r>
-        <w:r>
-          <w:delText xml:space="preserve">tabs </w:delText>
-        </w:r>
-        <w:r>
-          <w:delText xml:space="preserve">(‘Xxx’ and ‘yyy’) and these </w:delText>
-        </w:r>
-        <w:r>
-          <w:delText>should be empty and unchecked</w:delText>
-        </w:r>
-        <w:commentRangeEnd w:id="22"/>
-        <w:r>
-          <w:commentReference w:id="22"/>
+          <w:delText>.</w:delText>
         </w:r>
       </w:del>
-      <w:commentRangeEnd w:id="23"/>
-      <w:r>
-        <w:rPr>
-          <w:rStyle w:val="CommentReference"/>
-        </w:rPr>
-        <w:commentReference w:id="23"/>
-      </w:r>
-      <w:r>
-        <w:t>.</w:t>
-      </w:r>
     </w:p>
     <w:p>
       <w:pPr>
@@ -1850,8 +2027,8 @@
           <w:numId w:val="19"/>
         </w:numPr>
       </w:pPr>
-      <w:commentRangeStart w:id="24"/>
-      <w:commentRangeStart w:id="25"/>
+      <w:commentRangeStart w:id="12"/>
+      <w:commentRangeStart w:id="13"/>
       <w:r>
         <w:t xml:space="preserve">The </w:t>
       </w:r>
@@ -1859,7 +2036,15 @@
         <w:t>NIDAQ piezo is software timed</w:t>
       </w:r>
       <w:r>
-        <w:t xml:space="preserve">. Provided that there is sufficient time for the dOPM mirrors to settle </w:t>
+        <w:t xml:space="preserve">. Provided that there is sufficient time for the </w:t>
+      </w:r>
+      <w:proofErr w:type="spellStart"/>
+      <w:r>
+        <w:t>dOPM</w:t>
+      </w:r>
+      <w:proofErr w:type="spellEnd"/>
+      <w:r>
+        <w:t xml:space="preserve"> mirrors to settle </w:t>
       </w:r>
       <w:r>
         <w:t xml:space="preserve">and the camera exposure time is sufficiently long </w:t>
@@ -1867,8 +2052,13 @@
       <w:r>
         <w:t xml:space="preserve">then there will be no movement of the </w:t>
       </w:r>
-      <w:r>
-        <w:t xml:space="preserve">dOPM </w:t>
+      <w:proofErr w:type="spellStart"/>
+      <w:r>
+        <w:t>dOPM</w:t>
+      </w:r>
+      <w:proofErr w:type="spellEnd"/>
+      <w:r>
+        <w:t xml:space="preserve"> </w:t>
       </w:r>
       <w:r>
         <w:t>mirrors during image acquisition</w:t>
@@ -1913,37 +2103,275 @@
         <w:t>riggered NIDAQ piezo is hardware timed</w:t>
       </w:r>
       <w:r>
-        <w:t xml:space="preserve">. In this mode the dOPM mirrors </w:t>
-      </w:r>
-      <w:ins w:id="26" w:author="Sparks, Hugh D" w:date="2023-05-30T18:21:00Z">
+        <w:t xml:space="preserve">. In this mode the </w:t>
+      </w:r>
+      <w:proofErr w:type="spellStart"/>
+      <w:r>
+        <w:t>dOPM</w:t>
+      </w:r>
+      <w:proofErr w:type="spellEnd"/>
+      <w:r>
+        <w:t xml:space="preserve"> mirrors </w:t>
+      </w:r>
+      <w:ins w:id="14" w:author="Sparks, Hugh D" w:date="2023-05-30T18:21:00Z">
         <w:r>
-          <w:t xml:space="preserve">are moved on the rising edge of the global exposure signal from the cameras. This means that images are always acquired during motion. The </w:t>
+          <w:t xml:space="preserve">are moved on the rising edge of the global exposure </w:t>
+        </w:r>
+        <w:del w:id="15" w:author="Dunsby, Christopher W" w:date="2023-05-31T13:47:00Z">
+          <w:r>
+            <w:delText>signal</w:delText>
+          </w:r>
+        </w:del>
+      </w:ins>
+      <w:ins w:id="16" w:author="Dunsby, Christopher W" w:date="2023-05-31T13:47:00Z">
+        <w:r>
+          <w:t>trigger output</w:t>
         </w:r>
       </w:ins>
-      <w:ins w:id="27" w:author="Sparks, Hugh D" w:date="2023-05-30T18:22:00Z">
+      <w:ins w:id="17" w:author="Sparks, Hugh D" w:date="2023-05-30T18:21:00Z">
         <w:r>
-          <w:t xml:space="preserve">mirrors do not necessarily move at a constant motion during the volume scan but can move in a stop/start motion depending on the exposure time , spacing between z-planes and the response time of the </w:t>
+          <w:t xml:space="preserve"> from the camera</w:t>
+        </w:r>
+        <w:del w:id="18" w:author="Dunsby, Christopher W" w:date="2023-05-31T13:44:00Z">
+          <w:r>
+            <w:delText>s</w:delText>
+          </w:r>
+        </w:del>
+        <w:r>
+          <w:t>. This means that images are always acquired during motion</w:t>
         </w:r>
       </w:ins>
-      <w:ins w:id="28" w:author="Sparks, Hugh D" w:date="2023-05-30T18:23:00Z">
+      <w:ins w:id="19" w:author="Dunsby, Christopher W" w:date="2023-05-31T13:49:00Z">
         <w:r>
-          <w:t xml:space="preserve">piezo. In summary the motion profile and the blur is a function of the </w:t>
+          <w:t xml:space="preserve"> of the mirrors</w:t>
+        </w:r>
+      </w:ins>
+      <w:ins w:id="20" w:author="Sparks, Hugh D" w:date="2023-05-30T18:21:00Z">
+        <w:r>
+          <w:t>.</w:t>
+        </w:r>
+      </w:ins>
+      <w:ins w:id="21" w:author="Dunsby, Christopher W" w:date="2023-05-31T13:49:00Z">
+        <w:r>
+          <w:t xml:space="preserve"> </w:t>
+        </w:r>
+      </w:ins>
+      <w:ins w:id="22" w:author="Dunsby, Christopher W" w:date="2023-05-31T14:40:00Z">
+        <w:r>
+          <w:t>The motion of the mirrors depends on how the acq</w:t>
+        </w:r>
+      </w:ins>
+      <w:ins w:id="23" w:author="Dunsby, Christopher W" w:date="2023-05-31T14:41:00Z">
+        <w:r>
+          <w:t xml:space="preserve">uisition is configured. If the </w:t>
+        </w:r>
+        <w:r>
+          <w:t xml:space="preserve">camera frame rate is sufficiently fast and/or the </w:t>
+        </w:r>
+      </w:ins>
+      <w:ins w:id="24" w:author="Dunsby, Christopher W" w:date="2023-05-31T14:42:00Z">
+        <w:r>
+          <w:t>plane spacing</w:t>
+        </w:r>
+      </w:ins>
+      <w:ins w:id="25" w:author="Dunsby, Christopher W" w:date="2023-05-31T14:41:00Z">
+        <w:r>
+          <w:t xml:space="preserve"> is sufficiently large, then the mirror will</w:t>
+        </w:r>
+        <w:r>
+          <w:t xml:space="preserve"> move at an approximately constant velocity during </w:t>
+        </w:r>
+      </w:ins>
+      <w:ins w:id="26" w:author="Dunsby, Christopher W" w:date="2023-05-31T14:48:00Z">
+        <w:r>
+          <w:t>the acquisition</w:t>
+        </w:r>
+      </w:ins>
+      <w:ins w:id="27" w:author="Dunsby, Christopher W" w:date="2023-05-31T14:42:00Z">
+        <w:r>
+          <w:t>.</w:t>
+        </w:r>
+      </w:ins>
+      <w:ins w:id="28" w:author="Dunsby, Christopher W" w:date="2023-05-31T14:43:00Z">
+        <w:r>
+          <w:t xml:space="preserve"> I</w:t>
+        </w:r>
+      </w:ins>
+      <w:ins w:id="29" w:author="Dunsby, Christopher W" w:date="2023-05-31T14:42:00Z">
+        <w:r>
+          <w:t xml:space="preserve">f the </w:t>
+        </w:r>
+        <w:r>
+          <w:t xml:space="preserve">camera frame rate is slow (long exposure time) and the plane spacing is small, then the mirror </w:t>
+        </w:r>
+      </w:ins>
+      <w:ins w:id="30" w:author="Dunsby, Christopher W" w:date="2023-05-31T14:43:00Z">
+        <w:r>
+          <w:t xml:space="preserve">will settle into its new position early in the camera exposure time and the mirror will be approximately stationary during each </w:t>
+        </w:r>
+      </w:ins>
+      <w:ins w:id="31" w:author="Dunsby, Christopher W" w:date="2023-05-31T14:47:00Z">
+        <w:r>
+          <w:t>camera frame</w:t>
+        </w:r>
+      </w:ins>
+      <w:ins w:id="32" w:author="Dunsby, Christopher W" w:date="2023-05-31T14:43:00Z">
+        <w:r>
+          <w:t xml:space="preserve">. </w:t>
+        </w:r>
+      </w:ins>
+      <w:ins w:id="33" w:author="Dunsby, Christopher W" w:date="2023-05-31T14:47:00Z">
+        <w:r>
+          <w:t xml:space="preserve">Otherwise, the mirror will be moving during the first part of each </w:t>
+        </w:r>
+      </w:ins>
+      <w:ins w:id="34" w:author="Dunsby, Christopher W" w:date="2023-05-31T14:48:00Z">
+        <w:r>
+          <w:t xml:space="preserve">frame and settle during the frame. </w:t>
+        </w:r>
+      </w:ins>
+      <w:ins w:id="35" w:author="Sparks, Hugh D" w:date="2023-05-30T18:21:00Z">
+        <w:del w:id="36" w:author="Dunsby, Christopher W" w:date="2023-05-31T14:48:00Z">
+          <w:r>
+            <w:delText xml:space="preserve"> The </w:delText>
+          </w:r>
+        </w:del>
+      </w:ins>
+      <w:ins w:id="37" w:author="Sparks, Hugh D" w:date="2023-05-30T18:22:00Z">
+        <w:del w:id="38" w:author="Dunsby, Christopher W" w:date="2023-05-31T14:48:00Z">
+          <w:r>
+            <w:delText xml:space="preserve">mirrors do not necessarily move at a constant motion during the volume scan but can move in a stop/start motion depending on the exposure time , spacing between z-planes and the response time of the </w:delText>
+          </w:r>
+        </w:del>
+      </w:ins>
+      <w:ins w:id="39" w:author="Sparks, Hugh D" w:date="2023-05-30T18:23:00Z">
+        <w:del w:id="40" w:author="Dunsby, Christopher W" w:date="2023-05-31T14:48:00Z">
+          <w:r>
+            <w:delText xml:space="preserve">piezo. </w:delText>
+          </w:r>
+        </w:del>
+        <w:r>
+          <w:t xml:space="preserve">In summary the motion profile </w:t>
+        </w:r>
+      </w:ins>
+      <w:ins w:id="41" w:author="Dunsby, Christopher W" w:date="2023-05-31T14:48:00Z">
+        <w:r>
+          <w:t xml:space="preserve">of the mirror </w:t>
+        </w:r>
+      </w:ins>
+      <w:ins w:id="42" w:author="Sparks, Hugh D" w:date="2023-05-30T18:23:00Z">
+        <w:r>
+          <w:t xml:space="preserve">and the </w:t>
+        </w:r>
+        <w:del w:id="43" w:author="Dunsby, Christopher W" w:date="2023-05-31T14:48:00Z">
+          <w:r>
+            <w:delText>blur</w:delText>
+          </w:r>
+        </w:del>
+      </w:ins>
+      <w:ins w:id="44" w:author="Dunsby, Christopher W" w:date="2023-05-31T14:48:00Z">
+        <w:r>
+          <w:t>amount of mirror motion during each camera frame</w:t>
+        </w:r>
+      </w:ins>
+      <w:ins w:id="45" w:author="Sparks, Hugh D" w:date="2023-05-30T18:23:00Z">
+        <w:r>
+          <w:t xml:space="preserve"> is a function of the </w:t>
         </w:r>
         <w:r>
           <w:t xml:space="preserve">z-plane spacing, the speed of the piezo, </w:t>
         </w:r>
       </w:ins>
-      <w:ins w:id="29" w:author="Sparks, Hugh D" w:date="2023-05-30T18:24:00Z">
+      <w:ins w:id="46" w:author="Sparks, Hugh D" w:date="2023-05-30T18:24:00Z">
         <w:r>
-          <w:t xml:space="preserve">and the exposure time and the motion is triggered by the rising edge of the cameras global exposure signal not the falling edge. Indeed this is complicated and therefore not recommended and needs to be evaluated </w:t>
+          <w:t>and the exposure time</w:t>
         </w:r>
       </w:ins>
-      <w:ins w:id="30" w:author="Sparks, Hugh D" w:date="2023-05-30T18:25:00Z">
+      <w:ins w:id="47" w:author="Dunsby, Christopher W" w:date="2023-05-31T14:48:00Z">
         <w:r>
-          <w:t xml:space="preserve">for different parameter values. The speed benefit is traded against motion blur. </w:t>
+          <w:t>.</w:t>
         </w:r>
       </w:ins>
-      <w:del w:id="31" w:author="Sparks, Hugh D" w:date="2023-05-30T18:21:00Z">
+      <w:ins w:id="48" w:author="Sparks, Hugh D" w:date="2023-05-30T18:24:00Z">
+        <w:r>
+          <w:t xml:space="preserve"> </w:t>
+        </w:r>
+        <w:del w:id="49" w:author="Dunsby, Christopher W" w:date="2023-05-31T14:48:00Z">
+          <w:r>
+            <w:delText>and t</w:delText>
+          </w:r>
+        </w:del>
+        <w:del w:id="50" w:author="Dunsby, Christopher W" w:date="2023-05-31T14:49:00Z">
+          <w:r>
+            <w:delText>he motion is triggered by the rising edge of the cameras global exposure signal not the falling edge. Indeed t</w:delText>
+          </w:r>
+        </w:del>
+      </w:ins>
+      <w:ins w:id="51" w:author="Dunsby, Christopher W" w:date="2023-05-31T14:49:00Z">
+        <w:r>
+          <w:t>T</w:t>
+        </w:r>
+      </w:ins>
+      <w:ins w:id="52" w:author="Sparks, Hugh D" w:date="2023-05-30T18:24:00Z">
+        <w:r>
+          <w:t xml:space="preserve">his </w:t>
+        </w:r>
+        <w:del w:id="53" w:author="Dunsby, Christopher W" w:date="2023-05-31T14:49:00Z">
+          <w:r>
+            <w:delText>is</w:delText>
+          </w:r>
+        </w:del>
+      </w:ins>
+      <w:ins w:id="54" w:author="Dunsby, Christopher W" w:date="2023-05-31T14:49:00Z">
+        <w:r>
+          <w:t>triggering mode</w:t>
+        </w:r>
+      </w:ins>
+      <w:ins w:id="55" w:author="Sparks, Hugh D" w:date="2023-05-30T18:24:00Z">
+        <w:r>
+          <w:t xml:space="preserve"> complicated </w:t>
+        </w:r>
+        <w:del w:id="56" w:author="Dunsby, Christopher W" w:date="2023-05-31T14:49:00Z">
+          <w:r>
+            <w:delText xml:space="preserve">and therefore not recommended </w:delText>
+          </w:r>
+        </w:del>
+        <w:r>
+          <w:t xml:space="preserve">and needs to </w:t>
+        </w:r>
+        <w:del w:id="57" w:author="Dunsby, Christopher W" w:date="2023-05-31T14:49:00Z">
+          <w:r>
+            <w:delText xml:space="preserve">be evaluated </w:delText>
+          </w:r>
+        </w:del>
+      </w:ins>
+      <w:ins w:id="58" w:author="Dunsby, Christopher W" w:date="2023-05-31T14:49:00Z">
+        <w:r>
+          <w:t xml:space="preserve">configured carefully </w:t>
+        </w:r>
+      </w:ins>
+      <w:ins w:id="59" w:author="Sparks, Hugh D" w:date="2023-05-30T18:25:00Z">
+        <w:r>
+          <w:lastRenderedPageBreak/>
+          <w:t xml:space="preserve">for </w:t>
+        </w:r>
+        <w:del w:id="60" w:author="Dunsby, Christopher W" w:date="2023-05-31T14:49:00Z">
+          <w:r>
+            <w:delText>different parameter values. The speed benefit is traded against motion blur</w:delText>
+          </w:r>
+        </w:del>
+      </w:ins>
+      <w:ins w:id="61" w:author="Dunsby, Christopher W" w:date="2023-05-31T14:49:00Z">
+        <w:r>
+          <w:t>a given situation</w:t>
+        </w:r>
+      </w:ins>
+      <w:ins w:id="62" w:author="Sparks, Hugh D" w:date="2023-05-30T18:25:00Z">
+        <w:r>
+          <w:t xml:space="preserve">. </w:t>
+        </w:r>
+      </w:ins>
+      <w:del w:id="63" w:author="Sparks, Hugh D" w:date="2023-05-30T18:21:00Z">
         <w:r>
           <w:delText>move at a constant velocity during image acquisition. Therefore, t</w:delText>
         </w:r>
@@ -1965,20 +2393,20 @@
         <w:r>
           <w:delText>relatively fast.</w:delText>
         </w:r>
-        <w:commentRangeEnd w:id="24"/>
+        <w:commentRangeEnd w:id="12"/>
         <w:r>
           <w:rPr>
             <w:rStyle w:val="CommentReference"/>
           </w:rPr>
-          <w:commentReference w:id="24"/>
+          <w:commentReference w:id="12"/>
         </w:r>
       </w:del>
-      <w:commentRangeEnd w:id="25"/>
+      <w:commentRangeEnd w:id="13"/>
       <w:r>
         <w:rPr>
           <w:rStyle w:val="CommentReference"/>
         </w:rPr>
-        <w:commentReference w:id="25"/>
+        <w:commentReference w:id="13"/>
       </w:r>
     </w:p>
     <w:p>
@@ -1999,21 +2427,36 @@
       <w:r>
         <w:t> </w:t>
       </w:r>
-      <w:r>
-        <w:t>use</w:t>
-      </w:r>
-      <w:r>
-        <w:t xml:space="preserve"> option 1 above if unsure. Choice depends on height of image in pixels, exposure time, z</w:t>
-      </w:r>
-      <w:r>
-        <w:t>-</w:t>
-      </w:r>
-      <w:r>
-        <w:t>step size</w:t>
-      </w:r>
-      <w:r>
-        <w:t>.</w:t>
-      </w:r>
+      <w:ins w:id="64" w:author="Dunsby, Christopher W" w:date="2023-05-31T14:50:00Z">
+        <w:r>
+          <w:t>U</w:t>
+        </w:r>
+      </w:ins>
+      <w:del w:id="65" w:author="Dunsby, Christopher W" w:date="2023-05-31T14:49:00Z">
+        <w:r>
+          <w:delText>u</w:delText>
+        </w:r>
+      </w:del>
+      <w:r>
+        <w:t>se</w:t>
+      </w:r>
+      <w:r>
+        <w:t xml:space="preserve"> option 1 above if unsure.</w:t>
+      </w:r>
+      <w:del w:id="66" w:author="Dunsby, Christopher W" w:date="2023-05-31T14:50:00Z">
+        <w:r>
+          <w:delText xml:space="preserve"> Choice depends on height of image in pixels, exposure time, z</w:delText>
+        </w:r>
+        <w:r>
+          <w:delText>-</w:delText>
+        </w:r>
+        <w:r>
+          <w:delText>step size</w:delText>
+        </w:r>
+        <w:r>
+          <w:delText>.</w:delText>
+        </w:r>
+      </w:del>
     </w:p>
     <w:p>
       <w:pPr>
@@ -2028,7 +2471,6 @@
           <w:rFonts w:eastAsia="Times New Roman"/>
           <w:lang w:eastAsia="en-GB"/>
         </w:rPr>
-        <w:lastRenderedPageBreak/>
         <w:t>Wizard completed</w:t>
       </w:r>
     </w:p>
@@ -2061,7 +2503,7 @@
                     </pic:cNvPicPr>
                   </pic:nvPicPr>
                   <pic:blipFill>
-                    <a:blip r:embed="rId17" cstate="print">
+                    <a:blip r:embed="rId18" cstate="print">
                       <a:extLst>
                         <a:ext uri="{28A0092B-C50C-407E-A947-70E740481C1C}">
                           <a14:useLocalDpi xmlns:a14="http://schemas.microsoft.com/office/drawing/2010/main" val="0"/>
@@ -2117,6 +2559,7 @@
         <w:pStyle w:val="Heading1"/>
       </w:pPr>
       <w:r>
+        <w:lastRenderedPageBreak/>
         <w:t>Run acquisition</w:t>
       </w:r>
     </w:p>
@@ -2146,7 +2589,7 @@
                     </pic:cNvPicPr>
                   </pic:nvPicPr>
                   <pic:blipFill>
-                    <a:blip r:embed="rId18" cstate="print">
+                    <a:blip r:embed="rId19" cstate="print">
                       <a:extLst>
                         <a:ext uri="{28A0092B-C50C-407E-A947-70E740481C1C}">
                           <a14:useLocalDpi xmlns:a14="http://schemas.microsoft.com/office/drawing/2010/main" val="0"/>
@@ -2257,7 +2700,15 @@
         </w:numPr>
       </w:pPr>
       <w:r>
-        <w:t>Imaging 8 xyz – shown by progress bar ‘Points2’.</w:t>
+        <w:t xml:space="preserve">Imaging 8 </w:t>
+      </w:r>
+      <w:proofErr w:type="spellStart"/>
+      <w:r>
+        <w:t>xyz</w:t>
+      </w:r>
+      <w:proofErr w:type="spellEnd"/>
+      <w:r>
+        <w:t xml:space="preserve"> – shown by progress bar ‘Points2’.</w:t>
       </w:r>
     </w:p>
     <w:p>
@@ -2269,7 +2720,20 @@
         </w:numPr>
       </w:pPr>
       <w:r>
-        <w:t xml:space="preserve">Imaging both dOPM views </w:t>
+        <w:t xml:space="preserve">Imaging </w:t>
+      </w:r>
+      <w:proofErr w:type="gramStart"/>
+      <w:r>
+        <w:t xml:space="preserve">both </w:t>
+      </w:r>
+      <w:proofErr w:type="spellStart"/>
+      <w:r>
+        <w:t>dOPM</w:t>
+      </w:r>
+      <w:proofErr w:type="spellEnd"/>
+      <w:proofErr w:type="gramEnd"/>
+      <w:r>
+        <w:t xml:space="preserve"> views </w:t>
       </w:r>
       <w:r>
         <w:t xml:space="preserve">– </w:t>
@@ -2287,9 +2751,9 @@
         </w:numPr>
       </w:pPr>
       <w:r>
-        <w:lastRenderedPageBreak/>
         <w:t>A z-stack of 101 planes – shown by progress bar ‘</w:t>
       </w:r>
+      <w:proofErr w:type="spellStart"/>
       <w:r>
         <w:t>Z</w:t>
       </w:r>
@@ -2299,6 +2763,7 @@
       <w:r>
         <w:t>tack</w:t>
       </w:r>
+      <w:proofErr w:type="spellEnd"/>
       <w:r>
         <w:t>’.</w:t>
       </w:r>
@@ -2369,7 +2834,23 @@
           <w:b/>
           <w:bCs/>
         </w:rPr>
-        <w:t xml:space="preserve"> both dOPM views</w:t>
+        <w:t xml:space="preserve"> both </w:t>
+      </w:r>
+      <w:proofErr w:type="spellStart"/>
+      <w:r>
+        <w:rPr>
+          <w:b/>
+          <w:bCs/>
+        </w:rPr>
+        <w:t>dOPM</w:t>
+      </w:r>
+      <w:proofErr w:type="spellEnd"/>
+      <w:r>
+        <w:rPr>
+          <w:b/>
+          <w:bCs/>
+        </w:rPr>
+        <w:t xml:space="preserve"> views</w:t>
       </w:r>
       <w:r>
         <w:rPr>
@@ -2548,12 +3029,11 @@
 </file>
 
 <file path=word/comments.xml><?xml version="1.0" encoding="utf-8"?>
-<w:comments xmlns:wpc="http://schemas.microsoft.com/office/word/2010/wordprocessingCanvas" xmlns:cx="http://schemas.microsoft.com/office/drawing/2014/chartex" xmlns:cx1="http://schemas.microsoft.com/office/drawing/2015/9/8/chartex" xmlns:cx2="http://schemas.microsoft.com/office/drawing/2015/10/21/chartex" xmlns:cx3="http://schemas.microsoft.com/office/drawing/2016/5/9/chartex" xmlns:cx4="http://schemas.microsoft.com/office/drawing/2016/5/10/chartex" xmlns:cx5="http://schemas.microsoft.com/office/drawing/2016/5/11/chartex" xmlns:cx6="http://schemas.microsoft.com/office/drawing/2016/5/12/chartex" xmlns:cx7="http://schemas.microsoft.com/office/drawing/2016/5/13/chartex" xmlns:cx8="http://schemas.microsoft.com/office/drawing/2016/5/14/chartex" xmlns:mc="http://schemas.openxmlformats.org/markup-compatibility/2006" xmlns:aink="http://schemas.microsoft.com/office/drawing/2016/ink" xmlns:am3d="http://schemas.microsoft.com/office/drawing/2017/model3d" xmlns:o="urn:schemas-microsoft-com:office:office" xmlns:r="http://schemas.openxmlformats.org/officeDocument/2006/relationships" xmlns:m="http://schemas.openxmlformats.org/officeDocument/2006/math" xmlns:v="urn:schemas-microsoft-com:vml" xmlns:wp14="http://schemas.microsoft.com/office/word/2010/wordprocessingDrawing" xmlns:wp="http://schemas.openxmlformats.org/drawingml/2006/wordprocessingDrawing" xmlns:w10="urn:schemas-microsoft-com:office:word" xmlns:w="http://schemas.openxmlformats.org/wordprocessingml/2006/main" xmlns:w14="http://schemas.microsoft.com/office/word/2010/wordml" xmlns:w15="http://schemas.microsoft.com/office/word/2012/wordml" xmlns:w16cid="http://schemas.microsoft.com/office/word/2016/wordml/cid" xmlns:w16se="http://schemas.microsoft.com/office/word/2015/wordml/symex" xmlns:wpg="http://schemas.microsoft.com/office/word/2010/wordprocessingGroup" xmlns:wpi="http://schemas.microsoft.com/office/word/2010/wordprocessingInk" xmlns:wne="http://schemas.microsoft.com/office/word/2006/wordml" xmlns:wps="http://schemas.microsoft.com/office/word/2010/wordprocessingShape" mc:Ignorable="w14 w15 w16se w16cid wp14">
-  <w:comment w:id="1" w:author="Chris Dunsby" w:date="2023-05-25T11:46:00Z" w:initials="DCW">
+<w:comments xmlns:wpc="http://schemas.microsoft.com/office/word/2010/wordprocessingCanvas" xmlns:cx="http://schemas.microsoft.com/office/drawing/2014/chartex" xmlns:cx1="http://schemas.microsoft.com/office/drawing/2015/9/8/chartex" xmlns:cx2="http://schemas.microsoft.com/office/drawing/2015/10/21/chartex" xmlns:cx3="http://schemas.microsoft.com/office/drawing/2016/5/9/chartex" xmlns:cx4="http://schemas.microsoft.com/office/drawing/2016/5/10/chartex" xmlns:cx5="http://schemas.microsoft.com/office/drawing/2016/5/11/chartex" xmlns:cx6="http://schemas.microsoft.com/office/drawing/2016/5/12/chartex" xmlns:cx7="http://schemas.microsoft.com/office/drawing/2016/5/13/chartex" xmlns:cx8="http://schemas.microsoft.com/office/drawing/2016/5/14/chartex" xmlns:mc="http://schemas.openxmlformats.org/markup-compatibility/2006" xmlns:aink="http://schemas.microsoft.com/office/drawing/2016/ink" xmlns:am3d="http://schemas.microsoft.com/office/drawing/2017/model3d" xmlns:o="urn:schemas-microsoft-com:office:office" xmlns:oel="http://schemas.microsoft.com/office/2019/extlst" xmlns:r="http://schemas.openxmlformats.org/officeDocument/2006/relationships" xmlns:m="http://schemas.openxmlformats.org/officeDocument/2006/math" xmlns:v="urn:schemas-microsoft-com:vml" xmlns:wp14="http://schemas.microsoft.com/office/word/2010/wordprocessingDrawing" xmlns:wp="http://schemas.openxmlformats.org/drawingml/2006/wordprocessingDrawing" xmlns:w10="urn:schemas-microsoft-com:office:word" xmlns:w="http://schemas.openxmlformats.org/wordprocessingml/2006/main" xmlns:w14="http://schemas.microsoft.com/office/word/2010/wordml" xmlns:w15="http://schemas.microsoft.com/office/word/2012/wordml" xmlns:w16cex="http://schemas.microsoft.com/office/word/2018/wordml/cex" xmlns:w16cid="http://schemas.microsoft.com/office/word/2016/wordml/cid" xmlns:w16="http://schemas.microsoft.com/office/word/2018/wordml" xmlns:w16sdtdh="http://schemas.microsoft.com/office/word/2020/wordml/sdtdatahash" xmlns:w16se="http://schemas.microsoft.com/office/word/2015/wordml/symex" xmlns:wpg="http://schemas.microsoft.com/office/word/2010/wordprocessingGroup" xmlns:wpi="http://schemas.microsoft.com/office/word/2010/wordprocessingInk" xmlns:wne="http://schemas.microsoft.com/office/word/2006/wordml" xmlns:wps="http://schemas.microsoft.com/office/word/2010/wordprocessingShape" mc:Ignorable="w14 w15 w16se w16cid w16 w16cex w16sdtdh wp14">
+  <w:comment w:id="12" w:author="Chris Dunsby" w:date="2023-05-25T18:47:00Z" w:initials="DCW">
     <w:p>
       <w:pPr>
         <w:pStyle w:val="CommentText"/>
-        <w:ind w:left="720" w:hanging="720"/>
       </w:pPr>
       <w:r>
         <w:rPr>
@@ -2562,11 +3042,11 @@
         <w:annotationRef/>
       </w:r>
       <w:r>
-        <w:t>I found the deleted sentence below confusing. Is this what you mean?</w:t>
+        <w:t>Please check.</w:t>
       </w:r>
     </w:p>
   </w:comment>
-  <w:comment w:id="2" w:author="Chris Dunsby" w:date="2023-05-25T17:28:00Z" w:initials="DCW">
+  <w:comment w:id="13" w:author="Sparks, Hugh D" w:date="2023-05-30T18:26:00Z" w:initials="SHD">
     <w:p>
       <w:pPr>
         <w:pStyle w:val="CommentText"/>
@@ -2578,103 +3058,17 @@
         <w:annotationRef/>
       </w:r>
       <w:r>
-        <w:t>There is probably a proper Nikon terminology that we should use here.</w:t>
-      </w:r>
-    </w:p>
-  </w:comment>
-  <w:comment w:id="7" w:author="Chris Dunsby" w:date="2023-05-25T13:42:00Z" w:initials="DCW">
-    <w:p>
-      <w:pPr>
-        <w:pStyle w:val="CommentText"/>
-      </w:pPr>
-      <w:r>
-        <w:rPr>
-          <w:rStyle w:val="CommentReference"/>
-        </w:rPr>
-        <w:annotationRef/>
-      </w:r>
-      <w:r>
-        <w:t>Is this right?</w:t>
-      </w:r>
-    </w:p>
-  </w:comment>
-  <w:comment w:id="8" w:author="Sparks, Hugh D" w:date="2023-05-30T18:28:00Z" w:initials="SHD">
-    <w:p>
-      <w:pPr>
-        <w:pStyle w:val="CommentText"/>
-      </w:pPr>
-      <w:r>
-        <w:rPr>
-          <w:rStyle w:val="CommentReference"/>
-        </w:rPr>
-        <w:annotationRef/>
-      </w:r>
-      <w:r>
-        <w:t>fixed</w:t>
-      </w:r>
-    </w:p>
-  </w:comment>
-  <w:comment w:id="22" w:author="Dunsby, Christopher W" w:date="2023-05-25T18:39:00Z" w:initials="DCW">
-    <w:p>
-      <w:pPr>
-        <w:pStyle w:val="CommentText"/>
-      </w:pPr>
-      <w:r>
-        <w:rPr>
-          <w:rStyle w:val="CommentReference"/>
-        </w:rPr>
-        <w:annotationRef/>
-      </w:r>
-      <w:r>
-        <w:t>I found this confusing. If there are two tabs to use, and one of them is the ‘z’ tab, then there should only be one other tab? Or are there three in total? What are the names of the other tabs? Useful to state this here.</w:t>
-      </w:r>
-    </w:p>
-  </w:comment>
-  <w:comment w:id="23" w:author="Sparks, Hugh D" w:date="2023-05-30T18:26:00Z" w:initials="SHD">
-    <w:p>
-      <w:pPr>
-        <w:pStyle w:val="CommentText"/>
-      </w:pPr>
-      <w:r>
-        <w:rPr>
-          <w:rStyle w:val="CommentReference"/>
-        </w:rPr>
-        <w:annotationRef/>
-      </w:r>
-      <w:r>
-        <w:t>OK added tab names</w:t>
-      </w:r>
-    </w:p>
-  </w:comment>
-  <w:comment w:id="24" w:author="Dunsby, Christopher W" w:date="2023-05-25T18:47:00Z" w:initials="DCW">
-    <w:p>
-      <w:pPr>
-        <w:pStyle w:val="CommentText"/>
-      </w:pPr>
-      <w:r>
-        <w:rPr>
-          <w:rStyle w:val="CommentReference"/>
-        </w:rPr>
-        <w:annotationRef/>
-      </w:r>
-      <w:r>
-        <w:t>Please check.</w:t>
-      </w:r>
-    </w:p>
-  </w:comment>
-  <w:comment w:id="25" w:author="Sparks, Hugh D" w:date="2023-05-30T18:26:00Z" w:initials="SHD">
-    <w:p>
-      <w:pPr>
-        <w:pStyle w:val="CommentText"/>
-      </w:pPr>
-      <w:r>
-        <w:rPr>
-          <w:rStyle w:val="CommentReference"/>
-        </w:rPr>
-        <w:annotationRef/>
-      </w:r>
-      <w:r>
-        <w:t>It depends on exposure time,z plane spacing, piezo response time and the fact that triggering of NIDAQ pattern is fixed to the rising edge of the camera global exposure and there is not a way to change the triggering to be on the falling edge.</w:t>
+        <w:t xml:space="preserve">It depends on exposure </w:t>
+      </w:r>
+      <w:proofErr w:type="spellStart"/>
+      <w:proofErr w:type="gramStart"/>
+      <w:r>
+        <w:t>time,z</w:t>
+      </w:r>
+      <w:proofErr w:type="spellEnd"/>
+      <w:proofErr w:type="gramEnd"/>
+      <w:r>
+        <w:t xml:space="preserve"> plane spacing, piezo response time and the fact that triggering of NIDAQ pattern is fixed to the rising edge of the camera global exposure and there is not a way to change the triggering to be on the falling edge.</w:t>
       </w:r>
     </w:p>
   </w:comment>
@@ -2682,13 +3076,7 @@
 </file>
 
 <file path=word/commentsExtended.xml><?xml version="1.0" encoding="utf-8"?>
-<w15:commentsEx xmlns:wpc="http://schemas.microsoft.com/office/word/2010/wordprocessingCanvas" xmlns:cx="http://schemas.microsoft.com/office/drawing/2014/chartex" xmlns:cx1="http://schemas.microsoft.com/office/drawing/2015/9/8/chartex" xmlns:cx2="http://schemas.microsoft.com/office/drawing/2015/10/21/chartex" xmlns:cx3="http://schemas.microsoft.com/office/drawing/2016/5/9/chartex" xmlns:cx4="http://schemas.microsoft.com/office/drawing/2016/5/10/chartex" xmlns:cx5="http://schemas.microsoft.com/office/drawing/2016/5/11/chartex" xmlns:cx6="http://schemas.microsoft.com/office/drawing/2016/5/12/chartex" xmlns:cx7="http://schemas.microsoft.com/office/drawing/2016/5/13/chartex" xmlns:cx8="http://schemas.microsoft.com/office/drawing/2016/5/14/chartex" xmlns:mc="http://schemas.openxmlformats.org/markup-compatibility/2006" xmlns:aink="http://schemas.microsoft.com/office/drawing/2016/ink" xmlns:am3d="http://schemas.microsoft.com/office/drawing/2017/model3d" xmlns:o="urn:schemas-microsoft-com:office:office" xmlns:r="http://schemas.openxmlformats.org/officeDocument/2006/relationships" xmlns:m="http://schemas.openxmlformats.org/officeDocument/2006/math" xmlns:v="urn:schemas-microsoft-com:vml" xmlns:wp14="http://schemas.microsoft.com/office/word/2010/wordprocessingDrawing" xmlns:wp="http://schemas.openxmlformats.org/drawingml/2006/wordprocessingDrawing" xmlns:w10="urn:schemas-microsoft-com:office:word" xmlns:w="http://schemas.openxmlformats.org/wordprocessingml/2006/main" xmlns:w14="http://schemas.microsoft.com/office/word/2010/wordml" xmlns:w15="http://schemas.microsoft.com/office/word/2012/wordml" xmlns:w16cid="http://schemas.microsoft.com/office/word/2016/wordml/cid" xmlns:w16se="http://schemas.microsoft.com/office/word/2015/wordml/symex" xmlns:wpg="http://schemas.microsoft.com/office/word/2010/wordprocessingGroup" xmlns:wpi="http://schemas.microsoft.com/office/word/2010/wordprocessingInk" xmlns:wne="http://schemas.microsoft.com/office/word/2006/wordml" xmlns:wps="http://schemas.microsoft.com/office/word/2010/wordprocessingShape" mc:Ignorable="w14 w15 w16se w16cid wp14">
-  <w15:commentEx w15:paraId="6DEC2F0A" w15:done="0"/>
-  <w15:commentEx w15:paraId="6211E9DD" w15:done="0"/>
-  <w15:commentEx w15:paraId="1B4F508C" w15:done="0"/>
-  <w15:commentEx w15:paraId="25DE6C64" w15:paraIdParent="1B4F508C" w15:done="0"/>
-  <w15:commentEx w15:paraId="584B23EA" w15:done="0"/>
-  <w15:commentEx w15:paraId="64BF20DD" w15:paraIdParent="584B23EA" w15:done="0"/>
+<w15:commentsEx xmlns:wpc="http://schemas.microsoft.com/office/word/2010/wordprocessingCanvas" xmlns:cx="http://schemas.microsoft.com/office/drawing/2014/chartex" xmlns:cx1="http://schemas.microsoft.com/office/drawing/2015/9/8/chartex" xmlns:cx2="http://schemas.microsoft.com/office/drawing/2015/10/21/chartex" xmlns:cx3="http://schemas.microsoft.com/office/drawing/2016/5/9/chartex" xmlns:cx4="http://schemas.microsoft.com/office/drawing/2016/5/10/chartex" xmlns:cx5="http://schemas.microsoft.com/office/drawing/2016/5/11/chartex" xmlns:cx6="http://schemas.microsoft.com/office/drawing/2016/5/12/chartex" xmlns:cx7="http://schemas.microsoft.com/office/drawing/2016/5/13/chartex" xmlns:cx8="http://schemas.microsoft.com/office/drawing/2016/5/14/chartex" xmlns:mc="http://schemas.openxmlformats.org/markup-compatibility/2006" xmlns:aink="http://schemas.microsoft.com/office/drawing/2016/ink" xmlns:am3d="http://schemas.microsoft.com/office/drawing/2017/model3d" xmlns:o="urn:schemas-microsoft-com:office:office" xmlns:oel="http://schemas.microsoft.com/office/2019/extlst" xmlns:r="http://schemas.openxmlformats.org/officeDocument/2006/relationships" xmlns:m="http://schemas.openxmlformats.org/officeDocument/2006/math" xmlns:v="urn:schemas-microsoft-com:vml" xmlns:wp14="http://schemas.microsoft.com/office/word/2010/wordprocessingDrawing" xmlns:wp="http://schemas.openxmlformats.org/drawingml/2006/wordprocessingDrawing" xmlns:w10="urn:schemas-microsoft-com:office:word" xmlns:w="http://schemas.openxmlformats.org/wordprocessingml/2006/main" xmlns:w14="http://schemas.microsoft.com/office/word/2010/wordml" xmlns:w15="http://schemas.microsoft.com/office/word/2012/wordml" xmlns:w16cex="http://schemas.microsoft.com/office/word/2018/wordml/cex" xmlns:w16cid="http://schemas.microsoft.com/office/word/2016/wordml/cid" xmlns:w16="http://schemas.microsoft.com/office/word/2018/wordml" xmlns:w16sdtdh="http://schemas.microsoft.com/office/word/2020/wordml/sdtdatahash" xmlns:w16se="http://schemas.microsoft.com/office/word/2015/wordml/symex" xmlns:wpg="http://schemas.microsoft.com/office/word/2010/wordprocessingGroup" xmlns:wpi="http://schemas.microsoft.com/office/word/2010/wordprocessingInk" xmlns:wne="http://schemas.microsoft.com/office/word/2006/wordml" xmlns:wps="http://schemas.microsoft.com/office/word/2010/wordprocessingShape" mc:Ignorable="w14 w15 w16se w16cid w16 w16cex w16sdtdh wp14">
   <w15:commentEx w15:paraId="49BBF490" w15:done="0"/>
   <w15:commentEx w15:paraId="47B6FBAE" w15:paraIdParent="49BBF490" w15:done="0"/>
 </w15:commentsEx>
@@ -2696,29 +3084,19 @@
 
 <file path=word/commentsExtensible.xml><?xml version="1.0" encoding="utf-8"?>
 <w16cex:commentsExtensible xmlns:wpc="http://schemas.microsoft.com/office/word/2010/wordprocessingCanvas" xmlns:cx="http://schemas.microsoft.com/office/drawing/2014/chartex" xmlns:cx1="http://schemas.microsoft.com/office/drawing/2015/9/8/chartex" xmlns:cx2="http://schemas.microsoft.com/office/drawing/2015/10/21/chartex" xmlns:cx3="http://schemas.microsoft.com/office/drawing/2016/5/9/chartex" xmlns:cx4="http://schemas.microsoft.com/office/drawing/2016/5/10/chartex" xmlns:cx5="http://schemas.microsoft.com/office/drawing/2016/5/11/chartex" xmlns:cx6="http://schemas.microsoft.com/office/drawing/2016/5/12/chartex" xmlns:cx7="http://schemas.microsoft.com/office/drawing/2016/5/13/chartex" xmlns:cx8="http://schemas.microsoft.com/office/drawing/2016/5/14/chartex" xmlns:mc="http://schemas.openxmlformats.org/markup-compatibility/2006" xmlns:aink="http://schemas.microsoft.com/office/drawing/2016/ink" xmlns:am3d="http://schemas.microsoft.com/office/drawing/2017/model3d" xmlns:o="urn:schemas-microsoft-com:office:office" xmlns:oel="http://schemas.microsoft.com/office/2019/extlst" xmlns:r="http://schemas.openxmlformats.org/officeDocument/2006/relationships" xmlns:m="http://schemas.openxmlformats.org/officeDocument/2006/math" xmlns:v="urn:schemas-microsoft-com:vml" xmlns:wp14="http://schemas.microsoft.com/office/word/2010/wordprocessingDrawing" xmlns:wp="http://schemas.openxmlformats.org/drawingml/2006/wordprocessingDrawing" xmlns:w10="urn:schemas-microsoft-com:office:word" xmlns:w="http://schemas.openxmlformats.org/wordprocessingml/2006/main" xmlns:w14="http://schemas.microsoft.com/office/word/2010/wordml" xmlns:w15="http://schemas.microsoft.com/office/word/2012/wordml" xmlns:w16cex="http://schemas.microsoft.com/office/word/2018/wordml/cex" xmlns:w16cid="http://schemas.microsoft.com/office/word/2016/wordml/cid" xmlns:w16="http://schemas.microsoft.com/office/word/2018/wordml" xmlns:w16sdtdh="http://schemas.microsoft.com/office/word/2020/wordml/sdtdatahash" xmlns:w16se="http://schemas.microsoft.com/office/word/2015/wordml/symex" xmlns:wpg="http://schemas.microsoft.com/office/word/2010/wordprocessingGroup" xmlns:wpi="http://schemas.microsoft.com/office/word/2010/wordprocessingInk" xmlns:wne="http://schemas.microsoft.com/office/word/2006/wordml" xmlns:wps="http://schemas.microsoft.com/office/word/2010/wordprocessingShape" mc:Ignorable="w14 w15 w16se w16cid w16 w16cex w16sdtdh wp14">
-  <w16cex:commentExtensible w16cex:durableId="2819C90F" w16cex:dateUtc="2023-05-25T10:46:00Z"/>
-  <w16cex:commentExtensible w16cex:durableId="281A192B" w16cex:dateUtc="2023-05-25T16:28:00Z"/>
-  <w16cex:commentExtensible w16cex:durableId="2819E460" w16cex:dateUtc="2023-05-25T12:42:00Z"/>
-  <w16cex:commentExtensible w16cex:durableId="281A29E0" w16cex:dateUtc="2023-05-25T17:39:00Z"/>
   <w16cex:commentExtensible w16cex:durableId="281A2BC4" w16cex:dateUtc="2023-05-25T17:47:00Z"/>
 </w16cex:commentsExtensible>
 </file>
 
 <file path=word/commentsIds.xml><?xml version="1.0" encoding="utf-8"?>
-<w16cid:commentsIds xmlns:wpc="http://schemas.microsoft.com/office/word/2010/wordprocessingCanvas" xmlns:cx="http://schemas.microsoft.com/office/drawing/2014/chartex" xmlns:cx1="http://schemas.microsoft.com/office/drawing/2015/9/8/chartex" xmlns:cx2="http://schemas.microsoft.com/office/drawing/2015/10/21/chartex" xmlns:cx3="http://schemas.microsoft.com/office/drawing/2016/5/9/chartex" xmlns:cx4="http://schemas.microsoft.com/office/drawing/2016/5/10/chartex" xmlns:cx5="http://schemas.microsoft.com/office/drawing/2016/5/11/chartex" xmlns:cx6="http://schemas.microsoft.com/office/drawing/2016/5/12/chartex" xmlns:cx7="http://schemas.microsoft.com/office/drawing/2016/5/13/chartex" xmlns:cx8="http://schemas.microsoft.com/office/drawing/2016/5/14/chartex" xmlns:mc="http://schemas.openxmlformats.org/markup-compatibility/2006" xmlns:aink="http://schemas.microsoft.com/office/drawing/2016/ink" xmlns:am3d="http://schemas.microsoft.com/office/drawing/2017/model3d" xmlns:o="urn:schemas-microsoft-com:office:office" xmlns:r="http://schemas.openxmlformats.org/officeDocument/2006/relationships" xmlns:m="http://schemas.openxmlformats.org/officeDocument/2006/math" xmlns:v="urn:schemas-microsoft-com:vml" xmlns:wp14="http://schemas.microsoft.com/office/word/2010/wordprocessingDrawing" xmlns:wp="http://schemas.openxmlformats.org/drawingml/2006/wordprocessingDrawing" xmlns:w10="urn:schemas-microsoft-com:office:word" xmlns:w="http://schemas.openxmlformats.org/wordprocessingml/2006/main" xmlns:w14="http://schemas.microsoft.com/office/word/2010/wordml" xmlns:w15="http://schemas.microsoft.com/office/word/2012/wordml" xmlns:w16cid="http://schemas.microsoft.com/office/word/2016/wordml/cid" xmlns:w16se="http://schemas.microsoft.com/office/word/2015/wordml/symex" xmlns:wpg="http://schemas.microsoft.com/office/word/2010/wordprocessingGroup" xmlns:wpi="http://schemas.microsoft.com/office/word/2010/wordprocessingInk" xmlns:wne="http://schemas.microsoft.com/office/word/2006/wordml" xmlns:wps="http://schemas.microsoft.com/office/word/2010/wordprocessingShape" mc:Ignorable="w14 w15 w16se w16cid wp14">
-  <w16cid:commentId w16cid:paraId="6DEC2F0A" w16cid:durableId="2819C90F"/>
-  <w16cid:commentId w16cid:paraId="6211E9DD" w16cid:durableId="281A192B"/>
-  <w16cid:commentId w16cid:paraId="1B4F508C" w16cid:durableId="2819E460"/>
-  <w16cid:commentId w16cid:paraId="25DE6C64" w16cid:durableId="2820BEB7"/>
-  <w16cid:commentId w16cid:paraId="584B23EA" w16cid:durableId="281A29E0"/>
-  <w16cid:commentId w16cid:paraId="64BF20DD" w16cid:durableId="2820BE3E"/>
+<w16cid:commentsIds xmlns:wpc="http://schemas.microsoft.com/office/word/2010/wordprocessingCanvas" xmlns:cx="http://schemas.microsoft.com/office/drawing/2014/chartex" xmlns:cx1="http://schemas.microsoft.com/office/drawing/2015/9/8/chartex" xmlns:cx2="http://schemas.microsoft.com/office/drawing/2015/10/21/chartex" xmlns:cx3="http://schemas.microsoft.com/office/drawing/2016/5/9/chartex" xmlns:cx4="http://schemas.microsoft.com/office/drawing/2016/5/10/chartex" xmlns:cx5="http://schemas.microsoft.com/office/drawing/2016/5/11/chartex" xmlns:cx6="http://schemas.microsoft.com/office/drawing/2016/5/12/chartex" xmlns:cx7="http://schemas.microsoft.com/office/drawing/2016/5/13/chartex" xmlns:cx8="http://schemas.microsoft.com/office/drawing/2016/5/14/chartex" xmlns:mc="http://schemas.openxmlformats.org/markup-compatibility/2006" xmlns:aink="http://schemas.microsoft.com/office/drawing/2016/ink" xmlns:am3d="http://schemas.microsoft.com/office/drawing/2017/model3d" xmlns:o="urn:schemas-microsoft-com:office:office" xmlns:oel="http://schemas.microsoft.com/office/2019/extlst" xmlns:r="http://schemas.openxmlformats.org/officeDocument/2006/relationships" xmlns:m="http://schemas.openxmlformats.org/officeDocument/2006/math" xmlns:v="urn:schemas-microsoft-com:vml" xmlns:wp14="http://schemas.microsoft.com/office/word/2010/wordprocessingDrawing" xmlns:wp="http://schemas.openxmlformats.org/drawingml/2006/wordprocessingDrawing" xmlns:w10="urn:schemas-microsoft-com:office:word" xmlns:w="http://schemas.openxmlformats.org/wordprocessingml/2006/main" xmlns:w14="http://schemas.microsoft.com/office/word/2010/wordml" xmlns:w15="http://schemas.microsoft.com/office/word/2012/wordml" xmlns:w16cex="http://schemas.microsoft.com/office/word/2018/wordml/cex" xmlns:w16cid="http://schemas.microsoft.com/office/word/2016/wordml/cid" xmlns:w16="http://schemas.microsoft.com/office/word/2018/wordml" xmlns:w16sdtdh="http://schemas.microsoft.com/office/word/2020/wordml/sdtdatahash" xmlns:w16se="http://schemas.microsoft.com/office/word/2015/wordml/symex" xmlns:wpg="http://schemas.microsoft.com/office/word/2010/wordprocessingGroup" xmlns:wpi="http://schemas.microsoft.com/office/word/2010/wordprocessingInk" xmlns:wne="http://schemas.microsoft.com/office/word/2006/wordml" xmlns:wps="http://schemas.microsoft.com/office/word/2010/wordprocessingShape" mc:Ignorable="w14 w15 w16se w16cid w16 w16cex w16sdtdh wp14">
   <w16cid:commentId w16cid:paraId="49BBF490" w16cid:durableId="281A2BC4"/>
   <w16cid:commentId w16cid:paraId="47B6FBAE" w16cid:durableId="2820BE44"/>
 </w16cid:commentsIds>
 </file>
 
 <file path=word/numbering.xml><?xml version="1.0" encoding="utf-8"?>
-<w:numbering xmlns:wpc="http://schemas.microsoft.com/office/word/2010/wordprocessingCanvas" xmlns:cx="http://schemas.microsoft.com/office/drawing/2014/chartex" xmlns:cx1="http://schemas.microsoft.com/office/drawing/2015/9/8/chartex" xmlns:cx2="http://schemas.microsoft.com/office/drawing/2015/10/21/chartex" xmlns:cx3="http://schemas.microsoft.com/office/drawing/2016/5/9/chartex" xmlns:cx4="http://schemas.microsoft.com/office/drawing/2016/5/10/chartex" xmlns:cx5="http://schemas.microsoft.com/office/drawing/2016/5/11/chartex" xmlns:cx6="http://schemas.microsoft.com/office/drawing/2016/5/12/chartex" xmlns:cx7="http://schemas.microsoft.com/office/drawing/2016/5/13/chartex" xmlns:cx8="http://schemas.microsoft.com/office/drawing/2016/5/14/chartex" xmlns:mc="http://schemas.openxmlformats.org/markup-compatibility/2006" xmlns:aink="http://schemas.microsoft.com/office/drawing/2016/ink" xmlns:am3d="http://schemas.microsoft.com/office/drawing/2017/model3d" xmlns:o="urn:schemas-microsoft-com:office:office" xmlns:r="http://schemas.openxmlformats.org/officeDocument/2006/relationships" xmlns:m="http://schemas.openxmlformats.org/officeDocument/2006/math" xmlns:v="urn:schemas-microsoft-com:vml" xmlns:wp14="http://schemas.microsoft.com/office/word/2010/wordprocessingDrawing" xmlns:wp="http://schemas.openxmlformats.org/drawingml/2006/wordprocessingDrawing" xmlns:w10="urn:schemas-microsoft-com:office:word" xmlns:w="http://schemas.openxmlformats.org/wordprocessingml/2006/main" xmlns:w14="http://schemas.microsoft.com/office/word/2010/wordml" xmlns:w15="http://schemas.microsoft.com/office/word/2012/wordml" xmlns:w16cid="http://schemas.microsoft.com/office/word/2016/wordml/cid" xmlns:w16se="http://schemas.microsoft.com/office/word/2015/wordml/symex" xmlns:wpg="http://schemas.microsoft.com/office/word/2010/wordprocessingGroup" xmlns:wpi="http://schemas.microsoft.com/office/word/2010/wordprocessingInk" xmlns:wne="http://schemas.microsoft.com/office/word/2006/wordml" xmlns:wps="http://schemas.microsoft.com/office/word/2010/wordprocessingShape" mc:Ignorable="w14 w15 w16se w16cid wp14">
+<w:numbering xmlns:wpc="http://schemas.microsoft.com/office/word/2010/wordprocessingCanvas" xmlns:cx="http://schemas.microsoft.com/office/drawing/2014/chartex" xmlns:cx1="http://schemas.microsoft.com/office/drawing/2015/9/8/chartex" xmlns:cx2="http://schemas.microsoft.com/office/drawing/2015/10/21/chartex" xmlns:cx3="http://schemas.microsoft.com/office/drawing/2016/5/9/chartex" xmlns:cx4="http://schemas.microsoft.com/office/drawing/2016/5/10/chartex" xmlns:cx5="http://schemas.microsoft.com/office/drawing/2016/5/11/chartex" xmlns:cx6="http://schemas.microsoft.com/office/drawing/2016/5/12/chartex" xmlns:cx7="http://schemas.microsoft.com/office/drawing/2016/5/13/chartex" xmlns:cx8="http://schemas.microsoft.com/office/drawing/2016/5/14/chartex" xmlns:mc="http://schemas.openxmlformats.org/markup-compatibility/2006" xmlns:aink="http://schemas.microsoft.com/office/drawing/2016/ink" xmlns:am3d="http://schemas.microsoft.com/office/drawing/2017/model3d" xmlns:o="urn:schemas-microsoft-com:office:office" xmlns:oel="http://schemas.microsoft.com/office/2019/extlst" xmlns:r="http://schemas.openxmlformats.org/officeDocument/2006/relationships" xmlns:m="http://schemas.openxmlformats.org/officeDocument/2006/math" xmlns:v="urn:schemas-microsoft-com:vml" xmlns:wp14="http://schemas.microsoft.com/office/word/2010/wordprocessingDrawing" xmlns:wp="http://schemas.openxmlformats.org/drawingml/2006/wordprocessingDrawing" xmlns:w10="urn:schemas-microsoft-com:office:word" xmlns:w="http://schemas.openxmlformats.org/wordprocessingml/2006/main" xmlns:w14="http://schemas.microsoft.com/office/word/2010/wordml" xmlns:w15="http://schemas.microsoft.com/office/word/2012/wordml" xmlns:w16cex="http://schemas.microsoft.com/office/word/2018/wordml/cex" xmlns:w16cid="http://schemas.microsoft.com/office/word/2016/wordml/cid" xmlns:w16="http://schemas.microsoft.com/office/word/2018/wordml" xmlns:w16sdtdh="http://schemas.microsoft.com/office/word/2020/wordml/sdtdatahash" xmlns:w16se="http://schemas.microsoft.com/office/word/2015/wordml/symex" xmlns:wpg="http://schemas.microsoft.com/office/word/2010/wordprocessingGroup" xmlns:wpi="http://schemas.microsoft.com/office/word/2010/wordprocessingInk" xmlns:wne="http://schemas.microsoft.com/office/word/2006/wordml" xmlns:wps="http://schemas.microsoft.com/office/word/2010/wordprocessingShape" mc:Ignorable="w14 w15 w16se w16cid w16 w16cex w16sdtdh wp14">
   <w:abstractNum w:abstractNumId="0" w15:restartNumberingAfterBreak="0">
     <w:nsid w:val="01984927"/>
     <w:multiLevelType w:val="multilevel"/>
@@ -5347,94 +5725,94 @@
       </w:rPr>
     </w:lvl>
   </w:abstractNum>
-  <w:num w:numId="1">
+  <w:num w:numId="1" w16cid:durableId="1259100353">
     <w:abstractNumId w:val="6"/>
   </w:num>
-  <w:num w:numId="2">
+  <w:num w:numId="2" w16cid:durableId="476265862">
     <w:abstractNumId w:val="15"/>
   </w:num>
-  <w:num w:numId="3">
+  <w:num w:numId="3" w16cid:durableId="1964312327">
     <w:abstractNumId w:val="22"/>
   </w:num>
-  <w:num w:numId="4">
+  <w:num w:numId="4" w16cid:durableId="705374741">
     <w:abstractNumId w:val="21"/>
   </w:num>
-  <w:num w:numId="5">
+  <w:num w:numId="5" w16cid:durableId="929630306">
     <w:abstractNumId w:val="9"/>
   </w:num>
-  <w:num w:numId="6">
+  <w:num w:numId="6" w16cid:durableId="272321425">
     <w:abstractNumId w:val="18"/>
   </w:num>
-  <w:num w:numId="7">
+  <w:num w:numId="7" w16cid:durableId="843397896">
     <w:abstractNumId w:val="10"/>
   </w:num>
-  <w:num w:numId="8">
+  <w:num w:numId="8" w16cid:durableId="1660764160">
     <w:abstractNumId w:val="0"/>
   </w:num>
-  <w:num w:numId="9">
+  <w:num w:numId="9" w16cid:durableId="2139294264">
     <w:abstractNumId w:val="4"/>
   </w:num>
-  <w:num w:numId="10">
+  <w:num w:numId="10" w16cid:durableId="729697080">
     <w:abstractNumId w:val="7"/>
   </w:num>
-  <w:num w:numId="11">
+  <w:num w:numId="11" w16cid:durableId="1692991994">
     <w:abstractNumId w:val="16"/>
   </w:num>
-  <w:num w:numId="12">
+  <w:num w:numId="12" w16cid:durableId="1994024040">
     <w:abstractNumId w:val="20"/>
   </w:num>
-  <w:num w:numId="13">
+  <w:num w:numId="13" w16cid:durableId="1934319977">
     <w:abstractNumId w:val="14"/>
   </w:num>
-  <w:num w:numId="14">
+  <w:num w:numId="14" w16cid:durableId="1608922712">
     <w:abstractNumId w:val="3"/>
   </w:num>
-  <w:num w:numId="15">
+  <w:num w:numId="15" w16cid:durableId="2016490101">
     <w:abstractNumId w:val="17"/>
   </w:num>
-  <w:num w:numId="16">
+  <w:num w:numId="16" w16cid:durableId="1498809448">
     <w:abstractNumId w:val="11"/>
   </w:num>
-  <w:num w:numId="17">
+  <w:num w:numId="17" w16cid:durableId="2021883690">
     <w:abstractNumId w:val="1"/>
   </w:num>
-  <w:num w:numId="18">
+  <w:num w:numId="18" w16cid:durableId="538904961">
     <w:abstractNumId w:val="19"/>
   </w:num>
-  <w:num w:numId="19">
+  <w:num w:numId="19" w16cid:durableId="2129620798">
     <w:abstractNumId w:val="12"/>
   </w:num>
-  <w:num w:numId="20">
+  <w:num w:numId="20" w16cid:durableId="1135758792">
     <w:abstractNumId w:val="8"/>
   </w:num>
-  <w:num w:numId="21">
+  <w:num w:numId="21" w16cid:durableId="1913198246">
     <w:abstractNumId w:val="2"/>
   </w:num>
-  <w:num w:numId="22">
+  <w:num w:numId="22" w16cid:durableId="641621741">
     <w:abstractNumId w:val="5"/>
   </w:num>
-  <w:num w:numId="23">
+  <w:num w:numId="23" w16cid:durableId="1046023140">
     <w:abstractNumId w:val="13"/>
   </w:num>
 </w:numbering>
 </file>
 
 <file path=word/people.xml><?xml version="1.0" encoding="utf-8"?>
-<w15:people xmlns:wpc="http://schemas.microsoft.com/office/word/2010/wordprocessingCanvas" xmlns:cx="http://schemas.microsoft.com/office/drawing/2014/chartex" xmlns:cx1="http://schemas.microsoft.com/office/drawing/2015/9/8/chartex" xmlns:cx2="http://schemas.microsoft.com/office/drawing/2015/10/21/chartex" xmlns:cx3="http://schemas.microsoft.com/office/drawing/2016/5/9/chartex" xmlns:cx4="http://schemas.microsoft.com/office/drawing/2016/5/10/chartex" xmlns:cx5="http://schemas.microsoft.com/office/drawing/2016/5/11/chartex" xmlns:cx6="http://schemas.microsoft.com/office/drawing/2016/5/12/chartex" xmlns:cx7="http://schemas.microsoft.com/office/drawing/2016/5/13/chartex" xmlns:cx8="http://schemas.microsoft.com/office/drawing/2016/5/14/chartex" xmlns:mc="http://schemas.openxmlformats.org/markup-compatibility/2006" xmlns:aink="http://schemas.microsoft.com/office/drawing/2016/ink" xmlns:am3d="http://schemas.microsoft.com/office/drawing/2017/model3d" xmlns:o="urn:schemas-microsoft-com:office:office" xmlns:r="http://schemas.openxmlformats.org/officeDocument/2006/relationships" xmlns:m="http://schemas.openxmlformats.org/officeDocument/2006/math" xmlns:v="urn:schemas-microsoft-com:vml" xmlns:wp14="http://schemas.microsoft.com/office/word/2010/wordprocessingDrawing" xmlns:wp="http://schemas.openxmlformats.org/drawingml/2006/wordprocessingDrawing" xmlns:w10="urn:schemas-microsoft-com:office:word" xmlns:w="http://schemas.openxmlformats.org/wordprocessingml/2006/main" xmlns:w14="http://schemas.microsoft.com/office/word/2010/wordml" xmlns:w15="http://schemas.microsoft.com/office/word/2012/wordml" xmlns:w16cid="http://schemas.microsoft.com/office/word/2016/wordml/cid" xmlns:w16se="http://schemas.microsoft.com/office/word/2015/wordml/symex" xmlns:wpg="http://schemas.microsoft.com/office/word/2010/wordprocessingGroup" xmlns:wpi="http://schemas.microsoft.com/office/word/2010/wordprocessingInk" xmlns:wne="http://schemas.microsoft.com/office/word/2006/wordml" xmlns:wps="http://schemas.microsoft.com/office/word/2010/wordprocessingShape" mc:Ignorable="w14 w15 w16se w16cid wp14">
-  <w15:person w15:author="Chris Dunsby">
+<w15:people xmlns:wpc="http://schemas.microsoft.com/office/word/2010/wordprocessingCanvas" xmlns:cx="http://schemas.microsoft.com/office/drawing/2014/chartex" xmlns:cx1="http://schemas.microsoft.com/office/drawing/2015/9/8/chartex" xmlns:cx2="http://schemas.microsoft.com/office/drawing/2015/10/21/chartex" xmlns:cx3="http://schemas.microsoft.com/office/drawing/2016/5/9/chartex" xmlns:cx4="http://schemas.microsoft.com/office/drawing/2016/5/10/chartex" xmlns:cx5="http://schemas.microsoft.com/office/drawing/2016/5/11/chartex" xmlns:cx6="http://schemas.microsoft.com/office/drawing/2016/5/12/chartex" xmlns:cx7="http://schemas.microsoft.com/office/drawing/2016/5/13/chartex" xmlns:cx8="http://schemas.microsoft.com/office/drawing/2016/5/14/chartex" xmlns:mc="http://schemas.openxmlformats.org/markup-compatibility/2006" xmlns:aink="http://schemas.microsoft.com/office/drawing/2016/ink" xmlns:am3d="http://schemas.microsoft.com/office/drawing/2017/model3d" xmlns:o="urn:schemas-microsoft-com:office:office" xmlns:oel="http://schemas.microsoft.com/office/2019/extlst" xmlns:r="http://schemas.openxmlformats.org/officeDocument/2006/relationships" xmlns:m="http://schemas.openxmlformats.org/officeDocument/2006/math" xmlns:v="urn:schemas-microsoft-com:vml" xmlns:wp14="http://schemas.microsoft.com/office/word/2010/wordprocessingDrawing" xmlns:wp="http://schemas.openxmlformats.org/drawingml/2006/wordprocessingDrawing" xmlns:w10="urn:schemas-microsoft-com:office:word" xmlns:w="http://schemas.openxmlformats.org/wordprocessingml/2006/main" xmlns:w14="http://schemas.microsoft.com/office/word/2010/wordml" xmlns:w15="http://schemas.microsoft.com/office/word/2012/wordml" xmlns:w16cex="http://schemas.microsoft.com/office/word/2018/wordml/cex" xmlns:w16cid="http://schemas.microsoft.com/office/word/2016/wordml/cid" xmlns:w16="http://schemas.microsoft.com/office/word/2018/wordml" xmlns:w16sdtdh="http://schemas.microsoft.com/office/word/2020/wordml/sdtdatahash" xmlns:w16se="http://schemas.microsoft.com/office/word/2015/wordml/symex" xmlns:wpg="http://schemas.microsoft.com/office/word/2010/wordprocessingGroup" xmlns:wpi="http://schemas.microsoft.com/office/word/2010/wordprocessingInk" xmlns:wne="http://schemas.microsoft.com/office/word/2006/wordml" xmlns:wps="http://schemas.microsoft.com/office/word/2010/wordprocessingShape" mc:Ignorable="w14 w15 w16se w16cid w16 w16cex w16sdtdh wp14">
+  <w15:person w15:author="Dunsby, Christopher W">
     <w15:presenceInfo w15:providerId="AD" w15:userId="S::cwd@ic.ac.uk::7d230c85-f939-436d-a3a6-37621e78bc96"/>
   </w15:person>
   <w15:person w15:author="Sparks, Hugh D">
     <w15:presenceInfo w15:providerId="AD" w15:userId="S::hs5110@ic.ac.uk::c2dbdba6-3c9d-4e18-982d-830239637aca"/>
   </w15:person>
-  <w15:person w15:author="Dunsby, Christopher W">
+  <w15:person w15:author="Chris Dunsby">
     <w15:presenceInfo w15:providerId="AD" w15:userId="S::cwd@ic.ac.uk::7d230c85-f939-436d-a3a6-37621e78bc96"/>
   </w15:person>
 </w15:people>
 </file>
 
 <file path=word/styles.xml><?xml version="1.0" encoding="utf-8"?>
-<w:styles xmlns:mc="http://schemas.openxmlformats.org/markup-compatibility/2006" xmlns:r="http://schemas.openxmlformats.org/officeDocument/2006/relationships" xmlns:w="http://schemas.openxmlformats.org/wordprocessingml/2006/main" xmlns:w14="http://schemas.microsoft.com/office/word/2010/wordml" xmlns:w15="http://schemas.microsoft.com/office/word/2012/wordml" xmlns:w16cid="http://schemas.microsoft.com/office/word/2016/wordml/cid" xmlns:w16se="http://schemas.microsoft.com/office/word/2015/wordml/symex" mc:Ignorable="w14 w15 w16se w16cid">
+<w:styles xmlns:mc="http://schemas.openxmlformats.org/markup-compatibility/2006" xmlns:r="http://schemas.openxmlformats.org/officeDocument/2006/relationships" xmlns:w="http://schemas.openxmlformats.org/wordprocessingml/2006/main" xmlns:w14="http://schemas.microsoft.com/office/word/2010/wordml" xmlns:w15="http://schemas.microsoft.com/office/word/2012/wordml" xmlns:w16cex="http://schemas.microsoft.com/office/word/2018/wordml/cex" xmlns:w16cid="http://schemas.microsoft.com/office/word/2016/wordml/cid" xmlns:w16="http://schemas.microsoft.com/office/word/2018/wordml" xmlns:w16sdtdh="http://schemas.microsoft.com/office/word/2020/wordml/sdtdatahash" xmlns:w16se="http://schemas.microsoft.com/office/word/2015/wordml/symex" mc:Ignorable="w14 w15 w16se w16cid w16 w16cex w16sdtdh">
   <w:docDefaults>
     <w:rPrDefault>
       <w:rPr>
@@ -6168,6 +6546,16 @@
       <w:szCs w:val="18"/>
     </w:rPr>
   </w:style>
+  <w:style w:type="paragraph" w:styleId="Revision">
+    <w:name w:val="Revision"/>
+    <w:hidden/>
+    <w:uiPriority w:val="99"/>
+    <w:semiHidden/>
+    <w:rsid w:val="00990891"/>
+    <w:pPr>
+      <w:spacing w:after="0" w:line="240" w:lineRule="auto"/>
+    </w:pPr>
+  </w:style>
 </w:styles>
 </file>
 

</xml_diff>

<commit_message>
Hugh response to Chris feedback
</commit_message>
<xml_diff>
--- a/Nikon_acquisition_software_guides/Acquisition_JOBS_script.docx
+++ b/Nikon_acquisition_software_guides/Acquisition_JOBS_script.docx
@@ -1,6 +1,6 @@
 
 <file path=word/document.xml><?xml version="1.0" encoding="utf-8"?>
-<w:document xmlns:wpc="http://schemas.microsoft.com/office/word/2010/wordprocessingCanvas" xmlns:cx="http://schemas.microsoft.com/office/drawing/2014/chartex" xmlns:cx1="http://schemas.microsoft.com/office/drawing/2015/9/8/chartex" xmlns:cx2="http://schemas.microsoft.com/office/drawing/2015/10/21/chartex" xmlns:cx3="http://schemas.microsoft.com/office/drawing/2016/5/9/chartex" xmlns:cx4="http://schemas.microsoft.com/office/drawing/2016/5/10/chartex" xmlns:cx5="http://schemas.microsoft.com/office/drawing/2016/5/11/chartex" xmlns:cx6="http://schemas.microsoft.com/office/drawing/2016/5/12/chartex" xmlns:cx7="http://schemas.microsoft.com/office/drawing/2016/5/13/chartex" xmlns:cx8="http://schemas.microsoft.com/office/drawing/2016/5/14/chartex" xmlns:mc="http://schemas.openxmlformats.org/markup-compatibility/2006" xmlns:aink="http://schemas.microsoft.com/office/drawing/2016/ink" xmlns:am3d="http://schemas.microsoft.com/office/drawing/2017/model3d" xmlns:o="urn:schemas-microsoft-com:office:office" xmlns:oel="http://schemas.microsoft.com/office/2019/extlst" xmlns:r="http://schemas.openxmlformats.org/officeDocument/2006/relationships" xmlns:m="http://schemas.openxmlformats.org/officeDocument/2006/math" xmlns:v="urn:schemas-microsoft-com:vml" xmlns:wp14="http://schemas.microsoft.com/office/word/2010/wordprocessingDrawing" xmlns:wp="http://schemas.openxmlformats.org/drawingml/2006/wordprocessingDrawing" xmlns:w10="urn:schemas-microsoft-com:office:word" xmlns:w="http://schemas.openxmlformats.org/wordprocessingml/2006/main" xmlns:w14="http://schemas.microsoft.com/office/word/2010/wordml" xmlns:w15="http://schemas.microsoft.com/office/word/2012/wordml" xmlns:w16cex="http://schemas.microsoft.com/office/word/2018/wordml/cex" xmlns:w16cid="http://schemas.microsoft.com/office/word/2016/wordml/cid" xmlns:w16="http://schemas.microsoft.com/office/word/2018/wordml" xmlns:w16sdtdh="http://schemas.microsoft.com/office/word/2020/wordml/sdtdatahash" xmlns:w16se="http://schemas.microsoft.com/office/word/2015/wordml/symex" xmlns:wpg="http://schemas.microsoft.com/office/word/2010/wordprocessingGroup" xmlns:wpi="http://schemas.microsoft.com/office/word/2010/wordprocessingInk" xmlns:wne="http://schemas.microsoft.com/office/word/2006/wordml" xmlns:wps="http://schemas.microsoft.com/office/word/2010/wordprocessingShape" mc:Ignorable="w14 w15 w16se w16cid w16 w16cex w16sdtdh wp14">
+<w:document xmlns:wpc="http://schemas.microsoft.com/office/word/2010/wordprocessingCanvas" xmlns:cx="http://schemas.microsoft.com/office/drawing/2014/chartex" xmlns:cx1="http://schemas.microsoft.com/office/drawing/2015/9/8/chartex" xmlns:cx2="http://schemas.microsoft.com/office/drawing/2015/10/21/chartex" xmlns:cx3="http://schemas.microsoft.com/office/drawing/2016/5/9/chartex" xmlns:cx4="http://schemas.microsoft.com/office/drawing/2016/5/10/chartex" xmlns:cx5="http://schemas.microsoft.com/office/drawing/2016/5/11/chartex" xmlns:cx6="http://schemas.microsoft.com/office/drawing/2016/5/12/chartex" xmlns:cx7="http://schemas.microsoft.com/office/drawing/2016/5/13/chartex" xmlns:cx8="http://schemas.microsoft.com/office/drawing/2016/5/14/chartex" xmlns:mc="http://schemas.openxmlformats.org/markup-compatibility/2006" xmlns:aink="http://schemas.microsoft.com/office/drawing/2016/ink" xmlns:am3d="http://schemas.microsoft.com/office/drawing/2017/model3d" xmlns:o="urn:schemas-microsoft-com:office:office" xmlns:r="http://schemas.openxmlformats.org/officeDocument/2006/relationships" xmlns:m="http://schemas.openxmlformats.org/officeDocument/2006/math" xmlns:v="urn:schemas-microsoft-com:vml" xmlns:wp14="http://schemas.microsoft.com/office/word/2010/wordprocessingDrawing" xmlns:wp="http://schemas.openxmlformats.org/drawingml/2006/wordprocessingDrawing" xmlns:w10="urn:schemas-microsoft-com:office:word" xmlns:w="http://schemas.openxmlformats.org/wordprocessingml/2006/main" xmlns:w14="http://schemas.microsoft.com/office/word/2010/wordml" xmlns:w15="http://schemas.microsoft.com/office/word/2012/wordml" xmlns:w16cex="http://schemas.microsoft.com/office/word/2018/wordml/cex" xmlns:w16cid="http://schemas.microsoft.com/office/word/2016/wordml/cid" xmlns:w16="http://schemas.microsoft.com/office/word/2018/wordml" xmlns:w16sdtdh="http://schemas.microsoft.com/office/word/2020/wordml/sdtdatahash" xmlns:w16se="http://schemas.microsoft.com/office/word/2015/wordml/symex" xmlns:wpg="http://schemas.microsoft.com/office/word/2010/wordprocessingGroup" xmlns:wpi="http://schemas.microsoft.com/office/word/2010/wordprocessingInk" xmlns:wne="http://schemas.microsoft.com/office/word/2006/wordml" xmlns:wps="http://schemas.microsoft.com/office/word/2010/wordprocessingShape" mc:Ignorable="w14 w15 w16se w16cid w16 w16cex w16sdtdh wp14">
   <w:body>
     <w:p>
       <w:pPr>
@@ -10,13 +10,8 @@
       <w:r>
         <w:t xml:space="preserve">User guide – </w:t>
       </w:r>
-      <w:proofErr w:type="spellStart"/>
-      <w:r>
-        <w:t>dOPM</w:t>
-      </w:r>
-      <w:proofErr w:type="spellEnd"/>
-      <w:r>
-        <w:t xml:space="preserve"> </w:t>
+      <w:r>
+        <w:t xml:space="preserve">dOPM </w:t>
       </w:r>
       <w:r>
         <w:t>Acquisition JOBS script</w:t>
@@ -126,36 +121,31 @@
       <w:r>
         <w:t xml:space="preserve">The </w:t>
       </w:r>
-      <w:proofErr w:type="spellStart"/>
-      <w:r>
-        <w:t>dOPM</w:t>
-      </w:r>
-      <w:proofErr w:type="spellEnd"/>
+      <w:r>
+        <w:t xml:space="preserve">dOPM </w:t>
+      </w:r>
+      <w:r>
+        <w:t xml:space="preserve">Acquisition JOBS </w:t>
+      </w:r>
+      <w:r>
+        <w:t xml:space="preserve">script makes use of </w:t>
+      </w:r>
+      <w:r>
+        <w:t xml:space="preserve">the </w:t>
+      </w:r>
+      <w:r>
+        <w:t xml:space="preserve">z-piezo </w:t>
+      </w:r>
+      <w:r>
+        <w:t xml:space="preserve">logical </w:t>
+      </w:r>
+      <w:r>
+        <w:t>device</w:t>
+      </w:r>
       <w:r>
         <w:t xml:space="preserve"> </w:t>
       </w:r>
       <w:r>
-        <w:t xml:space="preserve">Acquisition JOBS </w:t>
-      </w:r>
-      <w:r>
-        <w:t xml:space="preserve">script makes use of </w:t>
-      </w:r>
-      <w:r>
-        <w:t xml:space="preserve">the </w:t>
-      </w:r>
-      <w:r>
-        <w:t xml:space="preserve">z-piezo </w:t>
-      </w:r>
-      <w:r>
-        <w:t xml:space="preserve">logical </w:t>
-      </w:r>
-      <w:r>
-        <w:t>device</w:t>
-      </w:r>
-      <w:r>
-        <w:t xml:space="preserve"> </w:t>
-      </w:r>
-      <w:r>
         <w:t>with</w:t>
       </w:r>
       <w:r>
@@ -168,15 +158,7 @@
         <w:t xml:space="preserve">lements </w:t>
       </w:r>
       <w:r>
-        <w:t xml:space="preserve">to control the position of the </w:t>
-      </w:r>
-      <w:proofErr w:type="spellStart"/>
-      <w:r>
-        <w:t>dOPM</w:t>
-      </w:r>
-      <w:proofErr w:type="spellEnd"/>
-      <w:r>
-        <w:t xml:space="preserve"> scanning mirrors. The z-piezo </w:t>
+        <w:t xml:space="preserve">to control the position of the dOPM scanning mirrors. The z-piezo </w:t>
       </w:r>
       <w:r>
         <w:t xml:space="preserve">logical device </w:t>
@@ -333,23 +315,7 @@
           <w:b/>
           <w:bCs/>
         </w:rPr>
-        <w:t xml:space="preserve"> </w:t>
-      </w:r>
-      <w:proofErr w:type="spellStart"/>
-      <w:r>
-        <w:rPr>
-          <w:b/>
-          <w:bCs/>
-        </w:rPr>
-        <w:t>dOPM</w:t>
-      </w:r>
-      <w:proofErr w:type="spellEnd"/>
-      <w:r>
-        <w:rPr>
-          <w:b/>
-          <w:bCs/>
-        </w:rPr>
-        <w:t xml:space="preserve"> </w:t>
+        <w:t xml:space="preserve"> dOPM </w:t>
       </w:r>
       <w:r>
         <w:rPr>
@@ -425,23 +391,7 @@
           <w:b/>
           <w:bCs/>
         </w:rPr>
-        <w:t>non-</w:t>
-      </w:r>
-      <w:proofErr w:type="spellStart"/>
-      <w:r>
-        <w:rPr>
-          <w:b/>
-          <w:bCs/>
-        </w:rPr>
-        <w:t>dOPM</w:t>
-      </w:r>
-      <w:proofErr w:type="spellEnd"/>
-      <w:r>
-        <w:rPr>
-          <w:b/>
-          <w:bCs/>
-        </w:rPr>
-        <w:t xml:space="preserve"> </w:t>
+        <w:t xml:space="preserve">non-dOPM </w:t>
       </w:r>
       <w:r>
         <w:rPr>
@@ -677,19 +627,11 @@
         </w:rPr>
         <w:t xml:space="preserve">Run </w:t>
       </w:r>
-      <w:proofErr w:type="spellStart"/>
       <w:r>
         <w:rPr>
           <w:rStyle w:val="Heading1Char"/>
         </w:rPr>
-        <w:t>dOPM</w:t>
-      </w:r>
-      <w:proofErr w:type="spellEnd"/>
-      <w:r>
-        <w:rPr>
-          <w:rStyle w:val="Heading1Char"/>
-        </w:rPr>
-        <w:t xml:space="preserve"> </w:t>
+        <w:t xml:space="preserve">dOPM </w:t>
       </w:r>
       <w:r>
         <w:rPr>
@@ -834,21 +776,7 @@
         <w:rPr>
           <w:rStyle w:val="Heading1Char"/>
         </w:rPr>
-        <w:t xml:space="preserve">efine </w:t>
-      </w:r>
-      <w:proofErr w:type="spellStart"/>
-      <w:r>
-        <w:rPr>
-          <w:rStyle w:val="Heading1Char"/>
-        </w:rPr>
-        <w:t>dOPM</w:t>
-      </w:r>
-      <w:proofErr w:type="spellEnd"/>
-      <w:r>
-        <w:rPr>
-          <w:rStyle w:val="Heading1Char"/>
-        </w:rPr>
-        <w:t xml:space="preserve"> view 1&amp;2 refocus offsets</w:t>
+        <w:t>efine dOPM view 1&amp;2 refocus offsets</w:t>
       </w:r>
       <w:r>
         <w:rPr>
@@ -922,13 +850,8 @@
         <w:t>-</w:t>
       </w:r>
       <w:r>
-        <w:t xml:space="preserve">refocus offset values for </w:t>
-      </w:r>
-      <w:proofErr w:type="spellStart"/>
-      <w:r>
-        <w:t>dOPM</w:t>
-      </w:r>
-      <w:proofErr w:type="spellEnd"/>
+        <w:t>refocus offset values for dOPM</w:t>
+      </w:r>
       <w:r>
         <w:t>.</w:t>
       </w:r>
@@ -1512,21 +1435,7 @@
         <w:rPr>
           <w:rStyle w:val="Heading1Char"/>
         </w:rPr>
-        <w:t xml:space="preserve">Define </w:t>
-      </w:r>
-      <w:proofErr w:type="spellStart"/>
-      <w:r>
-        <w:rPr>
-          <w:rStyle w:val="Heading1Char"/>
-        </w:rPr>
-        <w:t>dOPM</w:t>
-      </w:r>
-      <w:proofErr w:type="spellEnd"/>
-      <w:r>
-        <w:rPr>
-          <w:rStyle w:val="Heading1Char"/>
-        </w:rPr>
-        <w:t xml:space="preserve"> volume acquisition – spectral channels</w:t>
+        <w:t>Define dOPM volume acquisition – spectral channels</w:t>
       </w:r>
       <w:r>
         <w:t xml:space="preserve"> </w:t>
@@ -1594,15 +1503,7 @@
         </w:numPr>
       </w:pPr>
       <w:r>
-        <w:t xml:space="preserve">Setup the </w:t>
-      </w:r>
-      <w:proofErr w:type="spellStart"/>
-      <w:r>
-        <w:t>dOPM</w:t>
-      </w:r>
-      <w:proofErr w:type="spellEnd"/>
-      <w:r>
-        <w:t xml:space="preserve"> ND acquisition parameters </w:t>
+        <w:t xml:space="preserve">Setup the dOPM ND acquisition parameters </w:t>
       </w:r>
       <w:r>
         <w:t>using the</w:t>
@@ -1638,15 +1539,7 @@
         <w:t xml:space="preserve">Select </w:t>
       </w:r>
       <w:r>
-        <w:t xml:space="preserve">suitable </w:t>
-      </w:r>
-      <w:proofErr w:type="spellStart"/>
-      <w:r>
-        <w:t>dOPM</w:t>
-      </w:r>
-      <w:proofErr w:type="spellEnd"/>
-      <w:r>
-        <w:t xml:space="preserve"> optical configurations</w:t>
+        <w:t>suitable dOPM optical configurations</w:t>
       </w:r>
       <w:r>
         <w:t>.</w:t>
@@ -1758,15 +1651,7 @@
       </w:pPr>
       <w:r>
         <w:lastRenderedPageBreak/>
-        <w:t xml:space="preserve">Define </w:t>
-      </w:r>
-      <w:proofErr w:type="spellStart"/>
-      <w:r>
-        <w:t>dOPM</w:t>
-      </w:r>
-      <w:proofErr w:type="spellEnd"/>
-      <w:r>
-        <w:t xml:space="preserve"> volume acquisition - z-scan settings </w:t>
+        <w:t xml:space="preserve">Define dOPM volume acquisition - z-scan settings </w:t>
       </w:r>
     </w:p>
     <w:p>
@@ -1836,15 +1721,7 @@
         <w:t>S</w:t>
       </w:r>
       <w:r>
-        <w:t xml:space="preserve">etup the </w:t>
-      </w:r>
-      <w:proofErr w:type="spellStart"/>
-      <w:r>
-        <w:t>dOPM</w:t>
-      </w:r>
-      <w:proofErr w:type="spellEnd"/>
-      <w:r>
-        <w:t xml:space="preserve"> ND acquisition parameters </w:t>
+        <w:t xml:space="preserve">etup the dOPM ND acquisition parameters </w:t>
       </w:r>
       <w:r>
         <w:t>using the ‘</w:t>
@@ -1917,10 +1794,7 @@
       </w:del>
       <w:ins w:id="7" w:author="Dunsby, Christopher W" w:date="2023-05-31T13:42:00Z">
         <w:r>
-          <w:t>check</w:t>
-        </w:r>
-        <w:r>
-          <w:t xml:space="preserve"> </w:t>
+          <w:t xml:space="preserve">check </w:t>
         </w:r>
       </w:ins>
       <w:r>
@@ -2036,15 +1910,7 @@
         <w:t>NIDAQ piezo is software timed</w:t>
       </w:r>
       <w:r>
-        <w:t xml:space="preserve">. Provided that there is sufficient time for the </w:t>
-      </w:r>
-      <w:proofErr w:type="spellStart"/>
-      <w:r>
-        <w:t>dOPM</w:t>
-      </w:r>
-      <w:proofErr w:type="spellEnd"/>
-      <w:r>
-        <w:t xml:space="preserve"> mirrors to settle </w:t>
+        <w:t xml:space="preserve">. Provided that there is sufficient time for the dOPM mirrors to settle </w:t>
       </w:r>
       <w:r>
         <w:t xml:space="preserve">and the camera exposure time is sufficiently long </w:t>
@@ -2052,13 +1918,8 @@
       <w:r>
         <w:t xml:space="preserve">then there will be no movement of the </w:t>
       </w:r>
-      <w:proofErr w:type="spellStart"/>
-      <w:r>
-        <w:t>dOPM</w:t>
-      </w:r>
-      <w:proofErr w:type="spellEnd"/>
-      <w:r>
-        <w:t xml:space="preserve"> </w:t>
+      <w:r>
+        <w:t xml:space="preserve">dOPM </w:t>
       </w:r>
       <w:r>
         <w:t>mirrors during image acquisition</w:t>
@@ -2103,15 +1964,7 @@
         <w:t>riggered NIDAQ piezo is hardware timed</w:t>
       </w:r>
       <w:r>
-        <w:t xml:space="preserve">. In this mode the </w:t>
-      </w:r>
-      <w:proofErr w:type="spellStart"/>
-      <w:r>
-        <w:t>dOPM</w:t>
-      </w:r>
-      <w:proofErr w:type="spellEnd"/>
-      <w:r>
-        <w:t xml:space="preserve"> mirrors </w:t>
+        <w:t xml:space="preserve">. In this mode the dOPM mirrors </w:t>
       </w:r>
       <w:ins w:id="14" w:author="Sparks, Hugh D" w:date="2023-05-30T18:21:00Z">
         <w:r>
@@ -2329,9 +2182,19 @@
       </w:ins>
       <w:ins w:id="55" w:author="Sparks, Hugh D" w:date="2023-05-30T18:24:00Z">
         <w:r>
-          <w:t xml:space="preserve"> complicated </w:t>
-        </w:r>
-        <w:del w:id="56" w:author="Dunsby, Christopher W" w:date="2023-05-31T14:49:00Z">
+          <w:t xml:space="preserve"> </w:t>
+        </w:r>
+      </w:ins>
+      <w:ins w:id="56" w:author="Dvinskikh, Liuba" w:date="2023-05-31T17:07:00Z">
+        <w:r>
+          <w:t xml:space="preserve">is </w:t>
+        </w:r>
+      </w:ins>
+      <w:ins w:id="57" w:author="Sparks, Hugh D" w:date="2023-05-30T18:24:00Z">
+        <w:r>
+          <w:t xml:space="preserve">complicated </w:t>
+        </w:r>
+        <w:del w:id="58" w:author="Dunsby, Christopher W" w:date="2023-05-31T14:49:00Z">
           <w:r>
             <w:delText xml:space="preserve">and therefore not recommended </w:delText>
           </w:r>
@@ -2339,39 +2202,39 @@
         <w:r>
           <w:t xml:space="preserve">and needs to </w:t>
         </w:r>
-        <w:del w:id="57" w:author="Dunsby, Christopher W" w:date="2023-05-31T14:49:00Z">
+        <w:del w:id="59" w:author="Dunsby, Christopher W" w:date="2023-05-31T14:49:00Z">
           <w:r>
             <w:delText xml:space="preserve">be evaluated </w:delText>
           </w:r>
         </w:del>
       </w:ins>
-      <w:ins w:id="58" w:author="Dunsby, Christopher W" w:date="2023-05-31T14:49:00Z">
+      <w:ins w:id="60" w:author="Dunsby, Christopher W" w:date="2023-05-31T14:49:00Z">
         <w:r>
           <w:t xml:space="preserve">configured carefully </w:t>
         </w:r>
       </w:ins>
-      <w:ins w:id="59" w:author="Sparks, Hugh D" w:date="2023-05-30T18:25:00Z">
+      <w:ins w:id="61" w:author="Sparks, Hugh D" w:date="2023-05-30T18:25:00Z">
         <w:r>
           <w:lastRenderedPageBreak/>
           <w:t xml:space="preserve">for </w:t>
         </w:r>
-        <w:del w:id="60" w:author="Dunsby, Christopher W" w:date="2023-05-31T14:49:00Z">
+        <w:del w:id="62" w:author="Dunsby, Christopher W" w:date="2023-05-31T14:49:00Z">
           <w:r>
             <w:delText>different parameter values. The speed benefit is traded against motion blur</w:delText>
           </w:r>
         </w:del>
       </w:ins>
-      <w:ins w:id="61" w:author="Dunsby, Christopher W" w:date="2023-05-31T14:49:00Z">
+      <w:ins w:id="63" w:author="Dunsby, Christopher W" w:date="2023-05-31T14:49:00Z">
         <w:r>
           <w:t>a given situation</w:t>
         </w:r>
       </w:ins>
-      <w:ins w:id="62" w:author="Sparks, Hugh D" w:date="2023-05-30T18:25:00Z">
+      <w:ins w:id="64" w:author="Sparks, Hugh D" w:date="2023-05-30T18:25:00Z">
         <w:r>
           <w:t xml:space="preserve">. </w:t>
         </w:r>
       </w:ins>
-      <w:del w:id="63" w:author="Sparks, Hugh D" w:date="2023-05-30T18:21:00Z">
+      <w:del w:id="65" w:author="Sparks, Hugh D" w:date="2023-05-30T18:21:00Z">
         <w:r>
           <w:delText>move at a constant velocity during image acquisition. Therefore, t</w:delText>
         </w:r>
@@ -2427,12 +2290,12 @@
       <w:r>
         <w:t> </w:t>
       </w:r>
-      <w:ins w:id="64" w:author="Dunsby, Christopher W" w:date="2023-05-31T14:50:00Z">
+      <w:ins w:id="66" w:author="Dunsby, Christopher W" w:date="2023-05-31T14:50:00Z">
         <w:r>
           <w:t>U</w:t>
         </w:r>
       </w:ins>
-      <w:del w:id="65" w:author="Dunsby, Christopher W" w:date="2023-05-31T14:49:00Z">
+      <w:del w:id="67" w:author="Dunsby, Christopher W" w:date="2023-05-31T14:49:00Z">
         <w:r>
           <w:delText>u</w:delText>
         </w:r>
@@ -2443,7 +2306,7 @@
       <w:r>
         <w:t xml:space="preserve"> option 1 above if unsure.</w:t>
       </w:r>
-      <w:del w:id="66" w:author="Dunsby, Christopher W" w:date="2023-05-31T14:50:00Z">
+      <w:del w:id="68" w:author="Dunsby, Christopher W" w:date="2023-05-31T14:50:00Z">
         <w:r>
           <w:delText xml:space="preserve"> Choice depends on height of image in pixels, exposure time, z</w:delText>
         </w:r>
@@ -2699,16 +2562,57 @@
           <w:numId w:val="13"/>
         </w:numPr>
       </w:pPr>
-      <w:r>
-        <w:t xml:space="preserve">Imaging 8 </w:t>
-      </w:r>
       <w:proofErr w:type="spellStart"/>
+      <w:ins w:id="69" w:author="Dvinskikh, Liuba" w:date="2023-05-31T17:08:00Z">
+        <w:r>
+          <w:t>Fo</w:t>
+        </w:r>
+        <w:proofErr w:type="spellEnd"/>
+        <w:r>
+          <w:t xml:space="preserve"> each time point, i</w:t>
+        </w:r>
+      </w:ins>
+      <w:del w:id="70" w:author="Dvinskikh, Liuba" w:date="2023-05-31T17:08:00Z">
+        <w:r>
+          <w:delText>I</w:delText>
+        </w:r>
+      </w:del>
+      <w:r>
+        <w:t>maging</w:t>
+      </w:r>
+      <w:ins w:id="71" w:author="Dvinskikh, Liuba" w:date="2023-05-31T17:08:00Z">
+        <w:r>
+          <w:t xml:space="preserve"> x4 </w:t>
+        </w:r>
+      </w:ins>
+      <w:r>
+        <w:t xml:space="preserve"> </w:t>
+      </w:r>
+      <w:del w:id="72" w:author="Dvinskikh, Liuba" w:date="2023-05-31T17:07:00Z">
+        <w:r>
+          <w:delText xml:space="preserve">8 </w:delText>
+        </w:r>
+      </w:del>
+      <w:proofErr w:type="spellStart"/>
       <w:r>
         <w:t>xyz</w:t>
       </w:r>
       <w:proofErr w:type="spellEnd"/>
       <w:r>
-        <w:t xml:space="preserve"> – shown by progress bar ‘Points2’.</w:t>
+        <w:t xml:space="preserve"> </w:t>
+      </w:r>
+      <w:ins w:id="73" w:author="Dvinskikh, Liuba" w:date="2023-05-31T17:08:00Z">
+        <w:r>
+          <w:t>locations</w:t>
+        </w:r>
+      </w:ins>
+      <w:ins w:id="74" w:author="Dvinskikh, Liuba" w:date="2023-05-31T17:10:00Z">
+        <w:r>
+          <w:t xml:space="preserve"> from a predetermined position list</w:t>
+        </w:r>
+      </w:ins>
+      <w:r>
+        <w:t>– shown by progress bar ‘Points2’.</w:t>
       </w:r>
     </w:p>
     <w:p>
@@ -2719,18 +2623,31 @@
           <w:numId w:val="13"/>
         </w:numPr>
       </w:pPr>
-      <w:r>
-        <w:t xml:space="preserve">Imaging </w:t>
+      <w:ins w:id="75" w:author="Dvinskikh, Liuba" w:date="2023-05-31T17:08:00Z">
+        <w:r>
+          <w:t xml:space="preserve">For each </w:t>
+        </w:r>
+        <w:proofErr w:type="spellStart"/>
+        <w:r>
+          <w:t>xyx</w:t>
+        </w:r>
+        <w:proofErr w:type="spellEnd"/>
+        <w:r>
+          <w:t xml:space="preserve"> location, i</w:t>
+        </w:r>
+      </w:ins>
+      <w:del w:id="76" w:author="Dvinskikh, Liuba" w:date="2023-05-31T17:08:00Z">
+        <w:r>
+          <w:delText>I</w:delText>
+        </w:r>
+      </w:del>
+      <w:r>
+        <w:t xml:space="preserve">maging </w:t>
       </w:r>
       <w:proofErr w:type="gramStart"/>
       <w:r>
-        <w:t xml:space="preserve">both </w:t>
-      </w:r>
-      <w:proofErr w:type="spellStart"/>
-      <w:r>
-        <w:t>dOPM</w:t>
-      </w:r>
-      <w:proofErr w:type="spellEnd"/>
+        <w:t>both dOPM</w:t>
+      </w:r>
       <w:proofErr w:type="gramEnd"/>
       <w:r>
         <w:t xml:space="preserve"> views </w:t>
@@ -2750,8 +2667,23 @@
           <w:numId w:val="13"/>
         </w:numPr>
       </w:pPr>
-      <w:r>
-        <w:t>A z-stack of 101 planes – shown by progress bar ‘</w:t>
+      <w:ins w:id="77" w:author="Dvinskikh, Liuba" w:date="2023-05-31T17:09:00Z">
+        <w:r>
+          <w:t xml:space="preserve">For each dOPM view, a </w:t>
+        </w:r>
+      </w:ins>
+      <w:del w:id="78" w:author="Dvinskikh, Liuba" w:date="2023-05-31T17:08:00Z">
+        <w:r>
+          <w:delText xml:space="preserve">A </w:delText>
+        </w:r>
+      </w:del>
+      <w:ins w:id="79" w:author="Dvinskikh, Liuba" w:date="2023-05-31T17:08:00Z">
+        <w:r>
+          <w:t xml:space="preserve"> </w:t>
+        </w:r>
+      </w:ins>
+      <w:r>
+        <w:t>z-stack of 101 planes – shown by progress bar ‘</w:t>
       </w:r>
       <w:proofErr w:type="spellStart"/>
       <w:r>
@@ -2834,23 +2766,7 @@
           <w:b/>
           <w:bCs/>
         </w:rPr>
-        <w:t xml:space="preserve"> both </w:t>
-      </w:r>
-      <w:proofErr w:type="spellStart"/>
-      <w:r>
-        <w:rPr>
-          <w:b/>
-          <w:bCs/>
-        </w:rPr>
-        <w:t>dOPM</w:t>
-      </w:r>
-      <w:proofErr w:type="spellEnd"/>
-      <w:r>
-        <w:rPr>
-          <w:b/>
-          <w:bCs/>
-        </w:rPr>
-        <w:t xml:space="preserve"> views</w:t>
+        <w:t xml:space="preserve"> both dOPM views</w:t>
       </w:r>
       <w:r>
         <w:rPr>
@@ -3029,7 +2945,7 @@
 </file>
 
 <file path=word/comments.xml><?xml version="1.0" encoding="utf-8"?>
-<w:comments xmlns:wpc="http://schemas.microsoft.com/office/word/2010/wordprocessingCanvas" xmlns:cx="http://schemas.microsoft.com/office/drawing/2014/chartex" xmlns:cx1="http://schemas.microsoft.com/office/drawing/2015/9/8/chartex" xmlns:cx2="http://schemas.microsoft.com/office/drawing/2015/10/21/chartex" xmlns:cx3="http://schemas.microsoft.com/office/drawing/2016/5/9/chartex" xmlns:cx4="http://schemas.microsoft.com/office/drawing/2016/5/10/chartex" xmlns:cx5="http://schemas.microsoft.com/office/drawing/2016/5/11/chartex" xmlns:cx6="http://schemas.microsoft.com/office/drawing/2016/5/12/chartex" xmlns:cx7="http://schemas.microsoft.com/office/drawing/2016/5/13/chartex" xmlns:cx8="http://schemas.microsoft.com/office/drawing/2016/5/14/chartex" xmlns:mc="http://schemas.openxmlformats.org/markup-compatibility/2006" xmlns:aink="http://schemas.microsoft.com/office/drawing/2016/ink" xmlns:am3d="http://schemas.microsoft.com/office/drawing/2017/model3d" xmlns:o="urn:schemas-microsoft-com:office:office" xmlns:oel="http://schemas.microsoft.com/office/2019/extlst" xmlns:r="http://schemas.openxmlformats.org/officeDocument/2006/relationships" xmlns:m="http://schemas.openxmlformats.org/officeDocument/2006/math" xmlns:v="urn:schemas-microsoft-com:vml" xmlns:wp14="http://schemas.microsoft.com/office/word/2010/wordprocessingDrawing" xmlns:wp="http://schemas.openxmlformats.org/drawingml/2006/wordprocessingDrawing" xmlns:w10="urn:schemas-microsoft-com:office:word" xmlns:w="http://schemas.openxmlformats.org/wordprocessingml/2006/main" xmlns:w14="http://schemas.microsoft.com/office/word/2010/wordml" xmlns:w15="http://schemas.microsoft.com/office/word/2012/wordml" xmlns:w16cex="http://schemas.microsoft.com/office/word/2018/wordml/cex" xmlns:w16cid="http://schemas.microsoft.com/office/word/2016/wordml/cid" xmlns:w16="http://schemas.microsoft.com/office/word/2018/wordml" xmlns:w16sdtdh="http://schemas.microsoft.com/office/word/2020/wordml/sdtdatahash" xmlns:w16se="http://schemas.microsoft.com/office/word/2015/wordml/symex" xmlns:wpg="http://schemas.microsoft.com/office/word/2010/wordprocessingGroup" xmlns:wpi="http://schemas.microsoft.com/office/word/2010/wordprocessingInk" xmlns:wne="http://schemas.microsoft.com/office/word/2006/wordml" xmlns:wps="http://schemas.microsoft.com/office/word/2010/wordprocessingShape" mc:Ignorable="w14 w15 w16se w16cid w16 w16cex w16sdtdh wp14">
+<w:comments xmlns:wpc="http://schemas.microsoft.com/office/word/2010/wordprocessingCanvas" xmlns:cx="http://schemas.microsoft.com/office/drawing/2014/chartex" xmlns:cx1="http://schemas.microsoft.com/office/drawing/2015/9/8/chartex" xmlns:cx2="http://schemas.microsoft.com/office/drawing/2015/10/21/chartex" xmlns:cx3="http://schemas.microsoft.com/office/drawing/2016/5/9/chartex" xmlns:cx4="http://schemas.microsoft.com/office/drawing/2016/5/10/chartex" xmlns:cx5="http://schemas.microsoft.com/office/drawing/2016/5/11/chartex" xmlns:cx6="http://schemas.microsoft.com/office/drawing/2016/5/12/chartex" xmlns:cx7="http://schemas.microsoft.com/office/drawing/2016/5/13/chartex" xmlns:cx8="http://schemas.microsoft.com/office/drawing/2016/5/14/chartex" xmlns:mc="http://schemas.openxmlformats.org/markup-compatibility/2006" xmlns:aink="http://schemas.microsoft.com/office/drawing/2016/ink" xmlns:am3d="http://schemas.microsoft.com/office/drawing/2017/model3d" xmlns:o="urn:schemas-microsoft-com:office:office" xmlns:r="http://schemas.openxmlformats.org/officeDocument/2006/relationships" xmlns:m="http://schemas.openxmlformats.org/officeDocument/2006/math" xmlns:v="urn:schemas-microsoft-com:vml" xmlns:wp14="http://schemas.microsoft.com/office/word/2010/wordprocessingDrawing" xmlns:wp="http://schemas.openxmlformats.org/drawingml/2006/wordprocessingDrawing" xmlns:w10="urn:schemas-microsoft-com:office:word" xmlns:w="http://schemas.openxmlformats.org/wordprocessingml/2006/main" xmlns:w14="http://schemas.microsoft.com/office/word/2010/wordml" xmlns:w15="http://schemas.microsoft.com/office/word/2012/wordml" xmlns:w16cex="http://schemas.microsoft.com/office/word/2018/wordml/cex" xmlns:w16cid="http://schemas.microsoft.com/office/word/2016/wordml/cid" xmlns:w16="http://schemas.microsoft.com/office/word/2018/wordml" xmlns:w16sdtdh="http://schemas.microsoft.com/office/word/2020/wordml/sdtdatahash" xmlns:w16se="http://schemas.microsoft.com/office/word/2015/wordml/symex" xmlns:wpg="http://schemas.microsoft.com/office/word/2010/wordprocessingGroup" xmlns:wpi="http://schemas.microsoft.com/office/word/2010/wordprocessingInk" xmlns:wne="http://schemas.microsoft.com/office/word/2006/wordml" xmlns:wps="http://schemas.microsoft.com/office/word/2010/wordprocessingShape" mc:Ignorable="w14 w15 w16se w16cid w16 w16cex w16sdtdh wp14">
   <w:comment w:id="12" w:author="Chris Dunsby" w:date="2023-05-25T18:47:00Z" w:initials="DCW">
     <w:p>
       <w:pPr>
@@ -3076,27 +2992,27 @@
 </file>
 
 <file path=word/commentsExtended.xml><?xml version="1.0" encoding="utf-8"?>
-<w15:commentsEx xmlns:wpc="http://schemas.microsoft.com/office/word/2010/wordprocessingCanvas" xmlns:cx="http://schemas.microsoft.com/office/drawing/2014/chartex" xmlns:cx1="http://schemas.microsoft.com/office/drawing/2015/9/8/chartex" xmlns:cx2="http://schemas.microsoft.com/office/drawing/2015/10/21/chartex" xmlns:cx3="http://schemas.microsoft.com/office/drawing/2016/5/9/chartex" xmlns:cx4="http://schemas.microsoft.com/office/drawing/2016/5/10/chartex" xmlns:cx5="http://schemas.microsoft.com/office/drawing/2016/5/11/chartex" xmlns:cx6="http://schemas.microsoft.com/office/drawing/2016/5/12/chartex" xmlns:cx7="http://schemas.microsoft.com/office/drawing/2016/5/13/chartex" xmlns:cx8="http://schemas.microsoft.com/office/drawing/2016/5/14/chartex" xmlns:mc="http://schemas.openxmlformats.org/markup-compatibility/2006" xmlns:aink="http://schemas.microsoft.com/office/drawing/2016/ink" xmlns:am3d="http://schemas.microsoft.com/office/drawing/2017/model3d" xmlns:o="urn:schemas-microsoft-com:office:office" xmlns:oel="http://schemas.microsoft.com/office/2019/extlst" xmlns:r="http://schemas.openxmlformats.org/officeDocument/2006/relationships" xmlns:m="http://schemas.openxmlformats.org/officeDocument/2006/math" xmlns:v="urn:schemas-microsoft-com:vml" xmlns:wp14="http://schemas.microsoft.com/office/word/2010/wordprocessingDrawing" xmlns:wp="http://schemas.openxmlformats.org/drawingml/2006/wordprocessingDrawing" xmlns:w10="urn:schemas-microsoft-com:office:word" xmlns:w="http://schemas.openxmlformats.org/wordprocessingml/2006/main" xmlns:w14="http://schemas.microsoft.com/office/word/2010/wordml" xmlns:w15="http://schemas.microsoft.com/office/word/2012/wordml" xmlns:w16cex="http://schemas.microsoft.com/office/word/2018/wordml/cex" xmlns:w16cid="http://schemas.microsoft.com/office/word/2016/wordml/cid" xmlns:w16="http://schemas.microsoft.com/office/word/2018/wordml" xmlns:w16sdtdh="http://schemas.microsoft.com/office/word/2020/wordml/sdtdatahash" xmlns:w16se="http://schemas.microsoft.com/office/word/2015/wordml/symex" xmlns:wpg="http://schemas.microsoft.com/office/word/2010/wordprocessingGroup" xmlns:wpi="http://schemas.microsoft.com/office/word/2010/wordprocessingInk" xmlns:wne="http://schemas.microsoft.com/office/word/2006/wordml" xmlns:wps="http://schemas.microsoft.com/office/word/2010/wordprocessingShape" mc:Ignorable="w14 w15 w16se w16cid w16 w16cex w16sdtdh wp14">
+<w15:commentsEx xmlns:wpc="http://schemas.microsoft.com/office/word/2010/wordprocessingCanvas" xmlns:cx="http://schemas.microsoft.com/office/drawing/2014/chartex" xmlns:cx1="http://schemas.microsoft.com/office/drawing/2015/9/8/chartex" xmlns:cx2="http://schemas.microsoft.com/office/drawing/2015/10/21/chartex" xmlns:cx3="http://schemas.microsoft.com/office/drawing/2016/5/9/chartex" xmlns:cx4="http://schemas.microsoft.com/office/drawing/2016/5/10/chartex" xmlns:cx5="http://schemas.microsoft.com/office/drawing/2016/5/11/chartex" xmlns:cx6="http://schemas.microsoft.com/office/drawing/2016/5/12/chartex" xmlns:cx7="http://schemas.microsoft.com/office/drawing/2016/5/13/chartex" xmlns:cx8="http://schemas.microsoft.com/office/drawing/2016/5/14/chartex" xmlns:mc="http://schemas.openxmlformats.org/markup-compatibility/2006" xmlns:aink="http://schemas.microsoft.com/office/drawing/2016/ink" xmlns:am3d="http://schemas.microsoft.com/office/drawing/2017/model3d" xmlns:o="urn:schemas-microsoft-com:office:office" xmlns:r="http://schemas.openxmlformats.org/officeDocument/2006/relationships" xmlns:m="http://schemas.openxmlformats.org/officeDocument/2006/math" xmlns:v="urn:schemas-microsoft-com:vml" xmlns:wp14="http://schemas.microsoft.com/office/word/2010/wordprocessingDrawing" xmlns:wp="http://schemas.openxmlformats.org/drawingml/2006/wordprocessingDrawing" xmlns:w10="urn:schemas-microsoft-com:office:word" xmlns:w="http://schemas.openxmlformats.org/wordprocessingml/2006/main" xmlns:w14="http://schemas.microsoft.com/office/word/2010/wordml" xmlns:w15="http://schemas.microsoft.com/office/word/2012/wordml" xmlns:w16cex="http://schemas.microsoft.com/office/word/2018/wordml/cex" xmlns:w16cid="http://schemas.microsoft.com/office/word/2016/wordml/cid" xmlns:w16="http://schemas.microsoft.com/office/word/2018/wordml" xmlns:w16sdtdh="http://schemas.microsoft.com/office/word/2020/wordml/sdtdatahash" xmlns:w16se="http://schemas.microsoft.com/office/word/2015/wordml/symex" xmlns:wpg="http://schemas.microsoft.com/office/word/2010/wordprocessingGroup" xmlns:wpi="http://schemas.microsoft.com/office/word/2010/wordprocessingInk" xmlns:wne="http://schemas.microsoft.com/office/word/2006/wordml" xmlns:wps="http://schemas.microsoft.com/office/word/2010/wordprocessingShape" mc:Ignorable="w14 w15 w16se w16cid w16 w16cex w16sdtdh wp14">
   <w15:commentEx w15:paraId="49BBF490" w15:done="0"/>
   <w15:commentEx w15:paraId="47B6FBAE" w15:paraIdParent="49BBF490" w15:done="0"/>
 </w15:commentsEx>
 </file>
 
 <file path=word/commentsExtensible.xml><?xml version="1.0" encoding="utf-8"?>
-<w16cex:commentsExtensible xmlns:wpc="http://schemas.microsoft.com/office/word/2010/wordprocessingCanvas" xmlns:cx="http://schemas.microsoft.com/office/drawing/2014/chartex" xmlns:cx1="http://schemas.microsoft.com/office/drawing/2015/9/8/chartex" xmlns:cx2="http://schemas.microsoft.com/office/drawing/2015/10/21/chartex" xmlns:cx3="http://schemas.microsoft.com/office/drawing/2016/5/9/chartex" xmlns:cx4="http://schemas.microsoft.com/office/drawing/2016/5/10/chartex" xmlns:cx5="http://schemas.microsoft.com/office/drawing/2016/5/11/chartex" xmlns:cx6="http://schemas.microsoft.com/office/drawing/2016/5/12/chartex" xmlns:cx7="http://schemas.microsoft.com/office/drawing/2016/5/13/chartex" xmlns:cx8="http://schemas.microsoft.com/office/drawing/2016/5/14/chartex" xmlns:mc="http://schemas.openxmlformats.org/markup-compatibility/2006" xmlns:aink="http://schemas.microsoft.com/office/drawing/2016/ink" xmlns:am3d="http://schemas.microsoft.com/office/drawing/2017/model3d" xmlns:o="urn:schemas-microsoft-com:office:office" xmlns:oel="http://schemas.microsoft.com/office/2019/extlst" xmlns:r="http://schemas.openxmlformats.org/officeDocument/2006/relationships" xmlns:m="http://schemas.openxmlformats.org/officeDocument/2006/math" xmlns:v="urn:schemas-microsoft-com:vml" xmlns:wp14="http://schemas.microsoft.com/office/word/2010/wordprocessingDrawing" xmlns:wp="http://schemas.openxmlformats.org/drawingml/2006/wordprocessingDrawing" xmlns:w10="urn:schemas-microsoft-com:office:word" xmlns:w="http://schemas.openxmlformats.org/wordprocessingml/2006/main" xmlns:w14="http://schemas.microsoft.com/office/word/2010/wordml" xmlns:w15="http://schemas.microsoft.com/office/word/2012/wordml" xmlns:w16cex="http://schemas.microsoft.com/office/word/2018/wordml/cex" xmlns:w16cid="http://schemas.microsoft.com/office/word/2016/wordml/cid" xmlns:w16="http://schemas.microsoft.com/office/word/2018/wordml" xmlns:w16sdtdh="http://schemas.microsoft.com/office/word/2020/wordml/sdtdatahash" xmlns:w16se="http://schemas.microsoft.com/office/word/2015/wordml/symex" xmlns:wpg="http://schemas.microsoft.com/office/word/2010/wordprocessingGroup" xmlns:wpi="http://schemas.microsoft.com/office/word/2010/wordprocessingInk" xmlns:wne="http://schemas.microsoft.com/office/word/2006/wordml" xmlns:wps="http://schemas.microsoft.com/office/word/2010/wordprocessingShape" mc:Ignorable="w14 w15 w16se w16cid w16 w16cex w16sdtdh wp14">
+<w16cex:commentsExtensible xmlns:wpc="http://schemas.microsoft.com/office/word/2010/wordprocessingCanvas" xmlns:cx="http://schemas.microsoft.com/office/drawing/2014/chartex" xmlns:cx1="http://schemas.microsoft.com/office/drawing/2015/9/8/chartex" xmlns:cx2="http://schemas.microsoft.com/office/drawing/2015/10/21/chartex" xmlns:cx3="http://schemas.microsoft.com/office/drawing/2016/5/9/chartex" xmlns:cx4="http://schemas.microsoft.com/office/drawing/2016/5/10/chartex" xmlns:cx5="http://schemas.microsoft.com/office/drawing/2016/5/11/chartex" xmlns:cx6="http://schemas.microsoft.com/office/drawing/2016/5/12/chartex" xmlns:cx7="http://schemas.microsoft.com/office/drawing/2016/5/13/chartex" xmlns:cx8="http://schemas.microsoft.com/office/drawing/2016/5/14/chartex" xmlns:mc="http://schemas.openxmlformats.org/markup-compatibility/2006" xmlns:aink="http://schemas.microsoft.com/office/drawing/2016/ink" xmlns:am3d="http://schemas.microsoft.com/office/drawing/2017/model3d" xmlns:o="urn:schemas-microsoft-com:office:office" xmlns:r="http://schemas.openxmlformats.org/officeDocument/2006/relationships" xmlns:m="http://schemas.openxmlformats.org/officeDocument/2006/math" xmlns:v="urn:schemas-microsoft-com:vml" xmlns:wp14="http://schemas.microsoft.com/office/word/2010/wordprocessingDrawing" xmlns:wp="http://schemas.openxmlformats.org/drawingml/2006/wordprocessingDrawing" xmlns:w10="urn:schemas-microsoft-com:office:word" xmlns:w="http://schemas.openxmlformats.org/wordprocessingml/2006/main" xmlns:w14="http://schemas.microsoft.com/office/word/2010/wordml" xmlns:w15="http://schemas.microsoft.com/office/word/2012/wordml" xmlns:w16cex="http://schemas.microsoft.com/office/word/2018/wordml/cex" xmlns:w16cid="http://schemas.microsoft.com/office/word/2016/wordml/cid" xmlns:w16="http://schemas.microsoft.com/office/word/2018/wordml" xmlns:w16sdtdh="http://schemas.microsoft.com/office/word/2020/wordml/sdtdatahash" xmlns:w16se="http://schemas.microsoft.com/office/word/2015/wordml/symex" xmlns:wpg="http://schemas.microsoft.com/office/word/2010/wordprocessingGroup" xmlns:wpi="http://schemas.microsoft.com/office/word/2010/wordprocessingInk" xmlns:wne="http://schemas.microsoft.com/office/word/2006/wordml" xmlns:wps="http://schemas.microsoft.com/office/word/2010/wordprocessingShape" mc:Ignorable="w14 w15 w16se w16cid w16 w16cex w16sdtdh wp14">
   <w16cex:commentExtensible w16cex:durableId="281A2BC4" w16cex:dateUtc="2023-05-25T17:47:00Z"/>
 </w16cex:commentsExtensible>
 </file>
 
 <file path=word/commentsIds.xml><?xml version="1.0" encoding="utf-8"?>
-<w16cid:commentsIds xmlns:wpc="http://schemas.microsoft.com/office/word/2010/wordprocessingCanvas" xmlns:cx="http://schemas.microsoft.com/office/drawing/2014/chartex" xmlns:cx1="http://schemas.microsoft.com/office/drawing/2015/9/8/chartex" xmlns:cx2="http://schemas.microsoft.com/office/drawing/2015/10/21/chartex" xmlns:cx3="http://schemas.microsoft.com/office/drawing/2016/5/9/chartex" xmlns:cx4="http://schemas.microsoft.com/office/drawing/2016/5/10/chartex" xmlns:cx5="http://schemas.microsoft.com/office/drawing/2016/5/11/chartex" xmlns:cx6="http://schemas.microsoft.com/office/drawing/2016/5/12/chartex" xmlns:cx7="http://schemas.microsoft.com/office/drawing/2016/5/13/chartex" xmlns:cx8="http://schemas.microsoft.com/office/drawing/2016/5/14/chartex" xmlns:mc="http://schemas.openxmlformats.org/markup-compatibility/2006" xmlns:aink="http://schemas.microsoft.com/office/drawing/2016/ink" xmlns:am3d="http://schemas.microsoft.com/office/drawing/2017/model3d" xmlns:o="urn:schemas-microsoft-com:office:office" xmlns:oel="http://schemas.microsoft.com/office/2019/extlst" xmlns:r="http://schemas.openxmlformats.org/officeDocument/2006/relationships" xmlns:m="http://schemas.openxmlformats.org/officeDocument/2006/math" xmlns:v="urn:schemas-microsoft-com:vml" xmlns:wp14="http://schemas.microsoft.com/office/word/2010/wordprocessingDrawing" xmlns:wp="http://schemas.openxmlformats.org/drawingml/2006/wordprocessingDrawing" xmlns:w10="urn:schemas-microsoft-com:office:word" xmlns:w="http://schemas.openxmlformats.org/wordprocessingml/2006/main" xmlns:w14="http://schemas.microsoft.com/office/word/2010/wordml" xmlns:w15="http://schemas.microsoft.com/office/word/2012/wordml" xmlns:w16cex="http://schemas.microsoft.com/office/word/2018/wordml/cex" xmlns:w16cid="http://schemas.microsoft.com/office/word/2016/wordml/cid" xmlns:w16="http://schemas.microsoft.com/office/word/2018/wordml" xmlns:w16sdtdh="http://schemas.microsoft.com/office/word/2020/wordml/sdtdatahash" xmlns:w16se="http://schemas.microsoft.com/office/word/2015/wordml/symex" xmlns:wpg="http://schemas.microsoft.com/office/word/2010/wordprocessingGroup" xmlns:wpi="http://schemas.microsoft.com/office/word/2010/wordprocessingInk" xmlns:wne="http://schemas.microsoft.com/office/word/2006/wordml" xmlns:wps="http://schemas.microsoft.com/office/word/2010/wordprocessingShape" mc:Ignorable="w14 w15 w16se w16cid w16 w16cex w16sdtdh wp14">
+<w16cid:commentsIds xmlns:wpc="http://schemas.microsoft.com/office/word/2010/wordprocessingCanvas" xmlns:cx="http://schemas.microsoft.com/office/drawing/2014/chartex" xmlns:cx1="http://schemas.microsoft.com/office/drawing/2015/9/8/chartex" xmlns:cx2="http://schemas.microsoft.com/office/drawing/2015/10/21/chartex" xmlns:cx3="http://schemas.microsoft.com/office/drawing/2016/5/9/chartex" xmlns:cx4="http://schemas.microsoft.com/office/drawing/2016/5/10/chartex" xmlns:cx5="http://schemas.microsoft.com/office/drawing/2016/5/11/chartex" xmlns:cx6="http://schemas.microsoft.com/office/drawing/2016/5/12/chartex" xmlns:cx7="http://schemas.microsoft.com/office/drawing/2016/5/13/chartex" xmlns:cx8="http://schemas.microsoft.com/office/drawing/2016/5/14/chartex" xmlns:mc="http://schemas.openxmlformats.org/markup-compatibility/2006" xmlns:aink="http://schemas.microsoft.com/office/drawing/2016/ink" xmlns:am3d="http://schemas.microsoft.com/office/drawing/2017/model3d" xmlns:o="urn:schemas-microsoft-com:office:office" xmlns:r="http://schemas.openxmlformats.org/officeDocument/2006/relationships" xmlns:m="http://schemas.openxmlformats.org/officeDocument/2006/math" xmlns:v="urn:schemas-microsoft-com:vml" xmlns:wp14="http://schemas.microsoft.com/office/word/2010/wordprocessingDrawing" xmlns:wp="http://schemas.openxmlformats.org/drawingml/2006/wordprocessingDrawing" xmlns:w10="urn:schemas-microsoft-com:office:word" xmlns:w="http://schemas.openxmlformats.org/wordprocessingml/2006/main" xmlns:w14="http://schemas.microsoft.com/office/word/2010/wordml" xmlns:w15="http://schemas.microsoft.com/office/word/2012/wordml" xmlns:w16cex="http://schemas.microsoft.com/office/word/2018/wordml/cex" xmlns:w16cid="http://schemas.microsoft.com/office/word/2016/wordml/cid" xmlns:w16="http://schemas.microsoft.com/office/word/2018/wordml" xmlns:w16sdtdh="http://schemas.microsoft.com/office/word/2020/wordml/sdtdatahash" xmlns:w16se="http://schemas.microsoft.com/office/word/2015/wordml/symex" xmlns:wpg="http://schemas.microsoft.com/office/word/2010/wordprocessingGroup" xmlns:wpi="http://schemas.microsoft.com/office/word/2010/wordprocessingInk" xmlns:wne="http://schemas.microsoft.com/office/word/2006/wordml" xmlns:wps="http://schemas.microsoft.com/office/word/2010/wordprocessingShape" mc:Ignorable="w14 w15 w16se w16cid w16 w16cex w16sdtdh wp14">
   <w16cid:commentId w16cid:paraId="49BBF490" w16cid:durableId="281A2BC4"/>
   <w16cid:commentId w16cid:paraId="47B6FBAE" w16cid:durableId="2820BE44"/>
 </w16cid:commentsIds>
 </file>
 
 <file path=word/numbering.xml><?xml version="1.0" encoding="utf-8"?>
-<w:numbering xmlns:wpc="http://schemas.microsoft.com/office/word/2010/wordprocessingCanvas" xmlns:cx="http://schemas.microsoft.com/office/drawing/2014/chartex" xmlns:cx1="http://schemas.microsoft.com/office/drawing/2015/9/8/chartex" xmlns:cx2="http://schemas.microsoft.com/office/drawing/2015/10/21/chartex" xmlns:cx3="http://schemas.microsoft.com/office/drawing/2016/5/9/chartex" xmlns:cx4="http://schemas.microsoft.com/office/drawing/2016/5/10/chartex" xmlns:cx5="http://schemas.microsoft.com/office/drawing/2016/5/11/chartex" xmlns:cx6="http://schemas.microsoft.com/office/drawing/2016/5/12/chartex" xmlns:cx7="http://schemas.microsoft.com/office/drawing/2016/5/13/chartex" xmlns:cx8="http://schemas.microsoft.com/office/drawing/2016/5/14/chartex" xmlns:mc="http://schemas.openxmlformats.org/markup-compatibility/2006" xmlns:aink="http://schemas.microsoft.com/office/drawing/2016/ink" xmlns:am3d="http://schemas.microsoft.com/office/drawing/2017/model3d" xmlns:o="urn:schemas-microsoft-com:office:office" xmlns:oel="http://schemas.microsoft.com/office/2019/extlst" xmlns:r="http://schemas.openxmlformats.org/officeDocument/2006/relationships" xmlns:m="http://schemas.openxmlformats.org/officeDocument/2006/math" xmlns:v="urn:schemas-microsoft-com:vml" xmlns:wp14="http://schemas.microsoft.com/office/word/2010/wordprocessingDrawing" xmlns:wp="http://schemas.openxmlformats.org/drawingml/2006/wordprocessingDrawing" xmlns:w10="urn:schemas-microsoft-com:office:word" xmlns:w="http://schemas.openxmlformats.org/wordprocessingml/2006/main" xmlns:w14="http://schemas.microsoft.com/office/word/2010/wordml" xmlns:w15="http://schemas.microsoft.com/office/word/2012/wordml" xmlns:w16cex="http://schemas.microsoft.com/office/word/2018/wordml/cex" xmlns:w16cid="http://schemas.microsoft.com/office/word/2016/wordml/cid" xmlns:w16="http://schemas.microsoft.com/office/word/2018/wordml" xmlns:w16sdtdh="http://schemas.microsoft.com/office/word/2020/wordml/sdtdatahash" xmlns:w16se="http://schemas.microsoft.com/office/word/2015/wordml/symex" xmlns:wpg="http://schemas.microsoft.com/office/word/2010/wordprocessingGroup" xmlns:wpi="http://schemas.microsoft.com/office/word/2010/wordprocessingInk" xmlns:wne="http://schemas.microsoft.com/office/word/2006/wordml" xmlns:wps="http://schemas.microsoft.com/office/word/2010/wordprocessingShape" mc:Ignorable="w14 w15 w16se w16cid w16 w16cex w16sdtdh wp14">
+<w:numbering xmlns:wpc="http://schemas.microsoft.com/office/word/2010/wordprocessingCanvas" xmlns:cx="http://schemas.microsoft.com/office/drawing/2014/chartex" xmlns:cx1="http://schemas.microsoft.com/office/drawing/2015/9/8/chartex" xmlns:cx2="http://schemas.microsoft.com/office/drawing/2015/10/21/chartex" xmlns:cx3="http://schemas.microsoft.com/office/drawing/2016/5/9/chartex" xmlns:cx4="http://schemas.microsoft.com/office/drawing/2016/5/10/chartex" xmlns:cx5="http://schemas.microsoft.com/office/drawing/2016/5/11/chartex" xmlns:cx6="http://schemas.microsoft.com/office/drawing/2016/5/12/chartex" xmlns:cx7="http://schemas.microsoft.com/office/drawing/2016/5/13/chartex" xmlns:cx8="http://schemas.microsoft.com/office/drawing/2016/5/14/chartex" xmlns:mc="http://schemas.openxmlformats.org/markup-compatibility/2006" xmlns:aink="http://schemas.microsoft.com/office/drawing/2016/ink" xmlns:am3d="http://schemas.microsoft.com/office/drawing/2017/model3d" xmlns:o="urn:schemas-microsoft-com:office:office" xmlns:r="http://schemas.openxmlformats.org/officeDocument/2006/relationships" xmlns:m="http://schemas.openxmlformats.org/officeDocument/2006/math" xmlns:v="urn:schemas-microsoft-com:vml" xmlns:wp14="http://schemas.microsoft.com/office/word/2010/wordprocessingDrawing" xmlns:wp="http://schemas.openxmlformats.org/drawingml/2006/wordprocessingDrawing" xmlns:w10="urn:schemas-microsoft-com:office:word" xmlns:w="http://schemas.openxmlformats.org/wordprocessingml/2006/main" xmlns:w14="http://schemas.microsoft.com/office/word/2010/wordml" xmlns:w15="http://schemas.microsoft.com/office/word/2012/wordml" xmlns:w16cex="http://schemas.microsoft.com/office/word/2018/wordml/cex" xmlns:w16cid="http://schemas.microsoft.com/office/word/2016/wordml/cid" xmlns:w16="http://schemas.microsoft.com/office/word/2018/wordml" xmlns:w16sdtdh="http://schemas.microsoft.com/office/word/2020/wordml/sdtdatahash" xmlns:w16se="http://schemas.microsoft.com/office/word/2015/wordml/symex" xmlns:wpg="http://schemas.microsoft.com/office/word/2010/wordprocessingGroup" xmlns:wpi="http://schemas.microsoft.com/office/word/2010/wordprocessingInk" xmlns:wne="http://schemas.microsoft.com/office/word/2006/wordml" xmlns:wps="http://schemas.microsoft.com/office/word/2010/wordprocessingShape" mc:Ignorable="w14 w15 w16se w16cid w16 w16cex w16sdtdh wp14">
   <w:abstractNum w:abstractNumId="0" w15:restartNumberingAfterBreak="0">
     <w:nsid w:val="01984927"/>
     <w:multiLevelType w:val="multilevel"/>
@@ -5725,85 +5641,88 @@
       </w:rPr>
     </w:lvl>
   </w:abstractNum>
-  <w:num w:numId="1" w16cid:durableId="1259100353">
+  <w:num w:numId="1">
     <w:abstractNumId w:val="6"/>
   </w:num>
-  <w:num w:numId="2" w16cid:durableId="476265862">
+  <w:num w:numId="2">
     <w:abstractNumId w:val="15"/>
   </w:num>
-  <w:num w:numId="3" w16cid:durableId="1964312327">
+  <w:num w:numId="3">
     <w:abstractNumId w:val="22"/>
   </w:num>
-  <w:num w:numId="4" w16cid:durableId="705374741">
+  <w:num w:numId="4">
     <w:abstractNumId w:val="21"/>
   </w:num>
-  <w:num w:numId="5" w16cid:durableId="929630306">
+  <w:num w:numId="5">
     <w:abstractNumId w:val="9"/>
   </w:num>
-  <w:num w:numId="6" w16cid:durableId="272321425">
+  <w:num w:numId="6">
     <w:abstractNumId w:val="18"/>
   </w:num>
-  <w:num w:numId="7" w16cid:durableId="843397896">
+  <w:num w:numId="7">
     <w:abstractNumId w:val="10"/>
   </w:num>
-  <w:num w:numId="8" w16cid:durableId="1660764160">
+  <w:num w:numId="8">
     <w:abstractNumId w:val="0"/>
   </w:num>
-  <w:num w:numId="9" w16cid:durableId="2139294264">
+  <w:num w:numId="9">
     <w:abstractNumId w:val="4"/>
   </w:num>
-  <w:num w:numId="10" w16cid:durableId="729697080">
+  <w:num w:numId="10">
     <w:abstractNumId w:val="7"/>
   </w:num>
-  <w:num w:numId="11" w16cid:durableId="1692991994">
+  <w:num w:numId="11">
     <w:abstractNumId w:val="16"/>
   </w:num>
-  <w:num w:numId="12" w16cid:durableId="1994024040">
+  <w:num w:numId="12">
     <w:abstractNumId w:val="20"/>
   </w:num>
-  <w:num w:numId="13" w16cid:durableId="1934319977">
+  <w:num w:numId="13">
     <w:abstractNumId w:val="14"/>
   </w:num>
-  <w:num w:numId="14" w16cid:durableId="1608922712">
+  <w:num w:numId="14">
     <w:abstractNumId w:val="3"/>
   </w:num>
-  <w:num w:numId="15" w16cid:durableId="2016490101">
+  <w:num w:numId="15">
     <w:abstractNumId w:val="17"/>
   </w:num>
-  <w:num w:numId="16" w16cid:durableId="1498809448">
+  <w:num w:numId="16">
     <w:abstractNumId w:val="11"/>
   </w:num>
-  <w:num w:numId="17" w16cid:durableId="2021883690">
+  <w:num w:numId="17">
     <w:abstractNumId w:val="1"/>
   </w:num>
-  <w:num w:numId="18" w16cid:durableId="538904961">
+  <w:num w:numId="18">
     <w:abstractNumId w:val="19"/>
   </w:num>
-  <w:num w:numId="19" w16cid:durableId="2129620798">
+  <w:num w:numId="19">
     <w:abstractNumId w:val="12"/>
   </w:num>
-  <w:num w:numId="20" w16cid:durableId="1135758792">
+  <w:num w:numId="20">
     <w:abstractNumId w:val="8"/>
   </w:num>
-  <w:num w:numId="21" w16cid:durableId="1913198246">
+  <w:num w:numId="21">
     <w:abstractNumId w:val="2"/>
   </w:num>
-  <w:num w:numId="22" w16cid:durableId="641621741">
+  <w:num w:numId="22">
     <w:abstractNumId w:val="5"/>
   </w:num>
-  <w:num w:numId="23" w16cid:durableId="1046023140">
+  <w:num w:numId="23">
     <w:abstractNumId w:val="13"/>
   </w:num>
 </w:numbering>
 </file>
 
 <file path=word/people.xml><?xml version="1.0" encoding="utf-8"?>
-<w15:people xmlns:wpc="http://schemas.microsoft.com/office/word/2010/wordprocessingCanvas" xmlns:cx="http://schemas.microsoft.com/office/drawing/2014/chartex" xmlns:cx1="http://schemas.microsoft.com/office/drawing/2015/9/8/chartex" xmlns:cx2="http://schemas.microsoft.com/office/drawing/2015/10/21/chartex" xmlns:cx3="http://schemas.microsoft.com/office/drawing/2016/5/9/chartex" xmlns:cx4="http://schemas.microsoft.com/office/drawing/2016/5/10/chartex" xmlns:cx5="http://schemas.microsoft.com/office/drawing/2016/5/11/chartex" xmlns:cx6="http://schemas.microsoft.com/office/drawing/2016/5/12/chartex" xmlns:cx7="http://schemas.microsoft.com/office/drawing/2016/5/13/chartex" xmlns:cx8="http://schemas.microsoft.com/office/drawing/2016/5/14/chartex" xmlns:mc="http://schemas.openxmlformats.org/markup-compatibility/2006" xmlns:aink="http://schemas.microsoft.com/office/drawing/2016/ink" xmlns:am3d="http://schemas.microsoft.com/office/drawing/2017/model3d" xmlns:o="urn:schemas-microsoft-com:office:office" xmlns:oel="http://schemas.microsoft.com/office/2019/extlst" xmlns:r="http://schemas.openxmlformats.org/officeDocument/2006/relationships" xmlns:m="http://schemas.openxmlformats.org/officeDocument/2006/math" xmlns:v="urn:schemas-microsoft-com:vml" xmlns:wp14="http://schemas.microsoft.com/office/word/2010/wordprocessingDrawing" xmlns:wp="http://schemas.openxmlformats.org/drawingml/2006/wordprocessingDrawing" xmlns:w10="urn:schemas-microsoft-com:office:word" xmlns:w="http://schemas.openxmlformats.org/wordprocessingml/2006/main" xmlns:w14="http://schemas.microsoft.com/office/word/2010/wordml" xmlns:w15="http://schemas.microsoft.com/office/word/2012/wordml" xmlns:w16cex="http://schemas.microsoft.com/office/word/2018/wordml/cex" xmlns:w16cid="http://schemas.microsoft.com/office/word/2016/wordml/cid" xmlns:w16="http://schemas.microsoft.com/office/word/2018/wordml" xmlns:w16sdtdh="http://schemas.microsoft.com/office/word/2020/wordml/sdtdatahash" xmlns:w16se="http://schemas.microsoft.com/office/word/2015/wordml/symex" xmlns:wpg="http://schemas.microsoft.com/office/word/2010/wordprocessingGroup" xmlns:wpi="http://schemas.microsoft.com/office/word/2010/wordprocessingInk" xmlns:wne="http://schemas.microsoft.com/office/word/2006/wordml" xmlns:wps="http://schemas.microsoft.com/office/word/2010/wordprocessingShape" mc:Ignorable="w14 w15 w16se w16cid w16 w16cex w16sdtdh wp14">
+<w15:people xmlns:wpc="http://schemas.microsoft.com/office/word/2010/wordprocessingCanvas" xmlns:cx="http://schemas.microsoft.com/office/drawing/2014/chartex" xmlns:cx1="http://schemas.microsoft.com/office/drawing/2015/9/8/chartex" xmlns:cx2="http://schemas.microsoft.com/office/drawing/2015/10/21/chartex" xmlns:cx3="http://schemas.microsoft.com/office/drawing/2016/5/9/chartex" xmlns:cx4="http://schemas.microsoft.com/office/drawing/2016/5/10/chartex" xmlns:cx5="http://schemas.microsoft.com/office/drawing/2016/5/11/chartex" xmlns:cx6="http://schemas.microsoft.com/office/drawing/2016/5/12/chartex" xmlns:cx7="http://schemas.microsoft.com/office/drawing/2016/5/13/chartex" xmlns:cx8="http://schemas.microsoft.com/office/drawing/2016/5/14/chartex" xmlns:mc="http://schemas.openxmlformats.org/markup-compatibility/2006" xmlns:aink="http://schemas.microsoft.com/office/drawing/2016/ink" xmlns:am3d="http://schemas.microsoft.com/office/drawing/2017/model3d" xmlns:o="urn:schemas-microsoft-com:office:office" xmlns:r="http://schemas.openxmlformats.org/officeDocument/2006/relationships" xmlns:m="http://schemas.openxmlformats.org/officeDocument/2006/math" xmlns:v="urn:schemas-microsoft-com:vml" xmlns:wp14="http://schemas.microsoft.com/office/word/2010/wordprocessingDrawing" xmlns:wp="http://schemas.openxmlformats.org/drawingml/2006/wordprocessingDrawing" xmlns:w10="urn:schemas-microsoft-com:office:word" xmlns:w="http://schemas.openxmlformats.org/wordprocessingml/2006/main" xmlns:w14="http://schemas.microsoft.com/office/word/2010/wordml" xmlns:w15="http://schemas.microsoft.com/office/word/2012/wordml" xmlns:w16cex="http://schemas.microsoft.com/office/word/2018/wordml/cex" xmlns:w16cid="http://schemas.microsoft.com/office/word/2016/wordml/cid" xmlns:w16="http://schemas.microsoft.com/office/word/2018/wordml" xmlns:w16sdtdh="http://schemas.microsoft.com/office/word/2020/wordml/sdtdatahash" xmlns:w16se="http://schemas.microsoft.com/office/word/2015/wordml/symex" xmlns:wpg="http://schemas.microsoft.com/office/word/2010/wordprocessingGroup" xmlns:wpi="http://schemas.microsoft.com/office/word/2010/wordprocessingInk" xmlns:wne="http://schemas.microsoft.com/office/word/2006/wordml" xmlns:wps="http://schemas.microsoft.com/office/word/2010/wordprocessingShape" mc:Ignorable="w14 w15 w16se w16cid w16 w16cex w16sdtdh wp14">
   <w15:person w15:author="Dunsby, Christopher W">
     <w15:presenceInfo w15:providerId="AD" w15:userId="S::cwd@ic.ac.uk::7d230c85-f939-436d-a3a6-37621e78bc96"/>
   </w15:person>
   <w15:person w15:author="Sparks, Hugh D">
     <w15:presenceInfo w15:providerId="AD" w15:userId="S::hs5110@ic.ac.uk::c2dbdba6-3c9d-4e18-982d-830239637aca"/>
+  </w15:person>
+  <w15:person w15:author="Dvinskikh, Liuba">
+    <w15:presenceInfo w15:providerId="AD" w15:userId="S::ld2613@ic.ac.uk::ed66d64a-42b4-4743-a985-ce0c7ae780c7"/>
   </w15:person>
   <w15:person w15:author="Chris Dunsby">
     <w15:presenceInfo w15:providerId="AD" w15:userId="S::cwd@ic.ac.uk::7d230c85-f939-436d-a3a6-37621e78bc96"/>

</xml_diff>

<commit_message>
Chris 2nd response to Hugh edits
</commit_message>
<xml_diff>
--- a/Nikon_acquisition_software_guides/Acquisition_JOBS_script.docx
+++ b/Nikon_acquisition_software_guides/Acquisition_JOBS_script.docx
@@ -1,6 +1,6 @@
 
 <file path=word/document.xml><?xml version="1.0" encoding="utf-8"?>
-<w:document xmlns:wpc="http://schemas.microsoft.com/office/word/2010/wordprocessingCanvas" xmlns:cx="http://schemas.microsoft.com/office/drawing/2014/chartex" xmlns:cx1="http://schemas.microsoft.com/office/drawing/2015/9/8/chartex" xmlns:cx2="http://schemas.microsoft.com/office/drawing/2015/10/21/chartex" xmlns:cx3="http://schemas.microsoft.com/office/drawing/2016/5/9/chartex" xmlns:cx4="http://schemas.microsoft.com/office/drawing/2016/5/10/chartex" xmlns:cx5="http://schemas.microsoft.com/office/drawing/2016/5/11/chartex" xmlns:cx6="http://schemas.microsoft.com/office/drawing/2016/5/12/chartex" xmlns:cx7="http://schemas.microsoft.com/office/drawing/2016/5/13/chartex" xmlns:cx8="http://schemas.microsoft.com/office/drawing/2016/5/14/chartex" xmlns:mc="http://schemas.openxmlformats.org/markup-compatibility/2006" xmlns:aink="http://schemas.microsoft.com/office/drawing/2016/ink" xmlns:am3d="http://schemas.microsoft.com/office/drawing/2017/model3d" xmlns:o="urn:schemas-microsoft-com:office:office" xmlns:r="http://schemas.openxmlformats.org/officeDocument/2006/relationships" xmlns:m="http://schemas.openxmlformats.org/officeDocument/2006/math" xmlns:v="urn:schemas-microsoft-com:vml" xmlns:wp14="http://schemas.microsoft.com/office/word/2010/wordprocessingDrawing" xmlns:wp="http://schemas.openxmlformats.org/drawingml/2006/wordprocessingDrawing" xmlns:w10="urn:schemas-microsoft-com:office:word" xmlns:w="http://schemas.openxmlformats.org/wordprocessingml/2006/main" xmlns:w14="http://schemas.microsoft.com/office/word/2010/wordml" xmlns:w15="http://schemas.microsoft.com/office/word/2012/wordml" xmlns:w16cex="http://schemas.microsoft.com/office/word/2018/wordml/cex" xmlns:w16cid="http://schemas.microsoft.com/office/word/2016/wordml/cid" xmlns:w16="http://schemas.microsoft.com/office/word/2018/wordml" xmlns:w16sdtdh="http://schemas.microsoft.com/office/word/2020/wordml/sdtdatahash" xmlns:w16se="http://schemas.microsoft.com/office/word/2015/wordml/symex" xmlns:wpg="http://schemas.microsoft.com/office/word/2010/wordprocessingGroup" xmlns:wpi="http://schemas.microsoft.com/office/word/2010/wordprocessingInk" xmlns:wne="http://schemas.microsoft.com/office/word/2006/wordml" xmlns:wps="http://schemas.microsoft.com/office/word/2010/wordprocessingShape" mc:Ignorable="w14 w15 w16se w16cid w16 w16cex w16sdtdh wp14">
+<w:document xmlns:wpc="http://schemas.microsoft.com/office/word/2010/wordprocessingCanvas" xmlns:cx="http://schemas.microsoft.com/office/drawing/2014/chartex" xmlns:cx1="http://schemas.microsoft.com/office/drawing/2015/9/8/chartex" xmlns:cx2="http://schemas.microsoft.com/office/drawing/2015/10/21/chartex" xmlns:cx3="http://schemas.microsoft.com/office/drawing/2016/5/9/chartex" xmlns:cx4="http://schemas.microsoft.com/office/drawing/2016/5/10/chartex" xmlns:cx5="http://schemas.microsoft.com/office/drawing/2016/5/11/chartex" xmlns:cx6="http://schemas.microsoft.com/office/drawing/2016/5/12/chartex" xmlns:cx7="http://schemas.microsoft.com/office/drawing/2016/5/13/chartex" xmlns:cx8="http://schemas.microsoft.com/office/drawing/2016/5/14/chartex" xmlns:mc="http://schemas.openxmlformats.org/markup-compatibility/2006" xmlns:aink="http://schemas.microsoft.com/office/drawing/2016/ink" xmlns:am3d="http://schemas.microsoft.com/office/drawing/2017/model3d" xmlns:o="urn:schemas-microsoft-com:office:office" xmlns:oel="http://schemas.microsoft.com/office/2019/extlst" xmlns:r="http://schemas.openxmlformats.org/officeDocument/2006/relationships" xmlns:m="http://schemas.openxmlformats.org/officeDocument/2006/math" xmlns:v="urn:schemas-microsoft-com:vml" xmlns:wp14="http://schemas.microsoft.com/office/word/2010/wordprocessingDrawing" xmlns:wp="http://schemas.openxmlformats.org/drawingml/2006/wordprocessingDrawing" xmlns:w10="urn:schemas-microsoft-com:office:word" xmlns:w="http://schemas.openxmlformats.org/wordprocessingml/2006/main" xmlns:w14="http://schemas.microsoft.com/office/word/2010/wordml" xmlns:w15="http://schemas.microsoft.com/office/word/2012/wordml" xmlns:w16cex="http://schemas.microsoft.com/office/word/2018/wordml/cex" xmlns:w16cid="http://schemas.microsoft.com/office/word/2016/wordml/cid" xmlns:w16="http://schemas.microsoft.com/office/word/2018/wordml" xmlns:w16sdtdh="http://schemas.microsoft.com/office/word/2020/wordml/sdtdatahash" xmlns:w16se="http://schemas.microsoft.com/office/word/2015/wordml/symex" xmlns:wpg="http://schemas.microsoft.com/office/word/2010/wordprocessingGroup" xmlns:wpi="http://schemas.microsoft.com/office/word/2010/wordprocessingInk" xmlns:wne="http://schemas.microsoft.com/office/word/2006/wordml" xmlns:wps="http://schemas.microsoft.com/office/word/2010/wordprocessingShape" mc:Ignorable="w14 w15 w16se w16cid w16 w16cex w16sdtdh wp14">
   <w:body>
     <w:p>
       <w:pPr>
@@ -256,7 +256,11 @@
         <w:t xml:space="preserve"> and therefore care is required</w:t>
       </w:r>
       <w:r>
-        <w:t>. With this in mind</w:t>
+        <w:t xml:space="preserve">. </w:t>
+      </w:r>
+      <w:proofErr w:type="gramStart"/>
+      <w:r>
+        <w:t>With this in mind</w:t>
       </w:r>
       <w:r>
         <w:t>,</w:t>
@@ -265,7 +269,11 @@
         <w:t xml:space="preserve"> </w:t>
       </w:r>
       <w:r>
-        <w:t xml:space="preserve">it is important </w:t>
+        <w:t>it</w:t>
+      </w:r>
+      <w:proofErr w:type="gramEnd"/>
+      <w:r>
+        <w:t xml:space="preserve"> is important </w:t>
       </w:r>
       <w:r>
         <w:rPr>
@@ -355,6 +363,7 @@
         </w:rPr>
         <w:t xml:space="preserve"> </w:t>
       </w:r>
+      <w:proofErr w:type="gramStart"/>
       <w:r>
         <w:rPr>
           <w:b/>
@@ -362,6 +371,7 @@
         </w:rPr>
         <w:t>e.g.</w:t>
       </w:r>
+      <w:proofErr w:type="gramEnd"/>
       <w:r>
         <w:rPr>
           <w:b/>
@@ -464,10 +474,18 @@
         <w:t>,</w:t>
       </w:r>
       <w:r>
-        <w:t xml:space="preserve"> i</w:t>
-      </w:r>
-      <w:r>
-        <w:t>.e. </w:t>
+        <w:t xml:space="preserve"> </w:t>
+      </w:r>
+      <w:proofErr w:type="gramStart"/>
+      <w:r>
+        <w:t>i</w:t>
+      </w:r>
+      <w:r>
+        <w:t>.e.</w:t>
+      </w:r>
+      <w:proofErr w:type="gramEnd"/>
+      <w:r>
+        <w:t> </w:t>
       </w:r>
       <w:proofErr w:type="spellStart"/>
       <w:r>
@@ -1381,7 +1399,11 @@
         <w:t xml:space="preserve"> position list</w:t>
       </w:r>
       <w:r>
-        <w:t xml:space="preserve"> from a </w:t>
+        <w:t xml:space="preserve"> from </w:t>
+      </w:r>
+      <w:proofErr w:type="gramStart"/>
+      <w:r>
+        <w:t xml:space="preserve">a </w:t>
       </w:r>
       <w:r>
         <w:t xml:space="preserve"> </w:t>
@@ -1389,6 +1411,7 @@
       <w:r>
         <w:t>.</w:t>
       </w:r>
+      <w:proofErr w:type="gramEnd"/>
       <w:r>
         <w:t xml:space="preserve">xml or </w:t>
       </w:r>
@@ -1731,15 +1754,13 @@
         </w:rPr>
         <w:t>NOTE:</w:t>
       </w:r>
-      <w:ins w:id="3" w:author="Dunsby, Christopher W" w:date="2023-05-31T13:42:00Z">
-        <w:r>
-          <w:rPr>
-            <w:b/>
-            <w:bCs/>
-          </w:rPr>
-          <w:t xml:space="preserve"> </w:t>
-        </w:r>
-      </w:ins>
+      <w:r>
+        <w:rPr>
+          <w:b/>
+          <w:bCs/>
+        </w:rPr>
+        <w:t xml:space="preserve"> </w:t>
+      </w:r>
       <w:r>
         <w:t xml:space="preserve">For the </w:t>
       </w:r>
@@ -1747,16 +1768,9 @@
       <w:r>
         <w:t>ND</w:t>
       </w:r>
-      <w:ins w:id="4" w:author="Dunsby, Christopher W" w:date="2023-05-31T13:43:00Z">
-        <w:r>
-          <w:t>A</w:t>
-        </w:r>
-      </w:ins>
-      <w:del w:id="5" w:author="Dunsby, Christopher W" w:date="2023-05-31T13:42:00Z">
-        <w:r>
-          <w:delText>a</w:delText>
-        </w:r>
-      </w:del>
+      <w:r>
+        <w:t>A</w:t>
+      </w:r>
       <w:r>
         <w:t>cquisition</w:t>
       </w:r>
@@ -1764,16 +1778,9 @@
       <w:r>
         <w:t xml:space="preserve">, </w:t>
       </w:r>
-      <w:del w:id="6" w:author="Dunsby, Christopher W" w:date="2023-05-31T13:42:00Z">
-        <w:r>
-          <w:delText xml:space="preserve">tick </w:delText>
-        </w:r>
-      </w:del>
-      <w:ins w:id="7" w:author="Dunsby, Christopher W" w:date="2023-05-31T13:42:00Z">
-        <w:r>
-          <w:t xml:space="preserve">check </w:t>
-        </w:r>
-      </w:ins>
+      <w:r>
+        <w:t xml:space="preserve">check </w:t>
+      </w:r>
       <w:r>
         <w:t>the ‘</w:t>
       </w:r>
@@ -1784,37 +1791,14 @@
         <w:t>λ</w:t>
       </w:r>
       <w:r>
-        <w:t xml:space="preserve">’ and ‘Z’ tabs </w:t>
-      </w:r>
-      <w:del w:id="8" w:author="Dunsby, Christopher W" w:date="2023-05-31T13:42:00Z">
-        <w:r>
-          <w:delText xml:space="preserve">checked </w:delText>
-        </w:r>
-      </w:del>
-      <w:r>
-        <w:t>and leave the ‘Time’, ‘XY’</w:t>
-      </w:r>
-      <w:ins w:id="9" w:author="Dunsby, Christopher W" w:date="2023-05-31T13:43:00Z">
-        <w:r>
-          <w:t xml:space="preserve"> and</w:t>
-        </w:r>
-      </w:ins>
-      <w:del w:id="10" w:author="Dunsby, Christopher W" w:date="2023-05-31T13:43:00Z">
-        <w:r>
-          <w:delText>,</w:delText>
-        </w:r>
-      </w:del>
+        <w:t>’ and ‘Z’ tabs and leave the ‘Time’, ‘XY’</w:t>
+      </w:r>
+      <w:r>
+        <w:t xml:space="preserve"> and</w:t>
+      </w:r>
       <w:r>
         <w:t xml:space="preserve"> ‘Large Image’ tabs unchecked.</w:t>
       </w:r>
-      <w:del w:id="11" w:author="Dunsby, Christopher W" w:date="2023-05-31T13:43:00Z">
-        <w:r>
-          <w:delText xml:space="preserve"> </w:delText>
-        </w:r>
-        <w:r>
-          <w:delText>.</w:delText>
-        </w:r>
-      </w:del>
     </w:p>
     <w:p>
       <w:pPr>
@@ -1878,9 +1862,6 @@
           <w:numId w:val="19"/>
         </w:numPr>
       </w:pPr>
-      <w:commentRangeStart w:id="12"/>
-      <w:commentRangeStart w:id="13"/>
-      <w:commentRangeStart w:id="14"/>
       <w:r>
         <w:t xml:space="preserve">The </w:t>
       </w:r>
@@ -1944,317 +1925,122 @@
       <w:r>
         <w:t xml:space="preserve">. In this mode the dOPM mirrors </w:t>
       </w:r>
-      <w:ins w:id="15" w:author="Sparks, Hugh D" w:date="2023-05-30T18:21:00Z">
-        <w:r>
-          <w:t xml:space="preserve">are moved on the rising edge of the global exposure </w:t>
-        </w:r>
-        <w:del w:id="16" w:author="Dunsby, Christopher W" w:date="2023-05-31T13:47:00Z">
-          <w:r>
-            <w:delText>signal</w:delText>
-          </w:r>
-        </w:del>
-      </w:ins>
-      <w:ins w:id="17" w:author="Dunsby, Christopher W" w:date="2023-05-31T13:47:00Z">
-        <w:r>
-          <w:t>trigger output</w:t>
-        </w:r>
-      </w:ins>
-      <w:ins w:id="18" w:author="Sparks, Hugh D" w:date="2023-05-30T18:21:00Z">
-        <w:r>
-          <w:t xml:space="preserve"> from the camera</w:t>
-        </w:r>
-        <w:del w:id="19" w:author="Dunsby, Christopher W" w:date="2023-05-31T13:44:00Z">
-          <w:r>
-            <w:delText>s</w:delText>
-          </w:r>
-        </w:del>
-        <w:r>
-          <w:t>. This means that images are always acquired during motion</w:t>
-        </w:r>
-      </w:ins>
-      <w:ins w:id="20" w:author="Dunsby, Christopher W" w:date="2023-05-31T13:49:00Z">
-        <w:r>
-          <w:t xml:space="preserve"> of the mirrors</w:t>
-        </w:r>
-      </w:ins>
-      <w:ins w:id="21" w:author="Sparks, Hugh D" w:date="2023-05-30T18:21:00Z">
-        <w:r>
-          <w:t>.</w:t>
-        </w:r>
-      </w:ins>
-      <w:ins w:id="22" w:author="Dunsby, Christopher W" w:date="2023-05-31T13:49:00Z">
-        <w:r>
-          <w:t xml:space="preserve"> </w:t>
-        </w:r>
-      </w:ins>
-      <w:ins w:id="23" w:author="Dunsby, Christopher W" w:date="2023-05-31T14:40:00Z">
-        <w:r>
-          <w:t>The motion of the mirrors depends on how the acq</w:t>
-        </w:r>
-      </w:ins>
-      <w:ins w:id="24" w:author="Dunsby, Christopher W" w:date="2023-05-31T14:41:00Z">
-        <w:r>
-          <w:t xml:space="preserve">uisition is configured. If the </w:t>
-        </w:r>
-        <w:r>
-          <w:t xml:space="preserve">camera frame rate is sufficiently fast and/or the </w:t>
-        </w:r>
-      </w:ins>
-      <w:ins w:id="25" w:author="Dunsby, Christopher W" w:date="2023-05-31T14:42:00Z">
-        <w:r>
-          <w:t>plane spacing</w:t>
-        </w:r>
-      </w:ins>
-      <w:ins w:id="26" w:author="Dunsby, Christopher W" w:date="2023-05-31T14:41:00Z">
-        <w:r>
-          <w:t xml:space="preserve"> is sufficiently large, then the mirror will</w:t>
-        </w:r>
-        <w:r>
-          <w:t xml:space="preserve"> move at an approximately constant velocity during </w:t>
-        </w:r>
-      </w:ins>
-      <w:ins w:id="27" w:author="Dunsby, Christopher W" w:date="2023-05-31T14:48:00Z">
-        <w:r>
-          <w:t>the acquisition</w:t>
-        </w:r>
-      </w:ins>
-      <w:ins w:id="28" w:author="Dunsby, Christopher W" w:date="2023-05-31T14:42:00Z">
-        <w:r>
-          <w:t>.</w:t>
-        </w:r>
-      </w:ins>
-      <w:ins w:id="29" w:author="Dunsby, Christopher W" w:date="2023-05-31T14:43:00Z">
-        <w:r>
-          <w:t xml:space="preserve"> I</w:t>
-        </w:r>
-      </w:ins>
-      <w:ins w:id="30" w:author="Dunsby, Christopher W" w:date="2023-05-31T14:42:00Z">
-        <w:r>
-          <w:t xml:space="preserve">f the </w:t>
-        </w:r>
-        <w:r>
-          <w:t xml:space="preserve">camera frame rate is slow (long exposure time) and the plane spacing is small, then the mirror </w:t>
-        </w:r>
-      </w:ins>
-      <w:ins w:id="31" w:author="Dunsby, Christopher W" w:date="2023-05-31T14:43:00Z">
-        <w:r>
-          <w:t xml:space="preserve">will settle into its new position early in the camera exposure time and the mirror will be approximately stationary during each </w:t>
-        </w:r>
-      </w:ins>
-      <w:ins w:id="32" w:author="Dunsby, Christopher W" w:date="2023-05-31T14:47:00Z">
-        <w:r>
-          <w:t>camera frame</w:t>
-        </w:r>
-      </w:ins>
-      <w:ins w:id="33" w:author="Dunsby, Christopher W" w:date="2023-05-31T14:43:00Z">
-        <w:r>
-          <w:t xml:space="preserve">. </w:t>
-        </w:r>
-      </w:ins>
-      <w:ins w:id="34" w:author="Dunsby, Christopher W" w:date="2023-05-31T14:47:00Z">
-        <w:r>
-          <w:t xml:space="preserve">Otherwise, the mirror will be moving during the first part of each </w:t>
-        </w:r>
-      </w:ins>
-      <w:ins w:id="35" w:author="Dunsby, Christopher W" w:date="2023-05-31T14:48:00Z">
-        <w:r>
-          <w:t xml:space="preserve">frame and settle during the frame. </w:t>
-        </w:r>
-      </w:ins>
-      <w:ins w:id="36" w:author="Sparks, Hugh D" w:date="2023-05-30T18:21:00Z">
-        <w:del w:id="37" w:author="Dunsby, Christopher W" w:date="2023-05-31T14:48:00Z">
-          <w:r>
-            <w:delText xml:space="preserve"> The </w:delText>
-          </w:r>
-        </w:del>
-      </w:ins>
-      <w:ins w:id="38" w:author="Sparks, Hugh D" w:date="2023-05-30T18:22:00Z">
-        <w:del w:id="39" w:author="Dunsby, Christopher W" w:date="2023-05-31T14:48:00Z">
-          <w:r>
-            <w:delText xml:space="preserve">mirrors do not necessarily move at a constant motion during the volume scan but can move in a stop/start motion depending on the exposure time , spacing between z-planes and the response time of the </w:delText>
-          </w:r>
-        </w:del>
-      </w:ins>
-      <w:ins w:id="40" w:author="Sparks, Hugh D" w:date="2023-05-30T18:23:00Z">
-        <w:del w:id="41" w:author="Dunsby, Christopher W" w:date="2023-05-31T14:48:00Z">
-          <w:r>
-            <w:delText xml:space="preserve">piezo. </w:delText>
-          </w:r>
-        </w:del>
-        <w:r>
-          <w:t xml:space="preserve">In summary the motion profile </w:t>
-        </w:r>
-      </w:ins>
-      <w:ins w:id="42" w:author="Dunsby, Christopher W" w:date="2023-05-31T14:48:00Z">
-        <w:r>
-          <w:t xml:space="preserve">of the mirror </w:t>
-        </w:r>
-      </w:ins>
-      <w:ins w:id="43" w:author="Sparks, Hugh D" w:date="2023-05-30T18:23:00Z">
-        <w:r>
-          <w:t xml:space="preserve">and the </w:t>
-        </w:r>
-        <w:del w:id="44" w:author="Dunsby, Christopher W" w:date="2023-05-31T14:48:00Z">
-          <w:r>
-            <w:delText>blur</w:delText>
-          </w:r>
-        </w:del>
-      </w:ins>
-      <w:ins w:id="45" w:author="Dunsby, Christopher W" w:date="2023-05-31T14:48:00Z">
-        <w:r>
-          <w:t>amount of mirror motion during each camera frame</w:t>
-        </w:r>
-      </w:ins>
-      <w:ins w:id="46" w:author="Sparks, Hugh D" w:date="2023-05-30T18:23:00Z">
-        <w:r>
-          <w:t xml:space="preserve"> is a function of the </w:t>
-        </w:r>
-        <w:r>
-          <w:t xml:space="preserve">z-plane spacing, the speed of the piezo, </w:t>
-        </w:r>
-      </w:ins>
-      <w:ins w:id="47" w:author="Sparks, Hugh D" w:date="2023-05-30T18:24:00Z">
-        <w:r>
-          <w:t>and the exposure time</w:t>
-        </w:r>
-      </w:ins>
-      <w:ins w:id="48" w:author="Dunsby, Christopher W" w:date="2023-05-31T14:48:00Z">
-        <w:r>
-          <w:t>.</w:t>
-        </w:r>
-      </w:ins>
-      <w:ins w:id="49" w:author="Sparks, Hugh D" w:date="2023-05-30T18:24:00Z">
-        <w:r>
-          <w:t xml:space="preserve"> </w:t>
-        </w:r>
-        <w:del w:id="50" w:author="Dunsby, Christopher W" w:date="2023-05-31T14:48:00Z">
-          <w:r>
-            <w:delText>and t</w:delText>
-          </w:r>
-        </w:del>
-        <w:del w:id="51" w:author="Dunsby, Christopher W" w:date="2023-05-31T14:49:00Z">
-          <w:r>
-            <w:delText>he motion is triggered by the rising edge of the cameras global exposure signal not the falling edge. Indeed t</w:delText>
-          </w:r>
-        </w:del>
-      </w:ins>
-      <w:ins w:id="52" w:author="Dunsby, Christopher W" w:date="2023-05-31T14:49:00Z">
-        <w:r>
-          <w:t>T</w:t>
-        </w:r>
-      </w:ins>
-      <w:ins w:id="53" w:author="Sparks, Hugh D" w:date="2023-05-30T18:24:00Z">
-        <w:r>
-          <w:t xml:space="preserve">his </w:t>
-        </w:r>
-        <w:del w:id="54" w:author="Dunsby, Christopher W" w:date="2023-05-31T14:49:00Z">
-          <w:r>
-            <w:delText>is</w:delText>
-          </w:r>
-        </w:del>
-      </w:ins>
-      <w:ins w:id="55" w:author="Dunsby, Christopher W" w:date="2023-05-31T14:49:00Z">
-        <w:r>
-          <w:t>triggering mode</w:t>
-        </w:r>
-      </w:ins>
-      <w:ins w:id="56" w:author="Sparks, Hugh D" w:date="2023-05-30T18:24:00Z">
-        <w:r>
-          <w:t xml:space="preserve"> </w:t>
-        </w:r>
-      </w:ins>
-      <w:ins w:id="57" w:author="Dvinskikh, Liuba" w:date="2023-05-31T17:07:00Z">
-        <w:r>
-          <w:t xml:space="preserve">is </w:t>
-        </w:r>
-      </w:ins>
-      <w:ins w:id="58" w:author="Sparks, Hugh D" w:date="2023-05-30T18:24:00Z">
-        <w:r>
-          <w:t xml:space="preserve">complicated </w:t>
-        </w:r>
-        <w:del w:id="59" w:author="Dunsby, Christopher W" w:date="2023-05-31T14:49:00Z">
-          <w:r>
-            <w:delText xml:space="preserve">and therefore not recommended </w:delText>
-          </w:r>
-        </w:del>
-        <w:r>
-          <w:t xml:space="preserve">and needs to </w:t>
-        </w:r>
-        <w:del w:id="60" w:author="Dunsby, Christopher W" w:date="2023-05-31T14:49:00Z">
-          <w:r>
-            <w:delText xml:space="preserve">be evaluated </w:delText>
-          </w:r>
-        </w:del>
-      </w:ins>
-      <w:ins w:id="61" w:author="Dunsby, Christopher W" w:date="2023-05-31T14:49:00Z">
-        <w:r>
-          <w:t xml:space="preserve">configured carefully </w:t>
-        </w:r>
-      </w:ins>
-      <w:ins w:id="62" w:author="Sparks, Hugh D" w:date="2023-05-30T18:25:00Z">
-        <w:r>
-          <w:lastRenderedPageBreak/>
-          <w:t xml:space="preserve">for </w:t>
-        </w:r>
-        <w:del w:id="63" w:author="Dunsby, Christopher W" w:date="2023-05-31T14:49:00Z">
-          <w:r>
-            <w:delText>different parameter values. The speed benefit is traded against motion blur</w:delText>
-          </w:r>
-        </w:del>
-      </w:ins>
-      <w:ins w:id="64" w:author="Dunsby, Christopher W" w:date="2023-05-31T14:49:00Z">
-        <w:r>
-          <w:t>a given situation</w:t>
-        </w:r>
-      </w:ins>
-      <w:ins w:id="65" w:author="Sparks, Hugh D" w:date="2023-05-30T18:25:00Z">
-        <w:r>
-          <w:t xml:space="preserve">. </w:t>
-        </w:r>
-      </w:ins>
-      <w:del w:id="66" w:author="Sparks, Hugh D" w:date="2023-05-30T18:21:00Z">
-        <w:r>
-          <w:delText>move at a constant velocity during image acquisition. Therefore, t</w:delText>
-        </w:r>
-        <w:r>
-          <w:delText xml:space="preserve">here will be motion blur </w:delText>
-        </w:r>
-        <w:r>
-          <w:delText>if the time between images is long compared to the light-sheet thickness. T</w:delText>
-        </w:r>
-        <w:r>
-          <w:delText xml:space="preserve">he </w:delText>
-        </w:r>
-        <w:r>
-          <w:delText xml:space="preserve">image </w:delText>
-        </w:r>
-        <w:r>
-          <w:delText xml:space="preserve">acquisition will be </w:delText>
-        </w:r>
-        <w:r>
-          <w:delText>relatively fast.</w:delText>
-        </w:r>
-        <w:commentRangeEnd w:id="12"/>
-        <w:r>
-          <w:rPr>
-            <w:rStyle w:val="CommentReference"/>
-          </w:rPr>
-          <w:commentReference w:id="12"/>
-        </w:r>
-      </w:del>
-      <w:commentRangeEnd w:id="13"/>
-      <w:r>
-        <w:rPr>
-          <w:rStyle w:val="CommentReference"/>
-        </w:rPr>
-        <w:commentReference w:id="13"/>
-      </w:r>
-      <w:commentRangeEnd w:id="14"/>
-      <w:r>
-        <w:rPr>
-          <w:rStyle w:val="CommentReference"/>
-        </w:rPr>
-        <w:commentReference w:id="14"/>
+      <w:r>
+        <w:t xml:space="preserve">are moved on the rising edge of the global exposure </w:t>
+      </w:r>
+      <w:r>
+        <w:t>trigger output</w:t>
+      </w:r>
+      <w:r>
+        <w:t xml:space="preserve"> from the camera. This means that images are always acquired during motion</w:t>
+      </w:r>
+      <w:r>
+        <w:t xml:space="preserve"> of the mirrors</w:t>
+      </w:r>
+      <w:r>
+        <w:t>.</w:t>
+      </w:r>
+      <w:r>
+        <w:t xml:space="preserve"> </w:t>
+      </w:r>
+      <w:r>
+        <w:t xml:space="preserve">The motion of the mirrors depends on how the acquisition is configured. If the </w:t>
+      </w:r>
+      <w:r>
+        <w:t xml:space="preserve">camera frame rate is sufficiently fast and/or the </w:t>
+      </w:r>
+      <w:r>
+        <w:t>plane spacing</w:t>
+      </w:r>
+      <w:r>
+        <w:t xml:space="preserve"> is sufficiently large, then the mirror will</w:t>
+      </w:r>
+      <w:r>
+        <w:t xml:space="preserve"> move at an approximately constant velocity during </w:t>
+      </w:r>
+      <w:r>
+        <w:t>the acquisition</w:t>
+      </w:r>
+      <w:r>
+        <w:t>.</w:t>
+      </w:r>
+      <w:r>
+        <w:t xml:space="preserve"> I</w:t>
+      </w:r>
+      <w:r>
+        <w:t xml:space="preserve">f the </w:t>
+      </w:r>
+      <w:r>
+        <w:t xml:space="preserve">camera frame rate is slow (long exposure time) and the plane spacing is small, then the mirror will settle into its new position early in the camera exposure time and the mirror will be approximately stationary during each </w:t>
+      </w:r>
+      <w:r>
+        <w:t>camera frame</w:t>
+      </w:r>
+      <w:r>
+        <w:t xml:space="preserve">. </w:t>
+      </w:r>
+      <w:r>
+        <w:t xml:space="preserve">Otherwise, the mirror will be moving during the first part of each </w:t>
+      </w:r>
+      <w:r>
+        <w:t xml:space="preserve">frame and settle during the frame. </w:t>
+      </w:r>
+      <w:r>
+        <w:t xml:space="preserve">In summary the motion profile </w:t>
+      </w:r>
+      <w:r>
+        <w:t xml:space="preserve">of the mirror </w:t>
+      </w:r>
+      <w:r>
+        <w:t xml:space="preserve">and the </w:t>
+      </w:r>
+      <w:r>
+        <w:t>amount of mirror motion during each camera frame</w:t>
+      </w:r>
+      <w:r>
+        <w:t xml:space="preserve"> is a function of the </w:t>
+      </w:r>
+      <w:r>
+        <w:t>z-plane spacing, the speed of the piezo, and the exposure time</w:t>
+      </w:r>
+      <w:r>
+        <w:t>.</w:t>
+      </w:r>
+      <w:r>
+        <w:t xml:space="preserve"> </w:t>
+      </w:r>
+      <w:r>
+        <w:t>T</w:t>
+      </w:r>
+      <w:r>
+        <w:t xml:space="preserve">his </w:t>
+      </w:r>
+      <w:r>
+        <w:t>triggering mode</w:t>
+      </w:r>
+      <w:r>
+        <w:t xml:space="preserve"> </w:t>
+      </w:r>
+      <w:r>
+        <w:t xml:space="preserve">is </w:t>
+      </w:r>
+      <w:r>
+        <w:t xml:space="preserve">complicated and needs to </w:t>
+      </w:r>
+      <w:r>
+        <w:t xml:space="preserve">be </w:t>
+      </w:r>
+      <w:r>
+        <w:t xml:space="preserve">configured carefully </w:t>
+      </w:r>
+      <w:r>
+        <w:t xml:space="preserve">for </w:t>
+      </w:r>
+      <w:r>
+        <w:t>a given situation</w:t>
+      </w:r>
+      <w:r>
+        <w:t xml:space="preserve">. </w:t>
       </w:r>
     </w:p>
     <w:p>
@@ -2275,36 +2061,15 @@
       <w:r>
         <w:t> </w:t>
       </w:r>
-      <w:ins w:id="67" w:author="Dunsby, Christopher W" w:date="2023-05-31T14:50:00Z">
-        <w:r>
-          <w:t>U</w:t>
-        </w:r>
-      </w:ins>
-      <w:del w:id="68" w:author="Dunsby, Christopher W" w:date="2023-05-31T14:49:00Z">
-        <w:r>
-          <w:delText>u</w:delText>
-        </w:r>
-      </w:del>
+      <w:r>
+        <w:t>U</w:t>
+      </w:r>
       <w:r>
         <w:t>se</w:t>
       </w:r>
       <w:r>
         <w:t xml:space="preserve"> option 1 above if unsure.</w:t>
       </w:r>
-      <w:del w:id="69" w:author="Dunsby, Christopher W" w:date="2023-05-31T14:50:00Z">
-        <w:r>
-          <w:delText xml:space="preserve"> Choice depends on height of image in pixels, exposure time, z</w:delText>
-        </w:r>
-        <w:r>
-          <w:delText>-</w:delText>
-        </w:r>
-        <w:r>
-          <w:delText>step size</w:delText>
-        </w:r>
-        <w:r>
-          <w:delText>.</w:delText>
-        </w:r>
-      </w:del>
     </w:p>
     <w:p>
       <w:pPr>
@@ -2319,6 +2084,7 @@
           <w:rFonts w:eastAsia="Times New Roman"/>
           <w:lang w:eastAsia="en-GB"/>
         </w:rPr>
+        <w:lastRenderedPageBreak/>
         <w:t>Wizard completed</w:t>
       </w:r>
     </w:p>
@@ -2351,7 +2117,7 @@
                     </pic:cNvPicPr>
                   </pic:nvPicPr>
                   <pic:blipFill>
-                    <a:blip r:embed="rId18" cstate="print">
+                    <a:blip r:embed="rId14" cstate="print">
                       <a:extLst>
                         <a:ext uri="{28A0092B-C50C-407E-A947-70E740481C1C}">
                           <a14:useLocalDpi xmlns:a14="http://schemas.microsoft.com/office/drawing/2010/main" val="0"/>
@@ -2407,7 +2173,6 @@
         <w:pStyle w:val="Heading1"/>
       </w:pPr>
       <w:r>
-        <w:lastRenderedPageBreak/>
         <w:t>Run acquisition</w:t>
       </w:r>
     </w:p>
@@ -2437,7 +2202,7 @@
                     </pic:cNvPicPr>
                   </pic:nvPicPr>
                   <pic:blipFill>
-                    <a:blip r:embed="rId19" cstate="print">
+                    <a:blip r:embed="rId15" cstate="print">
                       <a:extLst>
                         <a:ext uri="{28A0092B-C50C-407E-A947-70E740481C1C}">
                           <a14:useLocalDpi xmlns:a14="http://schemas.microsoft.com/office/drawing/2010/main" val="0"/>
@@ -2547,42 +2312,24 @@
           <w:numId w:val="13"/>
         </w:numPr>
       </w:pPr>
-      <w:ins w:id="70" w:author="Dvinskikh, Liuba" w:date="2023-05-31T17:08:00Z">
-        <w:r>
-          <w:t>Fo</w:t>
-        </w:r>
-      </w:ins>
-      <w:ins w:id="71" w:author="OPMuser" w:date="2023-05-31T17:15:00Z">
-        <w:r>
-          <w:t>r</w:t>
-        </w:r>
-      </w:ins>
-      <w:ins w:id="72" w:author="Dvinskikh, Liuba" w:date="2023-05-31T17:08:00Z">
-        <w:r>
-          <w:t xml:space="preserve"> each time point, i</w:t>
-        </w:r>
-      </w:ins>
-      <w:del w:id="73" w:author="Dvinskikh, Liuba" w:date="2023-05-31T17:08:00Z">
-        <w:r>
-          <w:delText>I</w:delText>
-        </w:r>
-      </w:del>
+      <w:r>
+        <w:t>Fo</w:t>
+      </w:r>
+      <w:r>
+        <w:t>r</w:t>
+      </w:r>
+      <w:r>
+        <w:t xml:space="preserve"> each time point, i</w:t>
+      </w:r>
       <w:r>
         <w:t>maging</w:t>
       </w:r>
-      <w:ins w:id="74" w:author="Dvinskikh, Liuba" w:date="2023-05-31T17:08:00Z">
-        <w:r>
-          <w:t xml:space="preserve"> x4 </w:t>
-        </w:r>
-      </w:ins>
+      <w:r>
+        <w:t xml:space="preserve"> x4</w:t>
+      </w:r>
       <w:r>
         <w:t xml:space="preserve"> </w:t>
       </w:r>
-      <w:del w:id="75" w:author="Dvinskikh, Liuba" w:date="2023-05-31T17:07:00Z">
-        <w:r>
-          <w:delText xml:space="preserve">8 </w:delText>
-        </w:r>
-      </w:del>
       <w:proofErr w:type="spellStart"/>
       <w:r>
         <w:t>xyz</w:t>
@@ -2591,16 +2338,12 @@
       <w:r>
         <w:t xml:space="preserve"> </w:t>
       </w:r>
-      <w:ins w:id="76" w:author="Dvinskikh, Liuba" w:date="2023-05-31T17:08:00Z">
-        <w:r>
-          <w:t>locations</w:t>
-        </w:r>
-      </w:ins>
-      <w:ins w:id="77" w:author="Dvinskikh, Liuba" w:date="2023-05-31T17:10:00Z">
-        <w:r>
-          <w:t xml:space="preserve"> from a predetermined position list</w:t>
-        </w:r>
-      </w:ins>
+      <w:r>
+        <w:t>locations</w:t>
+      </w:r>
+      <w:r>
+        <w:t xml:space="preserve"> from a predetermined position list</w:t>
+      </w:r>
       <w:r>
         <w:t>– shown by progress bar ‘Points2’.</w:t>
       </w:r>
@@ -2613,26 +2356,33 @@
           <w:numId w:val="13"/>
         </w:numPr>
       </w:pPr>
-      <w:ins w:id="78" w:author="Dvinskikh, Liuba" w:date="2023-05-31T17:08:00Z">
-        <w:r>
-          <w:t xml:space="preserve">For each </w:t>
-        </w:r>
-        <w:proofErr w:type="spellStart"/>
-        <w:r>
-          <w:t>xyx</w:t>
-        </w:r>
-        <w:proofErr w:type="spellEnd"/>
-        <w:r>
-          <w:t xml:space="preserve"> location, i</w:t>
-        </w:r>
-      </w:ins>
-      <w:del w:id="79" w:author="Dvinskikh, Liuba" w:date="2023-05-31T17:08:00Z">
-        <w:r>
-          <w:delText>I</w:delText>
-        </w:r>
-      </w:del>
-      <w:r>
-        <w:t xml:space="preserve">maging both dOPM views </w:t>
+      <w:r>
+        <w:lastRenderedPageBreak/>
+        <w:t xml:space="preserve">For each </w:t>
+      </w:r>
+      <w:proofErr w:type="spellStart"/>
+      <w:r>
+        <w:t>xyx</w:t>
+      </w:r>
+      <w:proofErr w:type="spellEnd"/>
+      <w:r>
+        <w:t xml:space="preserve"> location, i</w:t>
+      </w:r>
+      <w:r>
+        <w:t xml:space="preserve">maging </w:t>
+      </w:r>
+      <w:proofErr w:type="gramStart"/>
+      <w:r>
+        <w:t xml:space="preserve">both </w:t>
+      </w:r>
+      <w:proofErr w:type="spellStart"/>
+      <w:r>
+        <w:t>dOPM</w:t>
+      </w:r>
+      <w:proofErr w:type="spellEnd"/>
+      <w:proofErr w:type="gramEnd"/>
+      <w:r>
+        <w:t xml:space="preserve"> views </w:t>
       </w:r>
       <w:r>
         <w:t xml:space="preserve">– </w:t>
@@ -2649,23 +2399,19 @@
           <w:numId w:val="13"/>
         </w:numPr>
       </w:pPr>
-      <w:ins w:id="80" w:author="Dvinskikh, Liuba" w:date="2023-05-31T17:09:00Z">
-        <w:r>
-          <w:t xml:space="preserve">For each dOPM view, a </w:t>
-        </w:r>
-      </w:ins>
-      <w:del w:id="81" w:author="Dvinskikh, Liuba" w:date="2023-05-31T17:08:00Z">
-        <w:r>
-          <w:delText xml:space="preserve">A </w:delText>
-        </w:r>
-      </w:del>
-      <w:ins w:id="82" w:author="Dvinskikh, Liuba" w:date="2023-05-31T17:08:00Z">
-        <w:r>
-          <w:t xml:space="preserve"> </w:t>
-        </w:r>
-      </w:ins>
-      <w:r>
-        <w:t>z-stack of 101 planes – shown by progress bar ‘</w:t>
+      <w:r>
+        <w:t xml:space="preserve">For each dOPM view, </w:t>
+      </w:r>
+      <w:proofErr w:type="gramStart"/>
+      <w:r>
+        <w:t xml:space="preserve">a  </w:t>
+      </w:r>
+      <w:r>
+        <w:t>z</w:t>
+      </w:r>
+      <w:proofErr w:type="gramEnd"/>
+      <w:r>
+        <w:t>-stack of 101 planes – shown by progress bar ‘</w:t>
       </w:r>
       <w:proofErr w:type="spellStart"/>
       <w:r>
@@ -2926,92 +2672,8 @@
 </w:document>
 </file>
 
-<file path=word/comments.xml><?xml version="1.0" encoding="utf-8"?>
-<w:comments xmlns:wpc="http://schemas.microsoft.com/office/word/2010/wordprocessingCanvas" xmlns:cx="http://schemas.microsoft.com/office/drawing/2014/chartex" xmlns:cx1="http://schemas.microsoft.com/office/drawing/2015/9/8/chartex" xmlns:cx2="http://schemas.microsoft.com/office/drawing/2015/10/21/chartex" xmlns:cx3="http://schemas.microsoft.com/office/drawing/2016/5/9/chartex" xmlns:cx4="http://schemas.microsoft.com/office/drawing/2016/5/10/chartex" xmlns:cx5="http://schemas.microsoft.com/office/drawing/2016/5/11/chartex" xmlns:cx6="http://schemas.microsoft.com/office/drawing/2016/5/12/chartex" xmlns:cx7="http://schemas.microsoft.com/office/drawing/2016/5/13/chartex" xmlns:cx8="http://schemas.microsoft.com/office/drawing/2016/5/14/chartex" xmlns:mc="http://schemas.openxmlformats.org/markup-compatibility/2006" xmlns:aink="http://schemas.microsoft.com/office/drawing/2016/ink" xmlns:am3d="http://schemas.microsoft.com/office/drawing/2017/model3d" xmlns:o="urn:schemas-microsoft-com:office:office" xmlns:r="http://schemas.openxmlformats.org/officeDocument/2006/relationships" xmlns:m="http://schemas.openxmlformats.org/officeDocument/2006/math" xmlns:v="urn:schemas-microsoft-com:vml" xmlns:wp14="http://schemas.microsoft.com/office/word/2010/wordprocessingDrawing" xmlns:wp="http://schemas.openxmlformats.org/drawingml/2006/wordprocessingDrawing" xmlns:w10="urn:schemas-microsoft-com:office:word" xmlns:w="http://schemas.openxmlformats.org/wordprocessingml/2006/main" xmlns:w14="http://schemas.microsoft.com/office/word/2010/wordml" xmlns:w15="http://schemas.microsoft.com/office/word/2012/wordml" xmlns:w16cex="http://schemas.microsoft.com/office/word/2018/wordml/cex" xmlns:w16cid="http://schemas.microsoft.com/office/word/2016/wordml/cid" xmlns:w16="http://schemas.microsoft.com/office/word/2018/wordml" xmlns:w16sdtdh="http://schemas.microsoft.com/office/word/2020/wordml/sdtdatahash" xmlns:w16se="http://schemas.microsoft.com/office/word/2015/wordml/symex" xmlns:wpg="http://schemas.microsoft.com/office/word/2010/wordprocessingGroup" xmlns:wpi="http://schemas.microsoft.com/office/word/2010/wordprocessingInk" xmlns:wne="http://schemas.microsoft.com/office/word/2006/wordml" xmlns:wps="http://schemas.microsoft.com/office/word/2010/wordprocessingShape" mc:Ignorable="w14 w15 w16se w16cid w16 w16cex w16sdtdh wp14">
-  <w:comment w:id="12" w:author="Chris Dunsby" w:date="2023-05-25T18:47:00Z" w:initials="DCW">
-    <w:p>
-      <w:pPr>
-        <w:pStyle w:val="CommentText"/>
-      </w:pPr>
-      <w:r>
-        <w:rPr>
-          <w:rStyle w:val="CommentReference"/>
-        </w:rPr>
-        <w:annotationRef/>
-      </w:r>
-      <w:r>
-        <w:t>Please check.</w:t>
-      </w:r>
-    </w:p>
-  </w:comment>
-  <w:comment w:id="13" w:author="Sparks, Hugh D" w:date="2023-05-30T18:26:00Z" w:initials="SHD">
-    <w:p>
-      <w:pPr>
-        <w:pStyle w:val="CommentText"/>
-      </w:pPr>
-      <w:r>
-        <w:rPr>
-          <w:rStyle w:val="CommentReference"/>
-        </w:rPr>
-        <w:annotationRef/>
-      </w:r>
-      <w:r>
-        <w:t xml:space="preserve">It depends on exposure </w:t>
-      </w:r>
-      <w:proofErr w:type="spellStart"/>
-      <w:r>
-        <w:t>time,z</w:t>
-      </w:r>
-      <w:proofErr w:type="spellEnd"/>
-      <w:r>
-        <w:t xml:space="preserve"> plane spacing, piezo response time and the fact that triggering of NIDAQ pattern is fixed to the rising edge of the camera global exposure and there is not a way to change the triggering to be on the falling edge.</w:t>
-      </w:r>
-    </w:p>
-  </w:comment>
-  <w:comment w:id="14" w:author="Dvinskikh, Liuba" w:date="2023-05-31T17:15:00Z" w:initials="DL">
-    <w:p>
-      <w:pPr>
-        <w:pStyle w:val="CommentText"/>
-      </w:pPr>
-      <w:r>
-        <w:rPr>
-          <w:rStyle w:val="CommentReference"/>
-        </w:rPr>
-        <w:annotationRef/>
-      </w:r>
-      <w:r>
-        <w:t>Looks good</w:t>
-      </w:r>
-    </w:p>
-  </w:comment>
-</w:comments>
-</file>
-
-<file path=word/commentsExtended.xml><?xml version="1.0" encoding="utf-8"?>
-<w15:commentsEx xmlns:wpc="http://schemas.microsoft.com/office/word/2010/wordprocessingCanvas" xmlns:cx="http://schemas.microsoft.com/office/drawing/2014/chartex" xmlns:cx1="http://schemas.microsoft.com/office/drawing/2015/9/8/chartex" xmlns:cx2="http://schemas.microsoft.com/office/drawing/2015/10/21/chartex" xmlns:cx3="http://schemas.microsoft.com/office/drawing/2016/5/9/chartex" xmlns:cx4="http://schemas.microsoft.com/office/drawing/2016/5/10/chartex" xmlns:cx5="http://schemas.microsoft.com/office/drawing/2016/5/11/chartex" xmlns:cx6="http://schemas.microsoft.com/office/drawing/2016/5/12/chartex" xmlns:cx7="http://schemas.microsoft.com/office/drawing/2016/5/13/chartex" xmlns:cx8="http://schemas.microsoft.com/office/drawing/2016/5/14/chartex" xmlns:mc="http://schemas.openxmlformats.org/markup-compatibility/2006" xmlns:aink="http://schemas.microsoft.com/office/drawing/2016/ink" xmlns:am3d="http://schemas.microsoft.com/office/drawing/2017/model3d" xmlns:o="urn:schemas-microsoft-com:office:office" xmlns:r="http://schemas.openxmlformats.org/officeDocument/2006/relationships" xmlns:m="http://schemas.openxmlformats.org/officeDocument/2006/math" xmlns:v="urn:schemas-microsoft-com:vml" xmlns:wp14="http://schemas.microsoft.com/office/word/2010/wordprocessingDrawing" xmlns:wp="http://schemas.openxmlformats.org/drawingml/2006/wordprocessingDrawing" xmlns:w10="urn:schemas-microsoft-com:office:word" xmlns:w="http://schemas.openxmlformats.org/wordprocessingml/2006/main" xmlns:w14="http://schemas.microsoft.com/office/word/2010/wordml" xmlns:w15="http://schemas.microsoft.com/office/word/2012/wordml" xmlns:w16cex="http://schemas.microsoft.com/office/word/2018/wordml/cex" xmlns:w16cid="http://schemas.microsoft.com/office/word/2016/wordml/cid" xmlns:w16="http://schemas.microsoft.com/office/word/2018/wordml" xmlns:w16sdtdh="http://schemas.microsoft.com/office/word/2020/wordml/sdtdatahash" xmlns:w16se="http://schemas.microsoft.com/office/word/2015/wordml/symex" xmlns:wpg="http://schemas.microsoft.com/office/word/2010/wordprocessingGroup" xmlns:wpi="http://schemas.microsoft.com/office/word/2010/wordprocessingInk" xmlns:wne="http://schemas.microsoft.com/office/word/2006/wordml" xmlns:wps="http://schemas.microsoft.com/office/word/2010/wordprocessingShape" mc:Ignorable="w14 w15 w16se w16cid w16 w16cex w16sdtdh wp14">
-  <w15:commentEx w15:paraId="49BBF490" w15:done="0"/>
-  <w15:commentEx w15:paraId="47B6FBAE" w15:paraIdParent="49BBF490" w15:done="0"/>
-  <w15:commentEx w15:paraId="744A58CD" w15:paraIdParent="49BBF490" w15:done="0"/>
-</w15:commentsEx>
-</file>
-
-<file path=word/commentsExtensible.xml><?xml version="1.0" encoding="utf-8"?>
-<w16cex:commentsExtensible xmlns:wpc="http://schemas.microsoft.com/office/word/2010/wordprocessingCanvas" xmlns:cx="http://schemas.microsoft.com/office/drawing/2014/chartex" xmlns:cx1="http://schemas.microsoft.com/office/drawing/2015/9/8/chartex" xmlns:cx2="http://schemas.microsoft.com/office/drawing/2015/10/21/chartex" xmlns:cx3="http://schemas.microsoft.com/office/drawing/2016/5/9/chartex" xmlns:cx4="http://schemas.microsoft.com/office/drawing/2016/5/10/chartex" xmlns:cx5="http://schemas.microsoft.com/office/drawing/2016/5/11/chartex" xmlns:cx6="http://schemas.microsoft.com/office/drawing/2016/5/12/chartex" xmlns:cx7="http://schemas.microsoft.com/office/drawing/2016/5/13/chartex" xmlns:cx8="http://schemas.microsoft.com/office/drawing/2016/5/14/chartex" xmlns:mc="http://schemas.openxmlformats.org/markup-compatibility/2006" xmlns:aink="http://schemas.microsoft.com/office/drawing/2016/ink" xmlns:am3d="http://schemas.microsoft.com/office/drawing/2017/model3d" xmlns:o="urn:schemas-microsoft-com:office:office" xmlns:r="http://schemas.openxmlformats.org/officeDocument/2006/relationships" xmlns:m="http://schemas.openxmlformats.org/officeDocument/2006/math" xmlns:v="urn:schemas-microsoft-com:vml" xmlns:wp14="http://schemas.microsoft.com/office/word/2010/wordprocessingDrawing" xmlns:wp="http://schemas.openxmlformats.org/drawingml/2006/wordprocessingDrawing" xmlns:w10="urn:schemas-microsoft-com:office:word" xmlns:w="http://schemas.openxmlformats.org/wordprocessingml/2006/main" xmlns:w14="http://schemas.microsoft.com/office/word/2010/wordml" xmlns:w15="http://schemas.microsoft.com/office/word/2012/wordml" xmlns:w16cex="http://schemas.microsoft.com/office/word/2018/wordml/cex" xmlns:w16cid="http://schemas.microsoft.com/office/word/2016/wordml/cid" xmlns:w16="http://schemas.microsoft.com/office/word/2018/wordml" xmlns:w16sdtdh="http://schemas.microsoft.com/office/word/2020/wordml/sdtdatahash" xmlns:w16se="http://schemas.microsoft.com/office/word/2015/wordml/symex" xmlns:wpg="http://schemas.microsoft.com/office/word/2010/wordprocessingGroup" xmlns:wpi="http://schemas.microsoft.com/office/word/2010/wordprocessingInk" xmlns:wne="http://schemas.microsoft.com/office/word/2006/wordml" xmlns:wps="http://schemas.microsoft.com/office/word/2010/wordprocessingShape" mc:Ignorable="w14 w15 w16se w16cid w16 w16cex w16sdtdh wp14">
-  <w16cex:commentExtensible w16cex:durableId="281A2BC4" w16cex:dateUtc="2023-05-25T17:47:00Z"/>
-  <w16cex:commentExtensible w16cex:durableId="2821FF24" w16cex:dateUtc="2023-05-31T16:15:00Z"/>
-</w16cex:commentsExtensible>
-</file>
-
-<file path=word/commentsIds.xml><?xml version="1.0" encoding="utf-8"?>
-<w16cid:commentsIds xmlns:wpc="http://schemas.microsoft.com/office/word/2010/wordprocessingCanvas" xmlns:cx="http://schemas.microsoft.com/office/drawing/2014/chartex" xmlns:cx1="http://schemas.microsoft.com/office/drawing/2015/9/8/chartex" xmlns:cx2="http://schemas.microsoft.com/office/drawing/2015/10/21/chartex" xmlns:cx3="http://schemas.microsoft.com/office/drawing/2016/5/9/chartex" xmlns:cx4="http://schemas.microsoft.com/office/drawing/2016/5/10/chartex" xmlns:cx5="http://schemas.microsoft.com/office/drawing/2016/5/11/chartex" xmlns:cx6="http://schemas.microsoft.com/office/drawing/2016/5/12/chartex" xmlns:cx7="http://schemas.microsoft.com/office/drawing/2016/5/13/chartex" xmlns:cx8="http://schemas.microsoft.com/office/drawing/2016/5/14/chartex" xmlns:mc="http://schemas.openxmlformats.org/markup-compatibility/2006" xmlns:aink="http://schemas.microsoft.com/office/drawing/2016/ink" xmlns:am3d="http://schemas.microsoft.com/office/drawing/2017/model3d" xmlns:o="urn:schemas-microsoft-com:office:office" xmlns:r="http://schemas.openxmlformats.org/officeDocument/2006/relationships" xmlns:m="http://schemas.openxmlformats.org/officeDocument/2006/math" xmlns:v="urn:schemas-microsoft-com:vml" xmlns:wp14="http://schemas.microsoft.com/office/word/2010/wordprocessingDrawing" xmlns:wp="http://schemas.openxmlformats.org/drawingml/2006/wordprocessingDrawing" xmlns:w10="urn:schemas-microsoft-com:office:word" xmlns:w="http://schemas.openxmlformats.org/wordprocessingml/2006/main" xmlns:w14="http://schemas.microsoft.com/office/word/2010/wordml" xmlns:w15="http://schemas.microsoft.com/office/word/2012/wordml" xmlns:w16cex="http://schemas.microsoft.com/office/word/2018/wordml/cex" xmlns:w16cid="http://schemas.microsoft.com/office/word/2016/wordml/cid" xmlns:w16="http://schemas.microsoft.com/office/word/2018/wordml" xmlns:w16sdtdh="http://schemas.microsoft.com/office/word/2020/wordml/sdtdatahash" xmlns:w16se="http://schemas.microsoft.com/office/word/2015/wordml/symex" xmlns:wpg="http://schemas.microsoft.com/office/word/2010/wordprocessingGroup" xmlns:wpi="http://schemas.microsoft.com/office/word/2010/wordprocessingInk" xmlns:wne="http://schemas.microsoft.com/office/word/2006/wordml" xmlns:wps="http://schemas.microsoft.com/office/word/2010/wordprocessingShape" mc:Ignorable="w14 w15 w16se w16cid w16 w16cex w16sdtdh wp14">
-  <w16cid:commentId w16cid:paraId="49BBF490" w16cid:durableId="281A2BC4"/>
-  <w16cid:commentId w16cid:paraId="47B6FBAE" w16cid:durableId="2820BE44"/>
-  <w16cid:commentId w16cid:paraId="744A58CD" w16cid:durableId="2821FF24"/>
-</w16cid:commentsIds>
-</file>
-
 <file path=word/numbering.xml><?xml version="1.0" encoding="utf-8"?>
-<w:numbering xmlns:wpc="http://schemas.microsoft.com/office/word/2010/wordprocessingCanvas" xmlns:cx="http://schemas.microsoft.com/office/drawing/2014/chartex" xmlns:cx1="http://schemas.microsoft.com/office/drawing/2015/9/8/chartex" xmlns:cx2="http://schemas.microsoft.com/office/drawing/2015/10/21/chartex" xmlns:cx3="http://schemas.microsoft.com/office/drawing/2016/5/9/chartex" xmlns:cx4="http://schemas.microsoft.com/office/drawing/2016/5/10/chartex" xmlns:cx5="http://schemas.microsoft.com/office/drawing/2016/5/11/chartex" xmlns:cx6="http://schemas.microsoft.com/office/drawing/2016/5/12/chartex" xmlns:cx7="http://schemas.microsoft.com/office/drawing/2016/5/13/chartex" xmlns:cx8="http://schemas.microsoft.com/office/drawing/2016/5/14/chartex" xmlns:mc="http://schemas.openxmlformats.org/markup-compatibility/2006" xmlns:aink="http://schemas.microsoft.com/office/drawing/2016/ink" xmlns:am3d="http://schemas.microsoft.com/office/drawing/2017/model3d" xmlns:o="urn:schemas-microsoft-com:office:office" xmlns:r="http://schemas.openxmlformats.org/officeDocument/2006/relationships" xmlns:m="http://schemas.openxmlformats.org/officeDocument/2006/math" xmlns:v="urn:schemas-microsoft-com:vml" xmlns:wp14="http://schemas.microsoft.com/office/word/2010/wordprocessingDrawing" xmlns:wp="http://schemas.openxmlformats.org/drawingml/2006/wordprocessingDrawing" xmlns:w10="urn:schemas-microsoft-com:office:word" xmlns:w="http://schemas.openxmlformats.org/wordprocessingml/2006/main" xmlns:w14="http://schemas.microsoft.com/office/word/2010/wordml" xmlns:w15="http://schemas.microsoft.com/office/word/2012/wordml" xmlns:w16cex="http://schemas.microsoft.com/office/word/2018/wordml/cex" xmlns:w16cid="http://schemas.microsoft.com/office/word/2016/wordml/cid" xmlns:w16="http://schemas.microsoft.com/office/word/2018/wordml" xmlns:w16sdtdh="http://schemas.microsoft.com/office/word/2020/wordml/sdtdatahash" xmlns:w16se="http://schemas.microsoft.com/office/word/2015/wordml/symex" xmlns:wpg="http://schemas.microsoft.com/office/word/2010/wordprocessingGroup" xmlns:wpi="http://schemas.microsoft.com/office/word/2010/wordprocessingInk" xmlns:wne="http://schemas.microsoft.com/office/word/2006/wordml" xmlns:wps="http://schemas.microsoft.com/office/word/2010/wordprocessingShape" mc:Ignorable="w14 w15 w16se w16cid w16 w16cex w16sdtdh wp14">
+<w:numbering xmlns:wpc="http://schemas.microsoft.com/office/word/2010/wordprocessingCanvas" xmlns:cx="http://schemas.microsoft.com/office/drawing/2014/chartex" xmlns:cx1="http://schemas.microsoft.com/office/drawing/2015/9/8/chartex" xmlns:cx2="http://schemas.microsoft.com/office/drawing/2015/10/21/chartex" xmlns:cx3="http://schemas.microsoft.com/office/drawing/2016/5/9/chartex" xmlns:cx4="http://schemas.microsoft.com/office/drawing/2016/5/10/chartex" xmlns:cx5="http://schemas.microsoft.com/office/drawing/2016/5/11/chartex" xmlns:cx6="http://schemas.microsoft.com/office/drawing/2016/5/12/chartex" xmlns:cx7="http://schemas.microsoft.com/office/drawing/2016/5/13/chartex" xmlns:cx8="http://schemas.microsoft.com/office/drawing/2016/5/14/chartex" xmlns:mc="http://schemas.openxmlformats.org/markup-compatibility/2006" xmlns:aink="http://schemas.microsoft.com/office/drawing/2016/ink" xmlns:am3d="http://schemas.microsoft.com/office/drawing/2017/model3d" xmlns:o="urn:schemas-microsoft-com:office:office" xmlns:oel="http://schemas.microsoft.com/office/2019/extlst" xmlns:r="http://schemas.openxmlformats.org/officeDocument/2006/relationships" xmlns:m="http://schemas.openxmlformats.org/officeDocument/2006/math" xmlns:v="urn:schemas-microsoft-com:vml" xmlns:wp14="http://schemas.microsoft.com/office/word/2010/wordprocessingDrawing" xmlns:wp="http://schemas.openxmlformats.org/drawingml/2006/wordprocessingDrawing" xmlns:w10="urn:schemas-microsoft-com:office:word" xmlns:w="http://schemas.openxmlformats.org/wordprocessingml/2006/main" xmlns:w14="http://schemas.microsoft.com/office/word/2010/wordml" xmlns:w15="http://schemas.microsoft.com/office/word/2012/wordml" xmlns:w16cex="http://schemas.microsoft.com/office/word/2018/wordml/cex" xmlns:w16cid="http://schemas.microsoft.com/office/word/2016/wordml/cid" xmlns:w16="http://schemas.microsoft.com/office/word/2018/wordml" xmlns:w16sdtdh="http://schemas.microsoft.com/office/word/2020/wordml/sdtdatahash" xmlns:w16se="http://schemas.microsoft.com/office/word/2015/wordml/symex" xmlns:wpg="http://schemas.microsoft.com/office/word/2010/wordprocessingGroup" xmlns:wpi="http://schemas.microsoft.com/office/word/2010/wordprocessingInk" xmlns:wne="http://schemas.microsoft.com/office/word/2006/wordml" xmlns:wps="http://schemas.microsoft.com/office/word/2010/wordprocessingShape" mc:Ignorable="w14 w15 w16se w16cid w16 w16cex w16sdtdh wp14">
   <w:abstractNum w:abstractNumId="0" w15:restartNumberingAfterBreak="0">
     <w:nsid w:val="01984927"/>
     <w:multiLevelType w:val="multilevel"/>
@@ -5640,96 +5302,76 @@
       </w:rPr>
     </w:lvl>
   </w:abstractNum>
-  <w:num w:numId="1">
+  <w:num w:numId="1" w16cid:durableId="859929473">
     <w:abstractNumId w:val="6"/>
   </w:num>
-  <w:num w:numId="2">
+  <w:num w:numId="2" w16cid:durableId="1481845115">
     <w:abstractNumId w:val="15"/>
   </w:num>
-  <w:num w:numId="3">
+  <w:num w:numId="3" w16cid:durableId="1008823282">
     <w:abstractNumId w:val="22"/>
   </w:num>
-  <w:num w:numId="4">
+  <w:num w:numId="4" w16cid:durableId="293295658">
     <w:abstractNumId w:val="21"/>
   </w:num>
-  <w:num w:numId="5">
+  <w:num w:numId="5" w16cid:durableId="822241100">
     <w:abstractNumId w:val="9"/>
   </w:num>
-  <w:num w:numId="6">
+  <w:num w:numId="6" w16cid:durableId="657152508">
     <w:abstractNumId w:val="18"/>
   </w:num>
-  <w:num w:numId="7">
+  <w:num w:numId="7" w16cid:durableId="441924226">
     <w:abstractNumId w:val="10"/>
   </w:num>
-  <w:num w:numId="8">
+  <w:num w:numId="8" w16cid:durableId="1343580383">
     <w:abstractNumId w:val="0"/>
   </w:num>
-  <w:num w:numId="9">
+  <w:num w:numId="9" w16cid:durableId="1665739628">
     <w:abstractNumId w:val="4"/>
   </w:num>
-  <w:num w:numId="10">
+  <w:num w:numId="10" w16cid:durableId="1443377591">
     <w:abstractNumId w:val="7"/>
   </w:num>
-  <w:num w:numId="11">
+  <w:num w:numId="11" w16cid:durableId="1084300264">
     <w:abstractNumId w:val="16"/>
   </w:num>
-  <w:num w:numId="12">
+  <w:num w:numId="12" w16cid:durableId="291061123">
     <w:abstractNumId w:val="20"/>
   </w:num>
-  <w:num w:numId="13">
+  <w:num w:numId="13" w16cid:durableId="1438283701">
     <w:abstractNumId w:val="14"/>
   </w:num>
-  <w:num w:numId="14">
+  <w:num w:numId="14" w16cid:durableId="266620399">
     <w:abstractNumId w:val="3"/>
   </w:num>
-  <w:num w:numId="15">
+  <w:num w:numId="15" w16cid:durableId="1556507973">
     <w:abstractNumId w:val="17"/>
   </w:num>
-  <w:num w:numId="16">
+  <w:num w:numId="16" w16cid:durableId="1903322744">
     <w:abstractNumId w:val="11"/>
   </w:num>
-  <w:num w:numId="17">
+  <w:num w:numId="17" w16cid:durableId="829053318">
     <w:abstractNumId w:val="1"/>
   </w:num>
-  <w:num w:numId="18">
+  <w:num w:numId="18" w16cid:durableId="1549686368">
     <w:abstractNumId w:val="19"/>
   </w:num>
-  <w:num w:numId="19">
+  <w:num w:numId="19" w16cid:durableId="1376084558">
     <w:abstractNumId w:val="12"/>
   </w:num>
-  <w:num w:numId="20">
+  <w:num w:numId="20" w16cid:durableId="2147232029">
     <w:abstractNumId w:val="8"/>
   </w:num>
-  <w:num w:numId="21">
+  <w:num w:numId="21" w16cid:durableId="1444618392">
     <w:abstractNumId w:val="2"/>
   </w:num>
-  <w:num w:numId="22">
+  <w:num w:numId="22" w16cid:durableId="2138527538">
     <w:abstractNumId w:val="5"/>
   </w:num>
-  <w:num w:numId="23">
+  <w:num w:numId="23" w16cid:durableId="781387353">
     <w:abstractNumId w:val="13"/>
   </w:num>
 </w:numbering>
-</file>
-
-<file path=word/people.xml><?xml version="1.0" encoding="utf-8"?>
-<w15:people xmlns:wpc="http://schemas.microsoft.com/office/word/2010/wordprocessingCanvas" xmlns:cx="http://schemas.microsoft.com/office/drawing/2014/chartex" xmlns:cx1="http://schemas.microsoft.com/office/drawing/2015/9/8/chartex" xmlns:cx2="http://schemas.microsoft.com/office/drawing/2015/10/21/chartex" xmlns:cx3="http://schemas.microsoft.com/office/drawing/2016/5/9/chartex" xmlns:cx4="http://schemas.microsoft.com/office/drawing/2016/5/10/chartex" xmlns:cx5="http://schemas.microsoft.com/office/drawing/2016/5/11/chartex" xmlns:cx6="http://schemas.microsoft.com/office/drawing/2016/5/12/chartex" xmlns:cx7="http://schemas.microsoft.com/office/drawing/2016/5/13/chartex" xmlns:cx8="http://schemas.microsoft.com/office/drawing/2016/5/14/chartex" xmlns:mc="http://schemas.openxmlformats.org/markup-compatibility/2006" xmlns:aink="http://schemas.microsoft.com/office/drawing/2016/ink" xmlns:am3d="http://schemas.microsoft.com/office/drawing/2017/model3d" xmlns:o="urn:schemas-microsoft-com:office:office" xmlns:r="http://schemas.openxmlformats.org/officeDocument/2006/relationships" xmlns:m="http://schemas.openxmlformats.org/officeDocument/2006/math" xmlns:v="urn:schemas-microsoft-com:vml" xmlns:wp14="http://schemas.microsoft.com/office/word/2010/wordprocessingDrawing" xmlns:wp="http://schemas.openxmlformats.org/drawingml/2006/wordprocessingDrawing" xmlns:w10="urn:schemas-microsoft-com:office:word" xmlns:w="http://schemas.openxmlformats.org/wordprocessingml/2006/main" xmlns:w14="http://schemas.microsoft.com/office/word/2010/wordml" xmlns:w15="http://schemas.microsoft.com/office/word/2012/wordml" xmlns:w16cex="http://schemas.microsoft.com/office/word/2018/wordml/cex" xmlns:w16cid="http://schemas.microsoft.com/office/word/2016/wordml/cid" xmlns:w16="http://schemas.microsoft.com/office/word/2018/wordml" xmlns:w16sdtdh="http://schemas.microsoft.com/office/word/2020/wordml/sdtdatahash" xmlns:w16se="http://schemas.microsoft.com/office/word/2015/wordml/symex" xmlns:wpg="http://schemas.microsoft.com/office/word/2010/wordprocessingGroup" xmlns:wpi="http://schemas.microsoft.com/office/word/2010/wordprocessingInk" xmlns:wne="http://schemas.microsoft.com/office/word/2006/wordml" xmlns:wps="http://schemas.microsoft.com/office/word/2010/wordprocessingShape" mc:Ignorable="w14 w15 w16se w16cid w16 w16cex w16sdtdh wp14">
-  <w15:person w15:author="Dunsby, Christopher W">
-    <w15:presenceInfo w15:providerId="AD" w15:userId="S::cwd@ic.ac.uk::7d230c85-f939-436d-a3a6-37621e78bc96"/>
-  </w15:person>
-  <w15:person w15:author="Sparks, Hugh D">
-    <w15:presenceInfo w15:providerId="AD" w15:userId="S::hs5110@ic.ac.uk::c2dbdba6-3c9d-4e18-982d-830239637aca"/>
-  </w15:person>
-  <w15:person w15:author="Dvinskikh, Liuba">
-    <w15:presenceInfo w15:providerId="AD" w15:userId="S::ld2613@ic.ac.uk::ed66d64a-42b4-4743-a985-ce0c7ae780c7"/>
-  </w15:person>
-  <w15:person w15:author="Chris Dunsby">
-    <w15:presenceInfo w15:providerId="AD" w15:userId="S::cwd@ic.ac.uk::7d230c85-f939-436d-a3a6-37621e78bc96"/>
-  </w15:person>
-  <w15:person w15:author="OPMuser">
-    <w15:presenceInfo w15:providerId="None" w15:userId="OPMuser"/>
-  </w15:person>
-</w15:people>
 </file>
 
 <file path=word/styles.xml><?xml version="1.0" encoding="utf-8"?>

</xml_diff>